<commit_message>
UI update, updated System Projecy
</commit_message>
<xml_diff>
--- a/docs/ОРСАПР_ПС.docx
+++ b/docs/ОРСАПР_ПС.docx
@@ -4,650 +4,596 @@
   <w:body>
     <w:p>
       <w:pPr>
-        <w:pStyle w:val="aff1"/>
-        <w:ind w:firstLine="426"/>
+        <w:widowControl w:val="0"/>
+        <w:pBdr>
+          <w:top w:val="nil"/>
+          <w:left w:val="nil"/>
+          <w:bottom w:val="nil"/>
+          <w:right w:val="nil"/>
+          <w:between w:val="nil"/>
+        </w:pBdr>
         <w:jc w:val="center"/>
-      </w:pPr>
-      <w:r>
+        <w:rPr>
+          <w:szCs w:val="28"/>
+        </w:rPr>
+      </w:pPr>
+      <w:r>
+        <w:rPr>
+          <w:szCs w:val="28"/>
+        </w:rPr>
         <w:t>Министерство науки и высшего образования Российской Федерации</w:t>
       </w:r>
     </w:p>
     <w:p>
       <w:pPr>
-        <w:pStyle w:val="aff1"/>
-        <w:ind w:firstLine="426"/>
+        <w:widowControl w:val="0"/>
+        <w:pBdr>
+          <w:top w:val="nil"/>
+          <w:left w:val="nil"/>
+          <w:bottom w:val="nil"/>
+          <w:right w:val="nil"/>
+          <w:between w:val="nil"/>
+        </w:pBdr>
         <w:jc w:val="center"/>
-      </w:pPr>
-      <w:r>
-        <w:t>Федеральное государственное бюджетное образовательное учреждение высшего образования</w:t>
-      </w:r>
-    </w:p>
-    <w:p>
-      <w:pPr>
-        <w:pStyle w:val="aff1"/>
-        <w:ind w:firstLine="426"/>
+        <w:rPr>
+          <w:szCs w:val="28"/>
+        </w:rPr>
+      </w:pPr>
+      <w:r>
+        <w:rPr>
+          <w:szCs w:val="28"/>
+        </w:rPr>
+        <w:t xml:space="preserve"> Федеральное государственное бюджетное образовательное</w:t>
+      </w:r>
+    </w:p>
+    <w:p>
+      <w:pPr>
+        <w:widowControl w:val="0"/>
+        <w:pBdr>
+          <w:top w:val="nil"/>
+          <w:left w:val="nil"/>
+          <w:bottom w:val="nil"/>
+          <w:right w:val="nil"/>
+          <w:between w:val="nil"/>
+        </w:pBdr>
         <w:jc w:val="center"/>
-      </w:pPr>
-      <w:r>
-        <w:t>ТОМСКИЙ ГОСУДАРСТВЕННЫЙ УНИВЕРСИТЕТ СИСТЕМ УПРАВЛЕНИЯ И РАДИОЭЛЕКТРОНИКИ</w:t>
-      </w:r>
-    </w:p>
-    <w:p>
-      <w:pPr>
-        <w:pStyle w:val="aff1"/>
-        <w:ind w:firstLine="426"/>
+        <w:rPr>
+          <w:szCs w:val="28"/>
+        </w:rPr>
+      </w:pPr>
+      <w:r>
+        <w:rPr>
+          <w:szCs w:val="28"/>
+        </w:rPr>
+        <w:t xml:space="preserve"> учреждение высшего образования</w:t>
+      </w:r>
+    </w:p>
+    <w:p>
+      <w:pPr>
+        <w:widowControl w:val="0"/>
+        <w:pBdr>
+          <w:top w:val="nil"/>
+          <w:left w:val="nil"/>
+          <w:bottom w:val="nil"/>
+          <w:right w:val="nil"/>
+          <w:between w:val="nil"/>
+        </w:pBdr>
+        <w:rPr>
+          <w:szCs w:val="28"/>
+        </w:rPr>
+      </w:pPr>
+    </w:p>
+    <w:p>
+      <w:pPr>
+        <w:widowControl w:val="0"/>
+        <w:pBdr>
+          <w:top w:val="nil"/>
+          <w:left w:val="nil"/>
+          <w:bottom w:val="nil"/>
+          <w:right w:val="nil"/>
+          <w:between w:val="nil"/>
+        </w:pBdr>
         <w:jc w:val="center"/>
-      </w:pPr>
-      <w:r>
+        <w:rPr>
+          <w:szCs w:val="28"/>
+        </w:rPr>
+      </w:pPr>
+      <w:r>
+        <w:rPr>
+          <w:szCs w:val="28"/>
+        </w:rPr>
+        <w:t>ТОМСКИЙ ГОСУДАРСТВЕННЫЙ УНИВЕРСИТЕТ</w:t>
+      </w:r>
+    </w:p>
+    <w:p>
+      <w:pPr>
+        <w:widowControl w:val="0"/>
+        <w:pBdr>
+          <w:top w:val="nil"/>
+          <w:left w:val="nil"/>
+          <w:bottom w:val="nil"/>
+          <w:right w:val="nil"/>
+          <w:between w:val="nil"/>
+        </w:pBdr>
+        <w:jc w:val="center"/>
+        <w:rPr>
+          <w:szCs w:val="28"/>
+        </w:rPr>
+      </w:pPr>
+      <w:r>
+        <w:rPr>
+          <w:szCs w:val="28"/>
+        </w:rPr>
+        <w:t>СИСТЕМ УПРАВЛЕНИЯ И РАДИОЭЛЕКТРОНИКИ (ТУСУР)</w:t>
+      </w:r>
+    </w:p>
+    <w:p>
+      <w:pPr>
+        <w:widowControl w:val="0"/>
+        <w:pBdr>
+          <w:top w:val="nil"/>
+          <w:left w:val="nil"/>
+          <w:bottom w:val="nil"/>
+          <w:right w:val="nil"/>
+          <w:between w:val="nil"/>
+        </w:pBdr>
+        <w:jc w:val="center"/>
+        <w:rPr>
+          <w:szCs w:val="28"/>
+        </w:rPr>
+      </w:pPr>
+      <w:r>
+        <w:rPr>
+          <w:szCs w:val="28"/>
+        </w:rPr>
         <w:t>Кафедра компьютерных систем в управлении и проектировании (КСУП)</w:t>
       </w:r>
     </w:p>
     <w:p>
       <w:pPr>
-        <w:pStyle w:val="aff1"/>
-        <w:ind w:firstLine="426"/>
+        <w:widowControl w:val="0"/>
+        <w:pBdr>
+          <w:top w:val="nil"/>
+          <w:left w:val="nil"/>
+          <w:bottom w:val="nil"/>
+          <w:right w:val="nil"/>
+          <w:between w:val="nil"/>
+        </w:pBdr>
+        <w:rPr>
+          <w:szCs w:val="28"/>
+        </w:rPr>
+      </w:pPr>
+    </w:p>
+    <w:p>
+      <w:pPr>
+        <w:widowControl w:val="0"/>
+        <w:pBdr>
+          <w:top w:val="nil"/>
+          <w:left w:val="nil"/>
+          <w:bottom w:val="nil"/>
+          <w:right w:val="nil"/>
+          <w:between w:val="nil"/>
+        </w:pBdr>
         <w:jc w:val="center"/>
-      </w:pPr>
-    </w:p>
-    <w:p>
-      <w:pPr>
-        <w:pStyle w:val="aff1"/>
-        <w:ind w:firstLine="426"/>
+        <w:rPr>
+          <w:szCs w:val="28"/>
+        </w:rPr>
+      </w:pPr>
+    </w:p>
+    <w:p>
+      <w:pPr>
+        <w:widowControl w:val="0"/>
+        <w:pBdr>
+          <w:top w:val="nil"/>
+          <w:left w:val="nil"/>
+          <w:bottom w:val="nil"/>
+          <w:right w:val="nil"/>
+          <w:between w:val="nil"/>
+        </w:pBdr>
         <w:jc w:val="center"/>
         <w:rPr>
-          <w:b/>
-        </w:rPr>
-      </w:pPr>
-      <w:r>
-        <w:rPr>
-          <w:b/>
-        </w:rPr>
-        <w:t>Проект системы</w:t>
-      </w:r>
-    </w:p>
-    <w:p>
-      <w:pPr>
-        <w:pStyle w:val="aff1"/>
-        <w:ind w:firstLine="426"/>
+          <w:szCs w:val="28"/>
+        </w:rPr>
+      </w:pPr>
+      <w:r>
+        <w:rPr>
+          <w:szCs w:val="28"/>
+        </w:rPr>
+        <w:t>Проект Системы</w:t>
+      </w:r>
+    </w:p>
+    <w:p>
+      <w:pPr>
+        <w:widowControl w:val="0"/>
+        <w:pBdr>
+          <w:top w:val="nil"/>
+          <w:left w:val="nil"/>
+          <w:bottom w:val="nil"/>
+          <w:right w:val="nil"/>
+          <w:between w:val="nil"/>
+        </w:pBdr>
         <w:jc w:val="center"/>
-      </w:pPr>
-      <w:r>
-        <w:t>По дисциплине «Основы разработки САПР»</w:t>
-      </w:r>
-    </w:p>
-    <w:p>
-      <w:pPr>
-        <w:pStyle w:val="a3"/>
-        <w:numPr>
-          <w:ilvl w:val="0"/>
-          <w:numId w:val="13"/>
-        </w:numPr>
-        <w:jc w:val="both"/>
-        <w:rPr>
-          <w:rFonts w:ascii="Times New Roman" w:hAnsi="Times New Roman"/>
-          <w:sz w:val="28"/>
-          <w:szCs w:val="28"/>
-        </w:rPr>
-      </w:pPr>
-      <w:r>
-        <w:rPr>
-          <w:rFonts w:ascii="Times New Roman" w:hAnsi="Times New Roman"/>
-          <w:sz w:val="28"/>
-          <w:szCs w:val="28"/>
-        </w:rPr>
-        <w:t>Выдано: студенту группы 58</w:t>
-      </w:r>
-      <w:r>
-        <w:rPr>
-          <w:rFonts w:ascii="Times New Roman" w:hAnsi="Times New Roman"/>
-          <w:sz w:val="28"/>
-          <w:szCs w:val="28"/>
-        </w:rPr>
-        <w:t>9</w:t>
-      </w:r>
-      <w:r>
-        <w:rPr>
-          <w:rFonts w:ascii="Times New Roman" w:hAnsi="Times New Roman"/>
-          <w:sz w:val="28"/>
-          <w:szCs w:val="28"/>
-        </w:rPr>
-        <w:t>-</w:t>
-      </w:r>
-      <w:r>
-        <w:rPr>
-          <w:rFonts w:ascii="Times New Roman" w:hAnsi="Times New Roman"/>
-          <w:sz w:val="28"/>
+        <w:rPr>
+          <w:szCs w:val="28"/>
+        </w:rPr>
+      </w:pPr>
+      <w:r>
+        <w:rPr>
+          <w:szCs w:val="28"/>
+        </w:rPr>
+        <w:t>по дисциплине</w:t>
+      </w:r>
+    </w:p>
+    <w:p>
+      <w:pPr>
+        <w:widowControl w:val="0"/>
+        <w:pBdr>
+          <w:top w:val="nil"/>
+          <w:left w:val="nil"/>
+          <w:bottom w:val="nil"/>
+          <w:right w:val="nil"/>
+          <w:between w:val="nil"/>
+        </w:pBdr>
+        <w:jc w:val="center"/>
+        <w:rPr>
+          <w:szCs w:val="28"/>
+        </w:rPr>
+      </w:pPr>
+      <w:r>
+        <w:rPr>
+          <w:szCs w:val="28"/>
+        </w:rPr>
+        <w:t>"</w:t>
+      </w:r>
+      <w:r>
+        <w:rPr>
+          <w:szCs w:val="28"/>
+        </w:rPr>
+        <w:t>Основы разработки САПР</w:t>
+      </w:r>
+      <w:r>
+        <w:rPr>
+          <w:szCs w:val="28"/>
+        </w:rPr>
+        <w:t>"</w:t>
+      </w:r>
+    </w:p>
+    <w:p>
+      <w:pPr>
+        <w:widowControl w:val="0"/>
+        <w:pBdr>
+          <w:top w:val="nil"/>
+          <w:left w:val="nil"/>
+          <w:bottom w:val="nil"/>
+          <w:right w:val="nil"/>
+          <w:between w:val="nil"/>
+        </w:pBdr>
+        <w:rPr>
+          <w:szCs w:val="28"/>
+        </w:rPr>
+      </w:pPr>
+    </w:p>
+    <w:p>
+      <w:pPr>
+        <w:widowControl w:val="0"/>
+        <w:pBdr>
+          <w:top w:val="nil"/>
+          <w:left w:val="nil"/>
+          <w:bottom w:val="nil"/>
+          <w:right w:val="nil"/>
+          <w:between w:val="nil"/>
+        </w:pBdr>
+        <w:rPr>
+          <w:szCs w:val="28"/>
+        </w:rPr>
+      </w:pPr>
+    </w:p>
+    <w:p>
+      <w:pPr>
+        <w:widowControl w:val="0"/>
+        <w:pBdr>
+          <w:top w:val="nil"/>
+          <w:left w:val="nil"/>
+          <w:bottom w:val="nil"/>
+          <w:right w:val="nil"/>
+          <w:between w:val="nil"/>
+        </w:pBdr>
+        <w:jc w:val="right"/>
+        <w:rPr>
+          <w:szCs w:val="28"/>
+        </w:rPr>
+      </w:pPr>
+      <w:r>
+        <w:rPr>
+          <w:szCs w:val="28"/>
+        </w:rPr>
+        <w:t>Студент гр. 589-2</w:t>
+      </w:r>
+    </w:p>
+    <w:p>
+      <w:pPr>
+        <w:widowControl w:val="0"/>
+        <w:pBdr>
+          <w:top w:val="nil"/>
+          <w:left w:val="nil"/>
+          <w:bottom w:val="nil"/>
+          <w:right w:val="nil"/>
+          <w:between w:val="nil"/>
+        </w:pBdr>
+        <w:jc w:val="right"/>
+        <w:rPr>
+          <w:szCs w:val="28"/>
+        </w:rPr>
+      </w:pPr>
+      <w:r>
+        <w:rPr>
+          <w:szCs w:val="28"/>
+        </w:rPr>
+        <w:t>Карабатов П.В.</w:t>
+      </w:r>
+    </w:p>
+    <w:p>
+      <w:pPr>
+        <w:widowControl w:val="0"/>
+        <w:pBdr>
+          <w:top w:val="nil"/>
+          <w:left w:val="nil"/>
+          <w:bottom w:val="nil"/>
+          <w:right w:val="nil"/>
+          <w:between w:val="nil"/>
+        </w:pBdr>
+        <w:jc w:val="center"/>
+        <w:rPr>
+          <w:szCs w:val="28"/>
+        </w:rPr>
+      </w:pPr>
+    </w:p>
+    <w:p>
+      <w:pPr>
+        <w:widowControl w:val="0"/>
+        <w:pBdr>
+          <w:top w:val="nil"/>
+          <w:left w:val="nil"/>
+          <w:bottom w:val="nil"/>
+          <w:right w:val="nil"/>
+          <w:between w:val="nil"/>
+        </w:pBdr>
+        <w:jc w:val="right"/>
+        <w:rPr>
+          <w:szCs w:val="28"/>
+        </w:rPr>
+      </w:pPr>
+    </w:p>
+    <w:p>
+      <w:pPr>
+        <w:widowControl w:val="0"/>
+        <w:pBdr>
+          <w:top w:val="nil"/>
+          <w:left w:val="nil"/>
+          <w:bottom w:val="nil"/>
+          <w:right w:val="nil"/>
+          <w:between w:val="nil"/>
+        </w:pBdr>
+        <w:jc w:val="right"/>
+        <w:rPr>
+          <w:szCs w:val="28"/>
+        </w:rPr>
+      </w:pPr>
+    </w:p>
+    <w:p>
+      <w:pPr>
+        <w:widowControl w:val="0"/>
+        <w:pBdr>
+          <w:top w:val="nil"/>
+          <w:left w:val="nil"/>
+          <w:bottom w:val="nil"/>
+          <w:right w:val="nil"/>
+          <w:between w:val="nil"/>
+        </w:pBdr>
+        <w:jc w:val="right"/>
+        <w:rPr>
+          <w:szCs w:val="28"/>
+        </w:rPr>
+      </w:pPr>
+      <w:r>
+        <w:rPr>
+          <w:szCs w:val="28"/>
+        </w:rPr>
+        <w:t>Принял:</w:t>
+      </w:r>
+    </w:p>
+    <w:p>
+      <w:pPr>
+        <w:widowControl w:val="0"/>
+        <w:pBdr>
+          <w:top w:val="nil"/>
+          <w:left w:val="nil"/>
+          <w:bottom w:val="nil"/>
+          <w:right w:val="nil"/>
+          <w:between w:val="nil"/>
+        </w:pBdr>
+        <w:jc w:val="right"/>
+        <w:rPr>
+          <w:szCs w:val="28"/>
+        </w:rPr>
+      </w:pPr>
+      <w:r>
+        <w:rPr>
+          <w:szCs w:val="28"/>
+        </w:rPr>
+        <w:t>Доцент кафедры КСУП</w:t>
+      </w:r>
+    </w:p>
+    <w:p>
+      <w:pPr>
+        <w:widowControl w:val="0"/>
+        <w:pBdr>
+          <w:top w:val="nil"/>
+          <w:left w:val="nil"/>
+          <w:bottom w:val="nil"/>
+          <w:right w:val="nil"/>
+          <w:between w:val="nil"/>
+        </w:pBdr>
+        <w:jc w:val="right"/>
+        <w:rPr>
+          <w:szCs w:val="28"/>
+        </w:rPr>
+      </w:pPr>
+      <w:proofErr w:type="spellStart"/>
+      <w:r>
+        <w:rPr>
+          <w:szCs w:val="28"/>
+        </w:rPr>
+        <w:t>Калентьев</w:t>
+      </w:r>
+      <w:proofErr w:type="spellEnd"/>
+      <w:r>
+        <w:rPr>
+          <w:szCs w:val="28"/>
+        </w:rPr>
+        <w:t xml:space="preserve"> А.А</w:t>
+      </w:r>
+    </w:p>
+    <w:p>
+      <w:pPr>
+        <w:widowControl w:val="0"/>
+        <w:pBdr>
+          <w:top w:val="nil"/>
+          <w:left w:val="nil"/>
+          <w:bottom w:val="nil"/>
+          <w:right w:val="nil"/>
+          <w:between w:val="nil"/>
+        </w:pBdr>
+        <w:jc w:val="center"/>
+        <w:rPr>
+          <w:szCs w:val="28"/>
+        </w:rPr>
+      </w:pPr>
+    </w:p>
+    <w:p>
+      <w:pPr>
+        <w:widowControl w:val="0"/>
+        <w:pBdr>
+          <w:top w:val="nil"/>
+          <w:left w:val="nil"/>
+          <w:bottom w:val="nil"/>
+          <w:right w:val="nil"/>
+          <w:between w:val="nil"/>
+        </w:pBdr>
+        <w:rPr>
+          <w:szCs w:val="28"/>
+        </w:rPr>
+      </w:pPr>
+    </w:p>
+    <w:p>
+      <w:pPr>
+        <w:widowControl w:val="0"/>
+        <w:pBdr>
+          <w:top w:val="nil"/>
+          <w:left w:val="nil"/>
+          <w:bottom w:val="nil"/>
+          <w:right w:val="nil"/>
+          <w:between w:val="nil"/>
+        </w:pBdr>
+        <w:rPr>
+          <w:szCs w:val="28"/>
+        </w:rPr>
+      </w:pPr>
+    </w:p>
+    <w:p>
+      <w:pPr>
+        <w:widowControl w:val="0"/>
+        <w:pBdr>
+          <w:top w:val="nil"/>
+          <w:left w:val="nil"/>
+          <w:bottom w:val="nil"/>
+          <w:right w:val="nil"/>
+          <w:between w:val="nil"/>
+        </w:pBdr>
+        <w:rPr>
+          <w:szCs w:val="28"/>
+        </w:rPr>
+      </w:pPr>
+    </w:p>
+    <w:p>
+      <w:pPr>
+        <w:widowControl w:val="0"/>
+        <w:pBdr>
+          <w:top w:val="nil"/>
+          <w:left w:val="nil"/>
+          <w:bottom w:val="nil"/>
+          <w:right w:val="nil"/>
+          <w:between w:val="nil"/>
+        </w:pBdr>
+        <w:rPr>
+          <w:szCs w:val="28"/>
+        </w:rPr>
+      </w:pPr>
+    </w:p>
+    <w:p>
+      <w:pPr>
+        <w:widowControl w:val="0"/>
+        <w:pBdr>
+          <w:top w:val="nil"/>
+          <w:left w:val="nil"/>
+          <w:bottom w:val="nil"/>
+          <w:right w:val="nil"/>
+          <w:between w:val="nil"/>
+        </w:pBdr>
+        <w:rPr>
+          <w:szCs w:val="28"/>
+        </w:rPr>
+      </w:pPr>
+    </w:p>
+    <w:p>
+      <w:pPr>
+        <w:widowControl w:val="0"/>
+        <w:pBdr>
+          <w:top w:val="nil"/>
+          <w:left w:val="nil"/>
+          <w:bottom w:val="nil"/>
+          <w:right w:val="nil"/>
+          <w:between w:val="nil"/>
+        </w:pBdr>
+        <w:jc w:val="center"/>
+        <w:rPr>
+          <w:szCs w:val="28"/>
+        </w:rPr>
+        <w:sectPr>
+          <w:headerReference w:type="default" r:id="rId8"/>
+          <w:pgSz w:w="11906" w:h="16838"/>
+          <w:pgMar w:top="1134" w:right="851" w:bottom="1134" w:left="1701" w:header="851" w:footer="720" w:gutter="0"/>
+          <w:pgNumType w:start="1"/>
+          <w:cols w:space="720"/>
+          <w:titlePg/>
+        </w:sectPr>
+      </w:pPr>
+      <w:bookmarkStart w:id="0" w:name="_gjdgxs" w:colFirst="0" w:colLast="0"/>
+      <w:bookmarkEnd w:id="0"/>
+      <w:r>
+        <w:rPr>
+          <w:szCs w:val="28"/>
+        </w:rPr>
+        <w:t>Томск 202</w:t>
+      </w:r>
+      <w:r>
+        <w:rPr>
           <w:szCs w:val="28"/>
         </w:rPr>
         <w:t>2</w:t>
       </w:r>
       <w:r>
         <w:rPr>
-          <w:rFonts w:ascii="Times New Roman" w:hAnsi="Times New Roman"/>
-          <w:sz w:val="28"/>
-          <w:szCs w:val="28"/>
-        </w:rPr>
-        <w:t xml:space="preserve"> </w:t>
-      </w:r>
-      <w:r>
-        <w:rPr>
-          <w:rFonts w:ascii="Times New Roman" w:hAnsi="Times New Roman"/>
-          <w:sz w:val="28"/>
-          <w:szCs w:val="28"/>
-          <w:u w:val="single"/>
-        </w:rPr>
-        <w:t>Карабатову Павлу Вадимовичу</w:t>
-      </w:r>
-    </w:p>
-    <w:p>
-      <w:pPr>
-        <w:pStyle w:val="a3"/>
-        <w:numPr>
-          <w:ilvl w:val="0"/>
-          <w:numId w:val="13"/>
-        </w:numPr>
-        <w:jc w:val="both"/>
-        <w:rPr>
-          <w:rFonts w:ascii="Times New Roman" w:hAnsi="Times New Roman"/>
-          <w:sz w:val="28"/>
-          <w:szCs w:val="28"/>
-        </w:rPr>
-      </w:pPr>
-      <w:r>
-        <w:rPr>
-          <w:rFonts w:ascii="Times New Roman" w:hAnsi="Times New Roman"/>
-          <w:sz w:val="28"/>
-          <w:szCs w:val="28"/>
-        </w:rPr>
-        <w:t>Тема: разработка плагина “</w:t>
-      </w:r>
-      <w:r>
-        <w:rPr>
-          <w:rFonts w:ascii="Times New Roman" w:hAnsi="Times New Roman"/>
-          <w:sz w:val="28"/>
-          <w:szCs w:val="28"/>
-        </w:rPr>
-        <w:t>Опорный каток</w:t>
-      </w:r>
-      <w:r>
-        <w:rPr>
-          <w:rFonts w:ascii="Times New Roman" w:hAnsi="Times New Roman"/>
-          <w:sz w:val="28"/>
-          <w:szCs w:val="28"/>
-        </w:rPr>
-        <w:t xml:space="preserve">” для САПР </w:t>
-      </w:r>
-      <w:r>
-        <w:rPr>
-          <w:rFonts w:ascii="Times New Roman" w:hAnsi="Times New Roman"/>
-          <w:sz w:val="28"/>
-          <w:szCs w:val="28"/>
-          <w:lang w:val="en-US"/>
-        </w:rPr>
-        <w:t>Autodesk</w:t>
-      </w:r>
-      <w:r>
-        <w:rPr>
-          <w:rFonts w:ascii="Times New Roman" w:hAnsi="Times New Roman"/>
-          <w:sz w:val="28"/>
-          <w:szCs w:val="28"/>
-        </w:rPr>
-        <w:t xml:space="preserve"> </w:t>
-      </w:r>
-      <w:r>
-        <w:rPr>
-          <w:rFonts w:ascii="Times New Roman" w:hAnsi="Times New Roman"/>
-          <w:sz w:val="28"/>
-          <w:szCs w:val="28"/>
-          <w:lang w:val="en-US"/>
-        </w:rPr>
-        <w:t>Inventor</w:t>
-      </w:r>
-    </w:p>
-    <w:p>
-      <w:pPr>
-        <w:pStyle w:val="a3"/>
-        <w:numPr>
-          <w:ilvl w:val="0"/>
-          <w:numId w:val="13"/>
-        </w:numPr>
-        <w:jc w:val="both"/>
-        <w:rPr>
-          <w:rFonts w:ascii="Times New Roman" w:hAnsi="Times New Roman"/>
-          <w:sz w:val="28"/>
-          <w:szCs w:val="28"/>
-        </w:rPr>
-      </w:pPr>
-      <w:r>
-        <w:rPr>
-          <w:rFonts w:ascii="Times New Roman" w:hAnsi="Times New Roman"/>
-          <w:sz w:val="28"/>
-          <w:szCs w:val="28"/>
-        </w:rPr>
-        <w:t>Срок сдачи готовой работы: 31 декабря 202</w:t>
-      </w:r>
-      <w:r>
-        <w:rPr>
-          <w:rFonts w:ascii="Times New Roman" w:hAnsi="Times New Roman"/>
-          <w:sz w:val="28"/>
-          <w:szCs w:val="28"/>
-        </w:rPr>
-        <w:t>2</w:t>
-      </w:r>
-      <w:r>
-        <w:rPr>
-          <w:rFonts w:ascii="Times New Roman" w:hAnsi="Times New Roman"/>
-          <w:sz w:val="28"/>
-          <w:szCs w:val="28"/>
-        </w:rPr>
-        <w:t xml:space="preserve"> г.</w:t>
-      </w:r>
-    </w:p>
-    <w:p>
-      <w:pPr>
-        <w:pStyle w:val="a3"/>
-        <w:numPr>
-          <w:ilvl w:val="0"/>
-          <w:numId w:val="13"/>
-        </w:numPr>
-        <w:spacing w:after="0"/>
-        <w:jc w:val="both"/>
-        <w:rPr>
-          <w:rFonts w:ascii="Times New Roman" w:hAnsi="Times New Roman"/>
-          <w:sz w:val="28"/>
-          <w:szCs w:val="28"/>
-          <w:lang w:val="en-US"/>
-        </w:rPr>
-      </w:pPr>
-      <w:r>
-        <w:rPr>
-          <w:rFonts w:ascii="Times New Roman" w:hAnsi="Times New Roman"/>
-          <w:sz w:val="28"/>
-          <w:szCs w:val="28"/>
-        </w:rPr>
-        <w:t>Исходные данные для работы</w:t>
-      </w:r>
-      <w:r>
-        <w:rPr>
-          <w:rFonts w:ascii="Times New Roman" w:hAnsi="Times New Roman"/>
-          <w:sz w:val="28"/>
-          <w:szCs w:val="28"/>
-          <w:lang w:val="en-US"/>
-        </w:rPr>
-        <w:t>:</w:t>
-      </w:r>
-    </w:p>
-    <w:p>
-      <w:pPr>
-        <w:rPr>
-          <w:lang w:val="en-US"/>
-        </w:rPr>
-      </w:pPr>
-      <w:r>
-        <w:t>Требования к программному обеспечению</w:t>
-      </w:r>
-      <w:r>
-        <w:rPr>
-          <w:lang w:val="en-US"/>
-        </w:rPr>
-        <w:t>:</w:t>
-      </w:r>
-    </w:p>
-    <w:p>
-      <w:pPr>
-        <w:numPr>
-          <w:ilvl w:val="0"/>
-          <w:numId w:val="14"/>
-        </w:numPr>
-        <w:ind w:left="0" w:firstLine="851"/>
-        <w:rPr>
-          <w:rFonts w:eastAsia="Calibri"/>
-          <w:szCs w:val="22"/>
-        </w:rPr>
-      </w:pPr>
-      <w:r>
-        <w:rPr>
-          <w:rFonts w:eastAsia="Calibri"/>
-          <w:szCs w:val="22"/>
-        </w:rPr>
-        <w:t xml:space="preserve">Microsoft Windows 10 (64-разрядная версия); </w:t>
-      </w:r>
-    </w:p>
-    <w:p>
-      <w:pPr>
-        <w:numPr>
-          <w:ilvl w:val="0"/>
-          <w:numId w:val="14"/>
-        </w:numPr>
-        <w:ind w:left="0" w:firstLine="851"/>
-        <w:rPr>
-          <w:rFonts w:eastAsia="Calibri"/>
-          <w:szCs w:val="22"/>
-        </w:rPr>
-      </w:pPr>
-      <w:r>
-        <w:rPr>
-          <w:rFonts w:eastAsia="Calibri"/>
-          <w:szCs w:val="22"/>
-        </w:rPr>
-        <w:t xml:space="preserve">язык программирования </w:t>
-      </w:r>
-      <w:r>
-        <w:rPr>
-          <w:rFonts w:eastAsia="Calibri"/>
-          <w:szCs w:val="22"/>
-          <w:lang w:val="en-US"/>
-        </w:rPr>
-        <w:t>C</w:t>
-      </w:r>
-      <w:r>
-        <w:rPr>
-          <w:rFonts w:eastAsia="Calibri"/>
-          <w:szCs w:val="22"/>
-        </w:rPr>
-        <w:t># с использованием платформы .NET Framework 4.7.2;</w:t>
-      </w:r>
-    </w:p>
-    <w:p>
-      <w:pPr>
-        <w:numPr>
-          <w:ilvl w:val="0"/>
-          <w:numId w:val="14"/>
-        </w:numPr>
-        <w:ind w:left="0" w:firstLine="851"/>
-        <w:rPr>
-          <w:rFonts w:eastAsia="Calibri"/>
-          <w:szCs w:val="22"/>
-        </w:rPr>
-      </w:pPr>
-      <w:r>
-        <w:rPr>
-          <w:rFonts w:eastAsia="Calibri"/>
-          <w:szCs w:val="22"/>
-        </w:rPr>
-        <w:t xml:space="preserve">среда разработки </w:t>
-      </w:r>
-      <w:r>
-        <w:rPr>
-          <w:rFonts w:eastAsia="Calibri"/>
-          <w:szCs w:val="22"/>
-          <w:lang w:val="en-US"/>
-        </w:rPr>
-        <w:t>Visual</w:t>
-      </w:r>
-      <w:r>
-        <w:rPr>
-          <w:rFonts w:eastAsia="Calibri"/>
-          <w:szCs w:val="22"/>
-        </w:rPr>
-        <w:t xml:space="preserve"> </w:t>
-      </w:r>
-      <w:r>
-        <w:rPr>
-          <w:rFonts w:eastAsia="Calibri"/>
-          <w:szCs w:val="22"/>
-          <w:lang w:val="en-US"/>
-        </w:rPr>
-        <w:t>Studio</w:t>
-      </w:r>
-      <w:r>
-        <w:rPr>
-          <w:rFonts w:eastAsia="Calibri"/>
-          <w:szCs w:val="22"/>
-        </w:rPr>
-        <w:t xml:space="preserve"> 20</w:t>
-      </w:r>
-      <w:r>
-        <w:rPr>
-          <w:rFonts w:eastAsia="Calibri"/>
-          <w:szCs w:val="22"/>
-          <w:lang w:val="en-US"/>
-        </w:rPr>
-        <w:t>19</w:t>
-      </w:r>
-      <w:r>
-        <w:rPr>
-          <w:rFonts w:eastAsia="Calibri"/>
-          <w:szCs w:val="22"/>
-        </w:rPr>
-        <w:t>;</w:t>
-      </w:r>
-    </w:p>
-    <w:p>
-      <w:pPr>
-        <w:numPr>
-          <w:ilvl w:val="0"/>
-          <w:numId w:val="14"/>
-        </w:numPr>
-        <w:ind w:left="0" w:firstLine="851"/>
-        <w:rPr>
-          <w:rFonts w:eastAsia="Calibri"/>
-          <w:szCs w:val="22"/>
-        </w:rPr>
-      </w:pPr>
-      <w:r>
-        <w:rPr>
-          <w:rFonts w:eastAsia="Calibri"/>
-          <w:szCs w:val="22"/>
-        </w:rPr>
-        <w:t xml:space="preserve">плагин для программы </w:t>
-      </w:r>
-      <w:r>
-        <w:rPr>
-          <w:rFonts w:eastAsia="Calibri"/>
-          <w:szCs w:val="22"/>
-          <w:lang w:val="en-US"/>
-        </w:rPr>
-        <w:t>Inventor 202</w:t>
-      </w:r>
-      <w:r>
-        <w:rPr>
-          <w:rFonts w:eastAsia="Calibri"/>
-          <w:szCs w:val="22"/>
-          <w:lang w:val="en-US"/>
-        </w:rPr>
-        <w:t>1</w:t>
-      </w:r>
-      <w:r>
-        <w:rPr>
-          <w:rFonts w:eastAsia="Calibri"/>
-          <w:szCs w:val="22"/>
-        </w:rPr>
-        <w:t>;</w:t>
-      </w:r>
-    </w:p>
-    <w:p>
-      <w:pPr>
-        <w:numPr>
-          <w:ilvl w:val="0"/>
-          <w:numId w:val="14"/>
-        </w:numPr>
-        <w:ind w:left="0" w:firstLine="851"/>
-        <w:rPr>
-          <w:rFonts w:eastAsia="Calibri"/>
-          <w:szCs w:val="22"/>
-        </w:rPr>
-      </w:pPr>
-      <w:r>
-        <w:rPr>
-          <w:rFonts w:eastAsia="Calibri"/>
-          <w:szCs w:val="22"/>
-        </w:rPr>
-        <w:t>библиотека для тестирования NUnit</w:t>
-      </w:r>
-      <w:r>
-        <w:rPr>
-          <w:rFonts w:eastAsia="Calibri"/>
-          <w:szCs w:val="22"/>
-          <w:lang w:val="en-US"/>
-        </w:rPr>
-        <w:t xml:space="preserve"> 3.13.</w:t>
-      </w:r>
-      <w:r>
-        <w:rPr>
-          <w:rFonts w:eastAsia="Calibri"/>
-          <w:szCs w:val="22"/>
-          <w:lang w:val="en-US"/>
-        </w:rPr>
-        <w:t>3</w:t>
-      </w:r>
-      <w:r>
-        <w:rPr>
-          <w:rFonts w:eastAsia="Calibri"/>
-          <w:szCs w:val="22"/>
-        </w:rPr>
-        <w:t>;</w:t>
-      </w:r>
-    </w:p>
-    <w:p>
-      <w:pPr>
-        <w:numPr>
-          <w:ilvl w:val="0"/>
-          <w:numId w:val="14"/>
-        </w:numPr>
-        <w:ind w:left="0" w:firstLine="851"/>
-        <w:rPr>
-          <w:rFonts w:eastAsia="Calibri"/>
-          <w:szCs w:val="22"/>
-        </w:rPr>
-      </w:pPr>
-      <w:r>
-        <w:rPr>
-          <w:rFonts w:eastAsia="Calibri"/>
-          <w:szCs w:val="22"/>
-        </w:rPr>
-        <w:t xml:space="preserve">система контроля версии </w:t>
-      </w:r>
-      <w:r>
-        <w:rPr>
-          <w:rFonts w:eastAsia="Calibri"/>
-          <w:szCs w:val="22"/>
-          <w:lang w:val="en-US"/>
-        </w:rPr>
-        <w:t>Git.</w:t>
-      </w:r>
-    </w:p>
-    <w:p>
-      <w:pPr>
-        <w:pStyle w:val="aff1"/>
-        <w:ind w:firstLine="851"/>
-      </w:pPr>
-      <w:r>
-        <w:t xml:space="preserve">Требование к аппаратному обеспечению: </w:t>
-      </w:r>
-    </w:p>
-    <w:p>
-      <w:pPr>
-        <w:pStyle w:val="aff1"/>
-        <w:numPr>
-          <w:ilvl w:val="0"/>
-          <w:numId w:val="14"/>
-        </w:numPr>
-        <w:ind w:left="0" w:firstLine="851"/>
-        <w:rPr>
-          <w:lang w:val="en-US"/>
-        </w:rPr>
-      </w:pPr>
-      <w:r>
-        <w:t>ЦП</w:t>
-      </w:r>
-      <w:r>
-        <w:rPr>
-          <w:lang w:val="en-US"/>
-        </w:rPr>
-        <w:t xml:space="preserve"> </w:t>
-      </w:r>
-      <w:r>
-        <w:t>не менее 2.5 ГГц</w:t>
-      </w:r>
-      <w:r>
-        <w:rPr>
-          <w:lang w:val="en-US"/>
-        </w:rPr>
-        <w:t>;</w:t>
-      </w:r>
-    </w:p>
-    <w:p>
-      <w:pPr>
-        <w:pStyle w:val="aff1"/>
-        <w:numPr>
-          <w:ilvl w:val="0"/>
-          <w:numId w:val="14"/>
-        </w:numPr>
-        <w:ind w:left="0" w:firstLine="851"/>
-        <w:rPr>
-          <w:lang w:val="en-US"/>
-        </w:rPr>
-      </w:pPr>
-      <w:r>
-        <w:t>8</w:t>
-      </w:r>
-      <w:r>
-        <w:t xml:space="preserve"> ГБ ОЗУ;</w:t>
-      </w:r>
-    </w:p>
-    <w:p>
-      <w:pPr>
-        <w:pStyle w:val="aff1"/>
-        <w:numPr>
-          <w:ilvl w:val="0"/>
-          <w:numId w:val="14"/>
-        </w:numPr>
-        <w:ind w:left="0" w:firstLine="851"/>
-        <w:rPr>
-          <w:lang w:val="en-US"/>
-        </w:rPr>
-      </w:pPr>
-      <w:r>
-        <w:t>место на диске — 40 ГБ;</w:t>
-      </w:r>
-    </w:p>
-    <w:p>
-      <w:pPr>
-        <w:pStyle w:val="aff1"/>
-        <w:numPr>
-          <w:ilvl w:val="0"/>
-          <w:numId w:val="14"/>
-        </w:numPr>
-        <w:ind w:left="0" w:firstLine="851"/>
-      </w:pPr>
-      <w:r>
-        <w:t>графически</w:t>
-      </w:r>
-      <w:r>
-        <w:t>й процессор объемом памяти 6 ГБ;</w:t>
-      </w:r>
-    </w:p>
-    <w:p>
-      <w:pPr>
-        <w:pStyle w:val="aff1"/>
-        <w:numPr>
-          <w:ilvl w:val="0"/>
-          <w:numId w:val="14"/>
-        </w:numPr>
-        <w:ind w:left="0" w:firstLine="851"/>
-      </w:pPr>
-      <w:r>
-        <w:t xml:space="preserve">экран расширением </w:t>
-      </w:r>
-      <w:r>
-        <w:t xml:space="preserve">1980 </w:t>
-      </w:r>
-      <w:r>
-        <w:t>х 1</w:t>
-      </w:r>
-      <w:r>
-        <w:t>240</w:t>
-      </w:r>
-      <w:r>
-        <w:rPr>
-          <w:lang w:val="en-US"/>
-        </w:rPr>
-        <w:t>.</w:t>
-      </w:r>
-    </w:p>
-    <w:p/>
-    <w:p/>
+          <w:szCs w:val="28"/>
+        </w:rPr>
+        <w:t xml:space="preserve"> г</w:t>
+      </w:r>
+    </w:p>
+    <w:p>
+      <w:pPr>
+        <w:ind w:firstLine="0"/>
+      </w:pPr>
+    </w:p>
     <w:p>
       <w:pPr>
         <w:jc w:val="center"/>
@@ -661,7 +607,6 @@
           <w:b/>
           <w:bCs/>
         </w:rPr>
-        <w:lastRenderedPageBreak/>
         <w:t>1 Описание САПР</w:t>
       </w:r>
     </w:p>
@@ -690,8 +635,17 @@
           <w:b/>
           <w:bCs/>
         </w:rPr>
-        <w:t>Autodesk Inventor</w:t>
-      </w:r>
+        <w:t xml:space="preserve">Autodesk </w:t>
+      </w:r>
+      <w:proofErr w:type="spellStart"/>
+      <w:r>
+        <w:rPr>
+          <w:b/>
+          <w:bCs/>
+        </w:rPr>
+        <w:t>Inventor</w:t>
+      </w:r>
+      <w:proofErr w:type="spellEnd"/>
       <w:r>
         <w:t xml:space="preserve"> — система </w:t>
       </w:r>
@@ -717,7 +671,15 @@
         <w:t>Autodesk</w:t>
       </w:r>
       <w:r>
-        <w:t xml:space="preserve">, предназначенная для создания цифровых прототипов промышленных изделий. Инструменты Inventor обеспечивают полный цикл проектирования и создания конструкторской документации: </w:t>
+        <w:t xml:space="preserve">, предназначенная для создания цифровых прототипов промышленных изделий. Инструменты </w:t>
+      </w:r>
+      <w:proofErr w:type="spellStart"/>
+      <w:r>
+        <w:t>Inventor</w:t>
+      </w:r>
+      <w:proofErr w:type="spellEnd"/>
+      <w:r>
+        <w:t xml:space="preserve"> обеспечивают полный цикл проектирования и создания конструкторской документации: </w:t>
       </w:r>
     </w:p>
     <w:p>
@@ -897,7 +859,6 @@
         <w:rPr>
           <w:b/>
           <w:bCs/>
-          <w:lang w:val="en-US"/>
         </w:rPr>
       </w:pPr>
       <w:r>
@@ -905,7 +866,6 @@
           <w:b/>
           <w:bCs/>
         </w:rPr>
-        <w:lastRenderedPageBreak/>
         <w:t>1.2</w:t>
       </w:r>
       <w:r>
@@ -928,6 +888,7 @@
       <w:pPr>
         <w:ind w:firstLine="567"/>
       </w:pPr>
+      <w:proofErr w:type="gramStart"/>
       <w:r>
         <w:rPr>
           <w:b/>
@@ -943,15 +904,18 @@
         </w:rPr>
         <w:t>(</w:t>
       </w:r>
+      <w:proofErr w:type="gramEnd"/>
       <w:r>
         <w:t>от</w:t>
       </w:r>
       <w:r>
         <w:t xml:space="preserve"> </w:t>
       </w:r>
+      <w:proofErr w:type="spellStart"/>
       <w:r>
         <w:t>анг</w:t>
       </w:r>
+      <w:proofErr w:type="spellEnd"/>
       <w:r>
         <w:t>.</w:t>
       </w:r>
@@ -1394,11 +1358,976 @@
     </w:p>
     <w:p>
       <w:pPr>
+        <w:ind w:firstLine="567"/>
+        <w:rPr>
+          <w:szCs w:val="28"/>
+        </w:rPr>
+      </w:pPr>
+      <w:r>
+        <w:rPr>
+          <w:szCs w:val="28"/>
+        </w:rPr>
+        <w:t>Далее представлены классы и их методы</w:t>
+      </w:r>
+      <w:r>
+        <w:rPr>
+          <w:szCs w:val="28"/>
+        </w:rPr>
+        <w:t>,</w:t>
+      </w:r>
+      <w:r>
+        <w:rPr>
+          <w:szCs w:val="28"/>
+        </w:rPr>
+        <w:t xml:space="preserve"> которые будут использованы при создании аддона к САПР </w:t>
+      </w:r>
+      <w:r>
+        <w:rPr>
+          <w:szCs w:val="28"/>
+          <w:lang w:val="en-US"/>
+        </w:rPr>
+        <w:t>Inventor</w:t>
+      </w:r>
+    </w:p>
+    <w:tbl>
+      <w:tblPr>
+        <w:tblStyle w:val="aff"/>
+        <w:tblW w:w="0" w:type="auto"/>
+        <w:tblInd w:w="567" w:type="dxa"/>
+        <w:tblLook w:val="04A0" w:firstRow="1" w:lastRow="0" w:firstColumn="1" w:lastColumn="0" w:noHBand="0" w:noVBand="1"/>
+      </w:tblPr>
+      <w:tblGrid>
+        <w:gridCol w:w="4556"/>
+        <w:gridCol w:w="4505"/>
+      </w:tblGrid>
+      <w:tr>
+        <w:tc>
+          <w:tcPr>
+            <w:tcW w:w="4556" w:type="dxa"/>
+            <w:vAlign w:val="center"/>
+          </w:tcPr>
+          <w:p>
+            <w:pPr>
+              <w:ind w:firstLine="0"/>
+              <w:jc w:val="center"/>
+              <w:rPr>
+                <w:szCs w:val="28"/>
+              </w:rPr>
+            </w:pPr>
+            <w:r>
+              <w:rPr>
+                <w:szCs w:val="28"/>
+              </w:rPr>
+              <w:t>Название класса</w:t>
+            </w:r>
+          </w:p>
+        </w:tc>
+        <w:tc>
+          <w:tcPr>
+            <w:tcW w:w="4505" w:type="dxa"/>
+            <w:vAlign w:val="center"/>
+          </w:tcPr>
+          <w:p>
+            <w:pPr>
+              <w:ind w:firstLine="0"/>
+              <w:jc w:val="center"/>
+              <w:rPr>
+                <w:szCs w:val="28"/>
+              </w:rPr>
+            </w:pPr>
+            <w:r>
+              <w:rPr>
+                <w:szCs w:val="28"/>
+              </w:rPr>
+              <w:t>Описание</w:t>
+            </w:r>
+          </w:p>
+        </w:tc>
+      </w:tr>
+      <w:tr>
+        <w:tc>
+          <w:tcPr>
+            <w:tcW w:w="4556" w:type="dxa"/>
+          </w:tcPr>
+          <w:p>
+            <w:pPr>
+              <w:ind w:firstLine="0"/>
+              <w:rPr>
+                <w:szCs w:val="28"/>
+                <w:lang w:val="en-US"/>
+              </w:rPr>
+            </w:pPr>
+            <w:proofErr w:type="spellStart"/>
+            <w:r>
+              <w:rPr>
+                <w:szCs w:val="28"/>
+                <w:lang w:val="en-US"/>
+              </w:rPr>
+              <w:t>SketchLine</w:t>
+            </w:r>
+            <w:proofErr w:type="spellEnd"/>
+          </w:p>
+        </w:tc>
+        <w:tc>
+          <w:tcPr>
+            <w:tcW w:w="4505" w:type="dxa"/>
+          </w:tcPr>
+          <w:p>
+            <w:pPr>
+              <w:ind w:firstLine="0"/>
+              <w:rPr>
+                <w:szCs w:val="28"/>
+              </w:rPr>
+            </w:pPr>
+            <w:r>
+              <w:rPr>
+                <w:szCs w:val="28"/>
+              </w:rPr>
+              <w:t>Изображение линии на эскизе</w:t>
+            </w:r>
+          </w:p>
+        </w:tc>
+      </w:tr>
+      <w:tr>
+        <w:tc>
+          <w:tcPr>
+            <w:tcW w:w="4556" w:type="dxa"/>
+          </w:tcPr>
+          <w:p>
+            <w:pPr>
+              <w:tabs>
+                <w:tab w:val="left" w:pos="916"/>
+                <w:tab w:val="left" w:pos="1832"/>
+                <w:tab w:val="left" w:pos="2748"/>
+                <w:tab w:val="left" w:pos="3664"/>
+                <w:tab w:val="left" w:pos="4580"/>
+                <w:tab w:val="left" w:pos="5496"/>
+                <w:tab w:val="left" w:pos="6412"/>
+                <w:tab w:val="left" w:pos="7328"/>
+                <w:tab w:val="left" w:pos="8244"/>
+                <w:tab w:val="left" w:pos="9160"/>
+                <w:tab w:val="left" w:pos="10076"/>
+                <w:tab w:val="left" w:pos="10992"/>
+                <w:tab w:val="left" w:pos="11908"/>
+                <w:tab w:val="left" w:pos="12824"/>
+                <w:tab w:val="left" w:pos="13740"/>
+                <w:tab w:val="left" w:pos="14656"/>
+              </w:tabs>
+              <w:spacing w:line="240" w:lineRule="auto"/>
+              <w:ind w:firstLine="0"/>
+              <w:jc w:val="left"/>
+              <w:rPr>
+                <w:rFonts w:eastAsia="Times New Roman"/>
+                <w:szCs w:val="28"/>
+                <w:lang w:val="en-US" w:eastAsia="ru-RU"/>
+              </w:rPr>
+            </w:pPr>
+            <w:proofErr w:type="spellStart"/>
+            <w:r>
+              <w:rPr>
+                <w:rFonts w:eastAsia="Times New Roman"/>
+                <w:szCs w:val="28"/>
+                <w:lang w:val="en-US" w:eastAsia="ru-RU"/>
+              </w:rPr>
+              <w:t>TransientGeometry</w:t>
+            </w:r>
+            <w:proofErr w:type="spellEnd"/>
+          </w:p>
+        </w:tc>
+        <w:tc>
+          <w:tcPr>
+            <w:tcW w:w="4505" w:type="dxa"/>
+          </w:tcPr>
+          <w:p>
+            <w:pPr>
+              <w:ind w:firstLine="0"/>
+              <w:rPr>
+                <w:szCs w:val="28"/>
+              </w:rPr>
+            </w:pPr>
+            <w:r>
+              <w:rPr>
+                <w:szCs w:val="28"/>
+              </w:rPr>
+              <w:t>Создание 2</w:t>
+            </w:r>
+            <w:r>
+              <w:rPr>
+                <w:szCs w:val="28"/>
+                <w:lang w:val="en-US"/>
+              </w:rPr>
+              <w:t xml:space="preserve">D </w:t>
+            </w:r>
+            <w:r>
+              <w:rPr>
+                <w:szCs w:val="28"/>
+              </w:rPr>
+              <w:t>изображений</w:t>
+            </w:r>
+          </w:p>
+        </w:tc>
+      </w:tr>
+      <w:tr>
+        <w:tc>
+          <w:tcPr>
+            <w:tcW w:w="4556" w:type="dxa"/>
+          </w:tcPr>
+          <w:p>
+            <w:pPr>
+              <w:ind w:firstLine="0"/>
+              <w:rPr>
+                <w:szCs w:val="28"/>
+                <w:lang w:val="en-US"/>
+              </w:rPr>
+            </w:pPr>
+            <w:r>
+              <w:rPr>
+                <w:szCs w:val="28"/>
+                <w:lang w:val="en-US"/>
+              </w:rPr>
+              <w:t>Point2D</w:t>
+            </w:r>
+          </w:p>
+        </w:tc>
+        <w:tc>
+          <w:tcPr>
+            <w:tcW w:w="4505" w:type="dxa"/>
+          </w:tcPr>
+          <w:p>
+            <w:pPr>
+              <w:ind w:firstLine="0"/>
+              <w:rPr>
+                <w:szCs w:val="28"/>
+                <w:lang w:val="en-US"/>
+              </w:rPr>
+            </w:pPr>
+            <w:r>
+              <w:rPr>
+                <w:szCs w:val="28"/>
+              </w:rPr>
+              <w:t>Точка</w:t>
+            </w:r>
+          </w:p>
+        </w:tc>
+      </w:tr>
+      <w:tr>
+        <w:tc>
+          <w:tcPr>
+            <w:tcW w:w="4556" w:type="dxa"/>
+          </w:tcPr>
+          <w:p>
+            <w:pPr>
+              <w:ind w:firstLine="0"/>
+              <w:rPr>
+                <w:szCs w:val="28"/>
+                <w:lang w:val="en-US"/>
+              </w:rPr>
+            </w:pPr>
+            <w:r>
+              <w:rPr>
+                <w:szCs w:val="28"/>
+                <w:lang w:val="en-US"/>
+              </w:rPr>
+              <w:t>Sketch</w:t>
+            </w:r>
+          </w:p>
+        </w:tc>
+        <w:tc>
+          <w:tcPr>
+            <w:tcW w:w="4505" w:type="dxa"/>
+          </w:tcPr>
+          <w:p>
+            <w:pPr>
+              <w:ind w:firstLine="0"/>
+              <w:rPr>
+                <w:szCs w:val="28"/>
+              </w:rPr>
+            </w:pPr>
+            <w:r>
+              <w:rPr>
+                <w:szCs w:val="28"/>
+              </w:rPr>
+              <w:t>Эскиз</w:t>
+            </w:r>
+          </w:p>
+        </w:tc>
+      </w:tr>
+      <w:tr>
+        <w:tc>
+          <w:tcPr>
+            <w:tcW w:w="4556" w:type="dxa"/>
+          </w:tcPr>
+          <w:p>
+            <w:pPr>
+              <w:ind w:firstLine="0"/>
+              <w:rPr>
+                <w:szCs w:val="28"/>
+                <w:lang w:val="en-US"/>
+              </w:rPr>
+            </w:pPr>
+            <w:r>
+              <w:rPr>
+                <w:szCs w:val="28"/>
+                <w:lang w:val="en-US"/>
+              </w:rPr>
+              <w:lastRenderedPageBreak/>
+              <w:t>Profile</w:t>
+            </w:r>
+          </w:p>
+        </w:tc>
+        <w:tc>
+          <w:tcPr>
+            <w:tcW w:w="4505" w:type="dxa"/>
+          </w:tcPr>
+          <w:p>
+            <w:pPr>
+              <w:ind w:firstLine="0"/>
+              <w:rPr>
+                <w:szCs w:val="28"/>
+              </w:rPr>
+            </w:pPr>
+            <w:r>
+              <w:rPr>
+                <w:szCs w:val="28"/>
+              </w:rPr>
+              <w:t>Объект эскиза</w:t>
+            </w:r>
+          </w:p>
+        </w:tc>
+      </w:tr>
+      <w:tr>
+        <w:tc>
+          <w:tcPr>
+            <w:tcW w:w="4556" w:type="dxa"/>
+          </w:tcPr>
+          <w:p>
+            <w:pPr>
+              <w:ind w:firstLine="0"/>
+              <w:rPr>
+                <w:szCs w:val="28"/>
+                <w:lang w:val="en-US"/>
+              </w:rPr>
+            </w:pPr>
+            <w:proofErr w:type="spellStart"/>
+            <w:r>
+              <w:rPr>
+                <w:szCs w:val="28"/>
+                <w:lang w:val="en-US"/>
+              </w:rPr>
+              <w:t>ExtrudeFeature</w:t>
+            </w:r>
+            <w:proofErr w:type="spellEnd"/>
+          </w:p>
+        </w:tc>
+        <w:tc>
+          <w:tcPr>
+            <w:tcW w:w="4505" w:type="dxa"/>
+          </w:tcPr>
+          <w:p>
+            <w:pPr>
+              <w:ind w:firstLine="0"/>
+              <w:rPr>
+                <w:szCs w:val="28"/>
+              </w:rPr>
+            </w:pPr>
+            <w:r>
+              <w:rPr>
+                <w:szCs w:val="28"/>
+              </w:rPr>
+              <w:t>Функция выдавливания</w:t>
+            </w:r>
+          </w:p>
+        </w:tc>
+      </w:tr>
+      <w:tr>
+        <w:tc>
+          <w:tcPr>
+            <w:tcW w:w="4556" w:type="dxa"/>
+          </w:tcPr>
+          <w:p>
+            <w:pPr>
+              <w:ind w:firstLine="0"/>
+              <w:rPr>
+                <w:szCs w:val="28"/>
+                <w:lang w:val="en-US"/>
+              </w:rPr>
+            </w:pPr>
+            <w:proofErr w:type="spellStart"/>
+            <w:r>
+              <w:rPr>
+                <w:szCs w:val="28"/>
+                <w:lang w:val="en-US"/>
+              </w:rPr>
+              <w:t>SketchCircle</w:t>
+            </w:r>
+            <w:proofErr w:type="spellEnd"/>
+          </w:p>
+        </w:tc>
+        <w:tc>
+          <w:tcPr>
+            <w:tcW w:w="4505" w:type="dxa"/>
+          </w:tcPr>
+          <w:p>
+            <w:pPr>
+              <w:ind w:firstLine="0"/>
+              <w:rPr>
+                <w:szCs w:val="28"/>
+              </w:rPr>
+            </w:pPr>
+            <w:r>
+              <w:rPr>
+                <w:szCs w:val="28"/>
+              </w:rPr>
+              <w:t xml:space="preserve">Изображение </w:t>
+            </w:r>
+            <w:r>
+              <w:rPr>
+                <w:szCs w:val="28"/>
+              </w:rPr>
+              <w:t>окружности</w:t>
+            </w:r>
+            <w:r>
+              <w:rPr>
+                <w:szCs w:val="28"/>
+              </w:rPr>
+              <w:t xml:space="preserve"> на эскизе</w:t>
+            </w:r>
+          </w:p>
+        </w:tc>
+      </w:tr>
+    </w:tbl>
+    <w:p>
+      <w:pPr>
         <w:ind w:left="567" w:firstLine="0"/>
-        <w:rPr>
-          <w:szCs w:val="28"/>
-        </w:rPr>
-      </w:pPr>
+        <w:jc w:val="center"/>
+        <w:rPr>
+          <w:szCs w:val="28"/>
+        </w:rPr>
+      </w:pPr>
+      <w:r>
+        <w:rPr>
+          <w:szCs w:val="28"/>
+        </w:rPr>
+        <w:t>Таблица 1.2.1 Используемые классы</w:t>
+      </w:r>
+    </w:p>
+    <w:p>
+      <w:pPr>
+        <w:ind w:left="567" w:firstLine="0"/>
+        <w:jc w:val="center"/>
+        <w:rPr>
+          <w:szCs w:val="28"/>
+          <w:lang w:val="en-US"/>
+        </w:rPr>
+      </w:pPr>
+    </w:p>
+    <w:tbl>
+      <w:tblPr>
+        <w:tblStyle w:val="aff"/>
+        <w:tblW w:w="0" w:type="auto"/>
+        <w:tblLook w:val="04A0" w:firstRow="1" w:lastRow="0" w:firstColumn="1" w:lastColumn="0" w:noHBand="0" w:noVBand="1"/>
+      </w:tblPr>
+      <w:tblGrid>
+        <w:gridCol w:w="3209"/>
+        <w:gridCol w:w="3209"/>
+        <w:gridCol w:w="3210"/>
+      </w:tblGrid>
+      <w:tr>
+        <w:tc>
+          <w:tcPr>
+            <w:tcW w:w="3209" w:type="dxa"/>
+            <w:vAlign w:val="center"/>
+          </w:tcPr>
+          <w:p>
+            <w:pPr>
+              <w:ind w:firstLine="0"/>
+              <w:jc w:val="center"/>
+              <w:rPr>
+                <w:lang w:val="en-US"/>
+              </w:rPr>
+            </w:pPr>
+            <w:r>
+              <w:t xml:space="preserve">Название </w:t>
+            </w:r>
+            <w:r>
+              <w:t>метода</w:t>
+            </w:r>
+          </w:p>
+        </w:tc>
+        <w:tc>
+          <w:tcPr>
+            <w:tcW w:w="3209" w:type="dxa"/>
+            <w:vAlign w:val="center"/>
+          </w:tcPr>
+          <w:p>
+            <w:pPr>
+              <w:ind w:firstLine="0"/>
+              <w:jc w:val="center"/>
+            </w:pPr>
+            <w:r>
+              <w:t>Тип возвращаемого значения</w:t>
+            </w:r>
+          </w:p>
+        </w:tc>
+        <w:tc>
+          <w:tcPr>
+            <w:tcW w:w="3210" w:type="dxa"/>
+            <w:vAlign w:val="center"/>
+          </w:tcPr>
+          <w:p>
+            <w:pPr>
+              <w:ind w:firstLine="0"/>
+              <w:jc w:val="center"/>
+            </w:pPr>
+            <w:r>
+              <w:t>Описание</w:t>
+            </w:r>
+          </w:p>
+        </w:tc>
+      </w:tr>
+      <w:tr>
+        <w:tc>
+          <w:tcPr>
+            <w:tcW w:w="3209" w:type="dxa"/>
+          </w:tcPr>
+          <w:p>
+            <w:pPr>
+              <w:pStyle w:val="HTML"/>
+              <w:rPr>
+                <w:rFonts w:ascii="Times New Roman" w:hAnsi="Times New Roman" w:cs="Times New Roman"/>
+                <w:sz w:val="28"/>
+                <w:szCs w:val="28"/>
+              </w:rPr>
+            </w:pPr>
+            <w:r>
+              <w:rPr>
+                <w:rFonts w:ascii="Times New Roman" w:hAnsi="Times New Roman" w:cs="Times New Roman"/>
+                <w:sz w:val="28"/>
+                <w:szCs w:val="28"/>
+              </w:rPr>
+              <w:t>CreatePoint2d</w:t>
+            </w:r>
+          </w:p>
+        </w:tc>
+        <w:tc>
+          <w:tcPr>
+            <w:tcW w:w="3209" w:type="dxa"/>
+          </w:tcPr>
+          <w:p>
+            <w:pPr>
+              <w:ind w:firstLine="0"/>
+              <w:rPr>
+                <w:lang w:val="en-US"/>
+              </w:rPr>
+            </w:pPr>
+            <w:r>
+              <w:rPr>
+                <w:lang w:val="en-US"/>
+              </w:rPr>
+              <w:t>Point2d</w:t>
+            </w:r>
+          </w:p>
+        </w:tc>
+        <w:tc>
+          <w:tcPr>
+            <w:tcW w:w="3210" w:type="dxa"/>
+          </w:tcPr>
+          <w:p>
+            <w:pPr>
+              <w:ind w:firstLine="0"/>
+            </w:pPr>
+            <w:r>
+              <w:t>Создание точки</w:t>
+            </w:r>
+          </w:p>
+        </w:tc>
+      </w:tr>
+      <w:tr>
+        <w:tc>
+          <w:tcPr>
+            <w:tcW w:w="3209" w:type="dxa"/>
+          </w:tcPr>
+          <w:p>
+            <w:pPr>
+              <w:ind w:firstLine="0"/>
+              <w:rPr>
+                <w:lang w:val="en-US"/>
+              </w:rPr>
+            </w:pPr>
+            <w:proofErr w:type="spellStart"/>
+            <w:r>
+              <w:rPr>
+                <w:lang w:val="en-US"/>
+              </w:rPr>
+              <w:t>CreateCircle</w:t>
+            </w:r>
+            <w:proofErr w:type="spellEnd"/>
+          </w:p>
+        </w:tc>
+        <w:tc>
+          <w:tcPr>
+            <w:tcW w:w="3209" w:type="dxa"/>
+          </w:tcPr>
+          <w:p>
+            <w:pPr>
+              <w:ind w:firstLine="0"/>
+              <w:rPr>
+                <w:lang w:val="en-US"/>
+              </w:rPr>
+            </w:pPr>
+            <w:proofErr w:type="spellStart"/>
+            <w:r>
+              <w:rPr>
+                <w:szCs w:val="28"/>
+                <w:lang w:val="en-US"/>
+              </w:rPr>
+              <w:t>SketchCircle</w:t>
+            </w:r>
+            <w:proofErr w:type="spellEnd"/>
+          </w:p>
+        </w:tc>
+        <w:tc>
+          <w:tcPr>
+            <w:tcW w:w="3210" w:type="dxa"/>
+          </w:tcPr>
+          <w:p>
+            <w:pPr>
+              <w:ind w:firstLine="0"/>
+            </w:pPr>
+            <w:r>
+              <w:t>Создание окружности</w:t>
+            </w:r>
+          </w:p>
+        </w:tc>
+      </w:tr>
+      <w:tr>
+        <w:tc>
+          <w:tcPr>
+            <w:tcW w:w="3209" w:type="dxa"/>
+          </w:tcPr>
+          <w:p>
+            <w:pPr>
+              <w:ind w:firstLine="0"/>
+              <w:rPr>
+                <w:lang w:val="en-US"/>
+              </w:rPr>
+            </w:pPr>
+            <w:proofErr w:type="spellStart"/>
+            <w:r>
+              <w:rPr>
+                <w:lang w:val="en-US"/>
+              </w:rPr>
+              <w:t>CreateLine</w:t>
+            </w:r>
+            <w:proofErr w:type="spellEnd"/>
+          </w:p>
+        </w:tc>
+        <w:tc>
+          <w:tcPr>
+            <w:tcW w:w="3209" w:type="dxa"/>
+          </w:tcPr>
+          <w:p>
+            <w:pPr>
+              <w:ind w:firstLine="0"/>
+              <w:rPr>
+                <w:lang w:val="en-US"/>
+              </w:rPr>
+            </w:pPr>
+            <w:proofErr w:type="spellStart"/>
+            <w:r>
+              <w:rPr>
+                <w:lang w:val="en-US"/>
+              </w:rPr>
+              <w:t>SketchLine</w:t>
+            </w:r>
+            <w:proofErr w:type="spellEnd"/>
+          </w:p>
+        </w:tc>
+        <w:tc>
+          <w:tcPr>
+            <w:tcW w:w="3210" w:type="dxa"/>
+          </w:tcPr>
+          <w:p>
+            <w:pPr>
+              <w:ind w:firstLine="0"/>
+            </w:pPr>
+            <w:r>
+              <w:t>Создание Линии</w:t>
+            </w:r>
+          </w:p>
+        </w:tc>
+      </w:tr>
+    </w:tbl>
+    <w:p>
+      <w:pPr>
+        <w:ind w:firstLine="0"/>
+        <w:jc w:val="center"/>
+      </w:pPr>
+      <w:r>
+        <w:t xml:space="preserve">Таблица 1.2.2 Используемые методы класса </w:t>
+      </w:r>
+      <w:proofErr w:type="spellStart"/>
+      <w:r>
+        <w:rPr>
+          <w:rFonts w:eastAsia="Times New Roman"/>
+          <w:szCs w:val="28"/>
+          <w:lang w:val="en-US" w:eastAsia="ru-RU"/>
+        </w:rPr>
+        <w:t>TransientGeometry</w:t>
+      </w:r>
+      <w:proofErr w:type="spellEnd"/>
+    </w:p>
+    <w:p>
+      <w:pPr>
+        <w:ind w:left="567" w:firstLine="0"/>
+        <w:jc w:val="center"/>
+        <w:rPr>
+          <w:szCs w:val="28"/>
+          <w:lang w:val="en-US"/>
+        </w:rPr>
+      </w:pPr>
+    </w:p>
+    <w:tbl>
+      <w:tblPr>
+        <w:tblStyle w:val="aff"/>
+        <w:tblW w:w="0" w:type="auto"/>
+        <w:tblLook w:val="04A0" w:firstRow="1" w:lastRow="0" w:firstColumn="1" w:lastColumn="0" w:noHBand="0" w:noVBand="1"/>
+      </w:tblPr>
+      <w:tblGrid>
+        <w:gridCol w:w="3209"/>
+        <w:gridCol w:w="3209"/>
+        <w:gridCol w:w="3210"/>
+      </w:tblGrid>
+      <w:tr>
+        <w:tc>
+          <w:tcPr>
+            <w:tcW w:w="3209" w:type="dxa"/>
+            <w:vAlign w:val="center"/>
+          </w:tcPr>
+          <w:p>
+            <w:pPr>
+              <w:ind w:firstLine="0"/>
+              <w:jc w:val="center"/>
+              <w:rPr>
+                <w:lang w:val="en-US"/>
+              </w:rPr>
+            </w:pPr>
+            <w:r>
+              <w:t>Название метода</w:t>
+            </w:r>
+          </w:p>
+        </w:tc>
+        <w:tc>
+          <w:tcPr>
+            <w:tcW w:w="3209" w:type="dxa"/>
+            <w:vAlign w:val="center"/>
+          </w:tcPr>
+          <w:p>
+            <w:pPr>
+              <w:ind w:firstLine="0"/>
+              <w:jc w:val="center"/>
+            </w:pPr>
+            <w:r>
+              <w:t>Тип возвращаемого значения</w:t>
+            </w:r>
+          </w:p>
+        </w:tc>
+        <w:tc>
+          <w:tcPr>
+            <w:tcW w:w="3210" w:type="dxa"/>
+            <w:vAlign w:val="center"/>
+          </w:tcPr>
+          <w:p>
+            <w:pPr>
+              <w:ind w:firstLine="0"/>
+              <w:jc w:val="center"/>
+            </w:pPr>
+            <w:r>
+              <w:t>Описание</w:t>
+            </w:r>
+          </w:p>
+        </w:tc>
+      </w:tr>
+      <w:tr>
+        <w:tc>
+          <w:tcPr>
+            <w:tcW w:w="3209" w:type="dxa"/>
+          </w:tcPr>
+          <w:p>
+            <w:pPr>
+              <w:pStyle w:val="HTML"/>
+              <w:rPr>
+                <w:rFonts w:ascii="Times New Roman" w:hAnsi="Times New Roman" w:cs="Times New Roman"/>
+                <w:sz w:val="28"/>
+                <w:szCs w:val="28"/>
+                <w:lang w:val="en-US"/>
+              </w:rPr>
+            </w:pPr>
+            <w:proofErr w:type="spellStart"/>
+            <w:r>
+              <w:rPr>
+                <w:rFonts w:ascii="Times New Roman" w:hAnsi="Times New Roman" w:cs="Times New Roman"/>
+                <w:sz w:val="28"/>
+                <w:szCs w:val="28"/>
+                <w:lang w:val="en-US"/>
+              </w:rPr>
+              <w:t>SetDistanceExtent</w:t>
+            </w:r>
+            <w:proofErr w:type="spellEnd"/>
+          </w:p>
+        </w:tc>
+        <w:tc>
+          <w:tcPr>
+            <w:tcW w:w="3209" w:type="dxa"/>
+          </w:tcPr>
+          <w:p>
+            <w:pPr>
+              <w:ind w:firstLine="0"/>
+              <w:rPr>
+                <w:lang w:val="en-US"/>
+              </w:rPr>
+            </w:pPr>
+            <w:r>
+              <w:rPr>
+                <w:lang w:val="en-US"/>
+              </w:rPr>
+              <w:t xml:space="preserve">Extrude </w:t>
+            </w:r>
+          </w:p>
+        </w:tc>
+        <w:tc>
+          <w:tcPr>
+            <w:tcW w:w="3210" w:type="dxa"/>
+          </w:tcPr>
+          <w:p>
+            <w:pPr>
+              <w:ind w:firstLine="0"/>
+            </w:pPr>
+            <w:r>
+              <w:t>Операция выдавливания</w:t>
+            </w:r>
+          </w:p>
+        </w:tc>
+      </w:tr>
+      <w:tr>
+        <w:tc>
+          <w:tcPr>
+            <w:tcW w:w="3209" w:type="dxa"/>
+          </w:tcPr>
+          <w:p>
+            <w:pPr>
+              <w:ind w:firstLine="0"/>
+              <w:rPr>
+                <w:lang w:val="en-US"/>
+              </w:rPr>
+            </w:pPr>
+            <w:proofErr w:type="spellStart"/>
+            <w:r>
+              <w:t>SetFromToExtent</w:t>
+            </w:r>
+            <w:proofErr w:type="spellEnd"/>
+          </w:p>
+        </w:tc>
+        <w:tc>
+          <w:tcPr>
+            <w:tcW w:w="3209" w:type="dxa"/>
+          </w:tcPr>
+          <w:p>
+            <w:pPr>
+              <w:ind w:firstLine="0"/>
+              <w:rPr>
+                <w:lang w:val="en-US"/>
+              </w:rPr>
+            </w:pPr>
+            <w:r>
+              <w:rPr>
+                <w:lang w:val="en-US"/>
+              </w:rPr>
+              <w:t>Extrude</w:t>
+            </w:r>
+          </w:p>
+        </w:tc>
+        <w:tc>
+          <w:tcPr>
+            <w:tcW w:w="3210" w:type="dxa"/>
+          </w:tcPr>
+          <w:p>
+            <w:pPr>
+              <w:ind w:firstLine="0"/>
+            </w:pPr>
+            <w:r>
+              <w:t>Операция выдавливания в обратную сторону</w:t>
+            </w:r>
+          </w:p>
+        </w:tc>
+      </w:tr>
+      <w:tr>
+        <w:tc>
+          <w:tcPr>
+            <w:tcW w:w="3209" w:type="dxa"/>
+          </w:tcPr>
+          <w:p>
+            <w:pPr>
+              <w:ind w:firstLine="0"/>
+            </w:pPr>
+            <w:proofErr w:type="spellStart"/>
+            <w:r>
+              <w:t>SetThroughAllExtent</w:t>
+            </w:r>
+            <w:proofErr w:type="spellEnd"/>
+          </w:p>
+        </w:tc>
+        <w:tc>
+          <w:tcPr>
+            <w:tcW w:w="3209" w:type="dxa"/>
+          </w:tcPr>
+          <w:p>
+            <w:pPr>
+              <w:ind w:firstLine="0"/>
+              <w:rPr>
+                <w:lang w:val="en-US"/>
+              </w:rPr>
+            </w:pPr>
+            <w:r>
+              <w:rPr>
+                <w:lang w:val="en-US"/>
+              </w:rPr>
+              <w:t>Extrude</w:t>
+            </w:r>
+          </w:p>
+        </w:tc>
+        <w:tc>
+          <w:tcPr>
+            <w:tcW w:w="3210" w:type="dxa"/>
+          </w:tcPr>
+          <w:p>
+            <w:pPr>
+              <w:ind w:firstLine="0"/>
+            </w:pPr>
+            <w:r>
+              <w:t>Операция выдавливания через всё</w:t>
+            </w:r>
+          </w:p>
+        </w:tc>
+      </w:tr>
+    </w:tbl>
+    <w:p>
+      <w:pPr>
+        <w:ind w:firstLine="0"/>
+        <w:jc w:val="center"/>
+      </w:pPr>
+      <w:r>
+        <w:t xml:space="preserve">Таблица 1.2.2 Используемые методы класса </w:t>
+      </w:r>
+      <w:proofErr w:type="spellStart"/>
+      <w:r>
+        <w:rPr>
+          <w:szCs w:val="28"/>
+          <w:lang w:val="en-US"/>
+        </w:rPr>
+        <w:t>ExtrudeFeature</w:t>
+      </w:r>
+      <w:proofErr w:type="spellEnd"/>
     </w:p>
     <w:p>
       <w:pPr>
@@ -1418,192 +2347,9 @@
     </w:p>
     <w:p>
       <w:pPr>
+        <w:spacing w:after="160" w:line="259" w:lineRule="auto"/>
         <w:ind w:firstLine="0"/>
-      </w:pPr>
-    </w:p>
-    <w:p>
-      <w:pPr>
-        <w:ind w:firstLine="0"/>
-      </w:pPr>
-    </w:p>
-    <w:p>
-      <w:pPr>
-        <w:ind w:firstLine="0"/>
-      </w:pPr>
-    </w:p>
-    <w:p>
-      <w:pPr>
-        <w:ind w:firstLine="0"/>
-      </w:pPr>
-    </w:p>
-    <w:p>
-      <w:pPr>
-        <w:ind w:firstLine="0"/>
-      </w:pPr>
-    </w:p>
-    <w:p>
-      <w:pPr>
-        <w:ind w:firstLine="0"/>
-      </w:pPr>
-    </w:p>
-    <w:p>
-      <w:pPr>
-        <w:ind w:firstLine="0"/>
-      </w:pPr>
-    </w:p>
-    <w:p>
-      <w:pPr>
-        <w:ind w:firstLine="0"/>
-      </w:pPr>
-    </w:p>
-    <w:p>
-      <w:pPr>
-        <w:ind w:firstLine="0"/>
-      </w:pPr>
-    </w:p>
-    <w:p>
-      <w:pPr>
-        <w:ind w:firstLine="0"/>
-      </w:pPr>
-    </w:p>
-    <w:p>
-      <w:pPr>
-        <w:ind w:firstLine="0"/>
-      </w:pPr>
-    </w:p>
-    <w:p>
-      <w:pPr>
-        <w:ind w:firstLine="0"/>
-      </w:pPr>
-    </w:p>
-    <w:p>
-      <w:pPr>
-        <w:ind w:firstLine="0"/>
-      </w:pPr>
-    </w:p>
-    <w:p>
-      <w:pPr>
-        <w:ind w:firstLine="0"/>
-      </w:pPr>
-    </w:p>
-    <w:p>
-      <w:pPr>
-        <w:ind w:firstLine="0"/>
-      </w:pPr>
-    </w:p>
-    <w:p>
-      <w:pPr>
-        <w:ind w:firstLine="0"/>
-      </w:pPr>
-    </w:p>
-    <w:p>
-      <w:pPr>
-        <w:ind w:firstLine="0"/>
-      </w:pPr>
-    </w:p>
-    <w:p>
-      <w:pPr>
-        <w:ind w:firstLine="0"/>
-      </w:pPr>
-    </w:p>
-    <w:p>
-      <w:pPr>
-        <w:ind w:firstLine="0"/>
-      </w:pPr>
-    </w:p>
-    <w:p>
-      <w:pPr>
-        <w:ind w:firstLine="0"/>
-      </w:pPr>
-    </w:p>
-    <w:p>
-      <w:pPr>
-        <w:ind w:firstLine="0"/>
-      </w:pPr>
-    </w:p>
-    <w:p>
-      <w:pPr>
-        <w:ind w:firstLine="0"/>
-      </w:pPr>
-    </w:p>
-    <w:p>
-      <w:pPr>
-        <w:ind w:firstLine="0"/>
-      </w:pPr>
-    </w:p>
-    <w:p>
-      <w:pPr>
-        <w:ind w:firstLine="0"/>
-      </w:pPr>
-    </w:p>
-    <w:p>
-      <w:pPr>
-        <w:ind w:firstLine="0"/>
-      </w:pPr>
-    </w:p>
-    <w:p>
-      <w:pPr>
-        <w:ind w:firstLine="0"/>
-      </w:pPr>
-    </w:p>
-    <w:p>
-      <w:pPr>
-        <w:ind w:firstLine="0"/>
-      </w:pPr>
-    </w:p>
-    <w:p>
-      <w:pPr>
-        <w:ind w:firstLine="0"/>
-      </w:pPr>
-    </w:p>
-    <w:p>
-      <w:pPr>
-        <w:ind w:firstLine="0"/>
-      </w:pPr>
-    </w:p>
-    <w:p>
-      <w:pPr>
-        <w:ind w:firstLine="0"/>
-      </w:pPr>
-    </w:p>
-    <w:p>
-      <w:pPr>
-        <w:ind w:firstLine="0"/>
-      </w:pPr>
-    </w:p>
-    <w:p>
-      <w:pPr>
-        <w:ind w:firstLine="0"/>
-      </w:pPr>
-    </w:p>
-    <w:p>
-      <w:pPr>
-        <w:ind w:firstLine="0"/>
-      </w:pPr>
-    </w:p>
-    <w:p>
-      <w:pPr>
-        <w:ind w:firstLine="0"/>
-      </w:pPr>
-    </w:p>
-    <w:p>
-      <w:pPr>
-        <w:ind w:firstLine="0"/>
-      </w:pPr>
-    </w:p>
-    <w:p>
-      <w:pPr>
-        <w:ind w:firstLine="0"/>
-      </w:pPr>
-    </w:p>
-    <w:p>
-      <w:pPr>
-        <w:ind w:firstLine="0"/>
-      </w:pPr>
-    </w:p>
-    <w:p>
-      <w:pPr>
-        <w:jc w:val="center"/>
+        <w:jc w:val="left"/>
         <w:rPr>
           <w:b/>
           <w:bCs/>
@@ -1614,7 +2360,27 @@
           <w:b/>
           <w:bCs/>
         </w:rPr>
-        <w:lastRenderedPageBreak/>
+        <w:br w:type="page"/>
+      </w:r>
+    </w:p>
+    <w:p>
+      <w:pPr>
+        <w:ind w:firstLine="0"/>
+      </w:pPr>
+    </w:p>
+    <w:p>
+      <w:pPr>
+        <w:jc w:val="center"/>
+        <w:rPr>
+          <w:b/>
+          <w:bCs/>
+        </w:rPr>
+      </w:pPr>
+      <w:r>
+        <w:rPr>
+          <w:b/>
+          <w:bCs/>
+        </w:rPr>
         <w:t>2 Описание объекта проектирования</w:t>
       </w:r>
     </w:p>
@@ -1646,65 +2412,6 @@
             <wp:extent cx="4657725" cy="4873154"/>
             <wp:effectExtent l="0" t="0" r="0" b="3810"/>
             <wp:docPr id="1" name="Рисунок 1"/>
-            <wp:cNvGraphicFramePr>
-              <a:graphicFrameLocks xmlns:a="http://schemas.openxmlformats.org/drawingml/2006/main" noChangeAspect="1"/>
-            </wp:cNvGraphicFramePr>
-            <a:graphic xmlns:a="http://schemas.openxmlformats.org/drawingml/2006/main">
-              <a:graphicData uri="http://schemas.openxmlformats.org/drawingml/2006/picture">
-                <pic:pic xmlns:pic="http://schemas.openxmlformats.org/drawingml/2006/picture">
-                  <pic:nvPicPr>
-                    <pic:cNvPr id="1" name=""/>
-                    <pic:cNvPicPr/>
-                  </pic:nvPicPr>
-                  <pic:blipFill>
-                    <a:blip r:embed="rId8"/>
-                    <a:stretch>
-                      <a:fillRect/>
-                    </a:stretch>
-                  </pic:blipFill>
-                  <pic:spPr>
-                    <a:xfrm>
-                      <a:off x="0" y="0"/>
-                      <a:ext cx="4666161" cy="4881980"/>
-                    </a:xfrm>
-                    <a:prstGeom prst="rect">
-                      <a:avLst/>
-                    </a:prstGeom>
-                  </pic:spPr>
-                </pic:pic>
-              </a:graphicData>
-            </a:graphic>
-          </wp:inline>
-        </w:drawing>
-      </w:r>
-    </w:p>
-    <w:p>
-      <w:pPr>
-        <w:jc w:val="center"/>
-      </w:pPr>
-      <w:r>
-        <w:t>Рисунок 1 Изображение моделируемого объекта в 3Д</w:t>
-      </w:r>
-    </w:p>
-    <w:p>
-      <w:pPr>
-        <w:ind w:firstLine="0"/>
-        <w:jc w:val="center"/>
-        <w:rPr>
-          <w:lang w:val="en-US"/>
-        </w:rPr>
-      </w:pPr>
-      <w:r>
-        <w:rPr>
-          <w:noProof/>
-          <w:lang w:eastAsia="ru-RU"/>
-        </w:rPr>
-        <w:lastRenderedPageBreak/>
-        <w:drawing>
-          <wp:inline distT="0" distB="0" distL="0" distR="0" wp14:anchorId="4DCCEE00" wp14:editId="18EF3847">
-            <wp:extent cx="6120130" cy="5812790"/>
-            <wp:effectExtent l="0" t="0" r="0" b="0"/>
-            <wp:docPr id="2" name="Рисунок 2"/>
             <wp:cNvGraphicFramePr>
               <a:graphicFrameLocks xmlns:a="http://schemas.openxmlformats.org/drawingml/2006/main" noChangeAspect="1"/>
             </wp:cNvGraphicFramePr>
@@ -1724,7 +2431,7 @@
                   <pic:spPr>
                     <a:xfrm>
                       <a:off x="0" y="0"/>
-                      <a:ext cx="6120130" cy="5812790"/>
+                      <a:ext cx="4666161" cy="4881980"/>
                     </a:xfrm>
                     <a:prstGeom prst="rect">
                       <a:avLst/>
@@ -1742,12 +2449,16 @@
         <w:jc w:val="center"/>
       </w:pPr>
       <w:r>
-        <w:t xml:space="preserve">Рисунок 2 Изображение фронтальной проекции моделируемого объекта </w:t>
-      </w:r>
-    </w:p>
-    <w:p>
-      <w:pPr>
+        <w:t>Рисунок 1 Изображение моделируемого объекта в 3Д</w:t>
+      </w:r>
+    </w:p>
+    <w:p>
+      <w:pPr>
+        <w:ind w:firstLine="0"/>
         <w:jc w:val="center"/>
+        <w:rPr>
+          <w:lang w:val="en-US"/>
+        </w:rPr>
       </w:pPr>
       <w:r>
         <w:rPr>
@@ -1756,10 +2467,10 @@
         </w:rPr>
         <w:lastRenderedPageBreak/>
         <w:drawing>
-          <wp:inline distT="0" distB="0" distL="0" distR="0" wp14:anchorId="24FEA8CD" wp14:editId="589E73F2">
-            <wp:extent cx="1409897" cy="7249537"/>
+          <wp:inline distT="0" distB="0" distL="0" distR="0" wp14:anchorId="4DCCEE00" wp14:editId="18EF3847">
+            <wp:extent cx="6120130" cy="5812790"/>
             <wp:effectExtent l="0" t="0" r="0" b="0"/>
-            <wp:docPr id="4" name="Рисунок 4"/>
+            <wp:docPr id="2" name="Рисунок 2"/>
             <wp:cNvGraphicFramePr>
               <a:graphicFrameLocks xmlns:a="http://schemas.openxmlformats.org/drawingml/2006/main" noChangeAspect="1"/>
             </wp:cNvGraphicFramePr>
@@ -1779,6 +2490,61 @@
                   <pic:spPr>
                     <a:xfrm>
                       <a:off x="0" y="0"/>
+                      <a:ext cx="6120130" cy="5812790"/>
+                    </a:xfrm>
+                    <a:prstGeom prst="rect">
+                      <a:avLst/>
+                    </a:prstGeom>
+                  </pic:spPr>
+                </pic:pic>
+              </a:graphicData>
+            </a:graphic>
+          </wp:inline>
+        </w:drawing>
+      </w:r>
+    </w:p>
+    <w:p>
+      <w:pPr>
+        <w:jc w:val="center"/>
+      </w:pPr>
+      <w:r>
+        <w:t xml:space="preserve">Рисунок 2 Изображение фронтальной проекции моделируемого объекта </w:t>
+      </w:r>
+    </w:p>
+    <w:p>
+      <w:pPr>
+        <w:jc w:val="center"/>
+      </w:pPr>
+      <w:r>
+        <w:rPr>
+          <w:noProof/>
+          <w:lang w:eastAsia="ru-RU"/>
+        </w:rPr>
+        <w:lastRenderedPageBreak/>
+        <w:drawing>
+          <wp:inline distT="0" distB="0" distL="0" distR="0" wp14:anchorId="24FEA8CD" wp14:editId="589E73F2">
+            <wp:extent cx="1409897" cy="7249537"/>
+            <wp:effectExtent l="0" t="0" r="0" b="0"/>
+            <wp:docPr id="4" name="Рисунок 4"/>
+            <wp:cNvGraphicFramePr>
+              <a:graphicFrameLocks xmlns:a="http://schemas.openxmlformats.org/drawingml/2006/main" noChangeAspect="1"/>
+            </wp:cNvGraphicFramePr>
+            <a:graphic xmlns:a="http://schemas.openxmlformats.org/drawingml/2006/main">
+              <a:graphicData uri="http://schemas.openxmlformats.org/drawingml/2006/picture">
+                <pic:pic xmlns:pic="http://schemas.openxmlformats.org/drawingml/2006/picture">
+                  <pic:nvPicPr>
+                    <pic:cNvPr id="1" name=""/>
+                    <pic:cNvPicPr/>
+                  </pic:nvPicPr>
+                  <pic:blipFill>
+                    <a:blip r:embed="rId11"/>
+                    <a:stretch>
+                      <a:fillRect/>
+                    </a:stretch>
+                  </pic:blipFill>
+                  <pic:spPr>
+                    <a:xfrm>
+                      <a:off x="0" y="0"/>
                       <a:ext cx="1409897" cy="7249537"/>
                     </a:xfrm>
                     <a:prstGeom prst="rect">
@@ -1794,6 +2560,7 @@
     </w:p>
     <w:p>
       <w:pPr>
+        <w:ind w:firstLine="567"/>
         <w:jc w:val="center"/>
       </w:pPr>
       <w:r>
@@ -1807,6 +2574,9 @@
       </w:r>
     </w:p>
     <w:p>
+      <w:pPr>
+        <w:ind w:firstLine="567"/>
+      </w:pPr>
       <w:r>
         <w:t>Измеряемые параметры для плагина</w:t>
       </w:r>
@@ -1817,12 +2587,11 @@
     <w:p>
       <w:pPr>
         <w:pStyle w:val="aff1"/>
-        <w:numPr>
-          <w:ilvl w:val="0"/>
-          <w:numId w:val="14"/>
-        </w:numPr>
-        <w:ind w:left="0" w:firstLine="851"/>
-      </w:pPr>
+        <w:ind w:left="851" w:firstLine="567"/>
+      </w:pPr>
+      <w:r>
+        <w:t xml:space="preserve">1) </w:t>
+      </w:r>
       <w:r>
         <w:rPr>
           <w:lang w:val="en-US"/>
@@ -1863,12 +2632,11 @@
     <w:p>
       <w:pPr>
         <w:pStyle w:val="aff1"/>
-        <w:numPr>
-          <w:ilvl w:val="0"/>
-          <w:numId w:val="14"/>
-        </w:numPr>
-        <w:ind w:left="0" w:firstLine="851"/>
-      </w:pPr>
+        <w:ind w:left="851" w:firstLine="567"/>
+      </w:pPr>
+      <w:r>
+        <w:t xml:space="preserve">2) </w:t>
+      </w:r>
       <w:r>
         <w:rPr>
           <w:lang w:val="en-US"/>
@@ -1903,12 +2671,11 @@
     <w:p>
       <w:pPr>
         <w:pStyle w:val="aff1"/>
-        <w:numPr>
-          <w:ilvl w:val="0"/>
-          <w:numId w:val="14"/>
-        </w:numPr>
-        <w:ind w:left="0" w:firstLine="851"/>
-      </w:pPr>
+        <w:ind w:left="851" w:firstLine="567"/>
+      </w:pPr>
+      <w:r>
+        <w:t xml:space="preserve">3) </w:t>
+      </w:r>
       <w:r>
         <w:rPr>
           <w:lang w:val="en-US"/>
@@ -1933,6 +2700,7 @@
       <w:r>
         <w:t xml:space="preserve"> – 150 мм)</w:t>
       </w:r>
+      <w:proofErr w:type="gramStart"/>
       <w:r>
         <w:t>;</w:t>
       </w:r>
@@ -1940,7 +2708,11 @@
         <w:t xml:space="preserve"> </w:t>
       </w:r>
       <w:r>
-        <w:t>Определяется по формуле</w:t>
+        <w:t>Определяется</w:t>
+      </w:r>
+      <w:proofErr w:type="gramEnd"/>
+      <w:r>
+        <w:t xml:space="preserve"> по формуле</w:t>
       </w:r>
       <w:r>
         <w:t xml:space="preserve"> </w:t>
@@ -1948,64 +2720,45 @@
     </w:p>
     <w:p>
       <w:pPr>
-        <w:spacing w:after="160" w:line="259" w:lineRule="auto"/>
-        <w:ind w:firstLine="0"/>
-        <w:jc w:val="left"/>
-        <w:rPr>
-          <w:rFonts w:cstheme="minorBidi"/>
-          <w:szCs w:val="22"/>
-        </w:rPr>
-      </w:pPr>
-      <w:r>
-        <w:br w:type="page"/>
-      </w:r>
-    </w:p>
-    <w:p>
-      <w:pPr>
         <w:pStyle w:val="aff1"/>
-        <w:numPr>
-          <w:ilvl w:val="0"/>
-          <w:numId w:val="14"/>
-        </w:numPr>
-        <w:ind w:left="0" w:firstLine="851"/>
-      </w:pPr>
-      <m:oMath>
-        <m:r>
-          <w:rPr>
-            <w:rFonts w:ascii="Cambria Math" w:hAnsi="Cambria Math"/>
-          </w:rPr>
-          <w:lastRenderedPageBreak/>
-          <m:t>700&gt;D1≥600→W3≤100;</m:t>
-        </m:r>
-      </m:oMath>
+        <w:ind w:left="851" w:firstLine="567"/>
+      </w:pPr>
+      <m:oMathPara>
+        <m:oMath>
+          <m:r>
+            <w:rPr>
+              <w:rFonts w:ascii="Cambria Math" w:hAnsi="Cambria Math"/>
+            </w:rPr>
+            <w:lastRenderedPageBreak/>
+            <m:t>700&gt;D1≥600→W3≤100;</m:t>
+          </m:r>
+        </m:oMath>
+      </m:oMathPara>
     </w:p>
     <w:p>
       <w:pPr>
         <w:pStyle w:val="aff1"/>
-        <w:numPr>
-          <w:ilvl w:val="0"/>
-          <w:numId w:val="14"/>
-        </w:numPr>
-        <w:ind w:left="0" w:firstLine="851"/>
-      </w:pPr>
-      <m:oMath>
-        <m:r>
-          <w:rPr>
-            <w:rFonts w:ascii="Cambria Math" w:hAnsi="Cambria Math"/>
-          </w:rPr>
-          <m:t xml:space="preserve"> D1≥700 →W3≤150</m:t>
-        </m:r>
-      </m:oMath>
+        <w:ind w:left="851" w:firstLine="567"/>
+      </w:pPr>
+      <m:oMathPara>
+        <m:oMath>
+          <m:r>
+            <w:rPr>
+              <w:rFonts w:ascii="Cambria Math" w:hAnsi="Cambria Math"/>
+            </w:rPr>
+            <m:t xml:space="preserve"> D1≥700 →W3≤150</m:t>
+          </m:r>
+        </m:oMath>
+      </m:oMathPara>
     </w:p>
     <w:p>
       <w:pPr>
         <w:pStyle w:val="aff1"/>
-        <w:numPr>
-          <w:ilvl w:val="0"/>
-          <w:numId w:val="14"/>
-        </w:numPr>
-        <w:ind w:left="0" w:firstLine="851"/>
-      </w:pPr>
+        <w:ind w:left="851" w:firstLine="567"/>
+      </w:pPr>
+      <w:r>
+        <w:t xml:space="preserve">4) </w:t>
+      </w:r>
       <w:r>
         <w:rPr>
           <w:lang w:val="en-US"/>
@@ -2052,12 +2805,11 @@
     <w:p>
       <w:pPr>
         <w:pStyle w:val="aff1"/>
-        <w:numPr>
-          <w:ilvl w:val="0"/>
-          <w:numId w:val="14"/>
-        </w:numPr>
-        <w:ind w:left="0" w:firstLine="851"/>
-      </w:pPr>
+        <w:ind w:left="851" w:firstLine="567"/>
+      </w:pPr>
+      <w:r>
+        <w:t xml:space="preserve">5) </w:t>
+      </w:r>
       <w:r>
         <w:rPr>
           <w:lang w:val="en-US"/>
@@ -2089,12 +2841,11 @@
     <w:p>
       <w:pPr>
         <w:pStyle w:val="aff1"/>
-        <w:numPr>
-          <w:ilvl w:val="0"/>
-          <w:numId w:val="14"/>
-        </w:numPr>
-        <w:ind w:left="0" w:firstLine="851"/>
-      </w:pPr>
+        <w:ind w:left="851" w:firstLine="567"/>
+      </w:pPr>
+      <w:r>
+        <w:t xml:space="preserve">6) </w:t>
+      </w:r>
       <w:r>
         <w:rPr>
           <w:lang w:val="en-US"/>
@@ -2132,12 +2883,11 @@
     <w:p>
       <w:pPr>
         <w:pStyle w:val="aff1"/>
-        <w:numPr>
-          <w:ilvl w:val="0"/>
-          <w:numId w:val="14"/>
-        </w:numPr>
-        <w:ind w:left="0" w:firstLine="851"/>
-      </w:pPr>
+        <w:ind w:left="851" w:firstLine="567"/>
+      </w:pPr>
+      <w:r>
+        <w:t xml:space="preserve">7) </w:t>
+      </w:r>
       <w:r>
         <w:rPr>
           <w:lang w:val="en-US"/>
@@ -2169,7 +2919,7 @@
           <w:ilvl w:val="0"/>
           <w:numId w:val="14"/>
         </w:numPr>
-        <w:ind w:left="0" w:firstLine="851"/>
+        <w:ind w:left="0" w:firstLine="567"/>
       </w:pPr>
       <w:r>
         <w:rPr>
@@ -2193,6 +2943,9 @@
       </m:oMath>
     </w:p>
     <w:p>
+      <w:pPr>
+        <w:ind w:firstLine="567"/>
+      </w:pPr>
       <w:r>
         <w:t>Назначение программы</w:t>
       </w:r>
@@ -2201,6 +2954,9 @@
       </w:r>
     </w:p>
     <w:p>
+      <w:pPr>
+        <w:ind w:firstLine="567"/>
+      </w:pPr>
       <w:r>
         <w:t>Программа предназначена для автоматизации моделирования детали «</w:t>
       </w:r>
@@ -2212,11 +2968,17 @@
       </w:r>
     </w:p>
     <w:p>
+      <w:pPr>
+        <w:ind w:firstLine="567"/>
+      </w:pPr>
       <w:r>
         <w:t>Плагин позволяет пользователю ввести вышеперечисленные значения через графический интерфейс. В программе предусмотрена проверка корректности введенных данных и сообщение пользователю о неправильно заполненных полях с помощью цветового выделения и всплывающих подсказок.</w:t>
       </w:r>
     </w:p>
     <w:p>
+      <w:pPr>
+        <w:ind w:firstLine="567"/>
+      </w:pPr>
       <w:r>
         <w:t>При запуске моделирования с некорректными значениями программа выв</w:t>
       </w:r>
@@ -2234,6 +2996,9 @@
       </w:r>
     </w:p>
     <w:p>
+      <w:pPr>
+        <w:ind w:firstLine="567"/>
+      </w:pPr>
       <w:r>
         <w:t xml:space="preserve">При правильно введенных значениях результатом работы программы будет созданная по ним модель </w:t>
       </w:r>
@@ -2244,16 +3009,16 @@
         <w:t>.</w:t>
       </w:r>
     </w:p>
-    <w:p/>
-    <w:p/>
-    <w:p/>
-    <w:p/>
-    <w:p/>
-    <w:p/>
-    <w:p/>
-    <w:p/>
-    <w:p/>
-    <w:p/>
+    <w:p>
+      <w:pPr>
+        <w:spacing w:after="160" w:line="259" w:lineRule="auto"/>
+        <w:ind w:firstLine="0"/>
+        <w:jc w:val="left"/>
+      </w:pPr>
+      <w:r>
+        <w:br w:type="page"/>
+      </w:r>
+    </w:p>
     <w:p>
       <w:pPr>
         <w:spacing w:before="100" w:beforeAutospacing="1" w:after="100" w:afterAutospacing="1" w:line="240" w:lineRule="auto"/>
@@ -2261,6 +3026,8 @@
         <w:jc w:val="center"/>
         <w:rPr>
           <w:rFonts w:eastAsia="Times New Roman"/>
+          <w:b/>
+          <w:bCs/>
           <w:szCs w:val="28"/>
           <w:lang w:eastAsia="ru-RU"/>
         </w:rPr>
@@ -2268,6 +3035,8 @@
       <w:r>
         <w:rPr>
           <w:rFonts w:eastAsia="Times New Roman"/>
+          <w:b/>
+          <w:bCs/>
           <w:szCs w:val="28"/>
           <w:lang w:eastAsia="ru-RU"/>
         </w:rPr>
@@ -2282,6 +3051,8 @@
         <w:jc w:val="center"/>
         <w:rPr>
           <w:rFonts w:eastAsia="Times New Roman"/>
+          <w:b/>
+          <w:bCs/>
           <w:szCs w:val="28"/>
           <w:lang w:eastAsia="ru-RU"/>
         </w:rPr>
@@ -2289,6 +3060,8 @@
       <w:r>
         <w:rPr>
           <w:rFonts w:eastAsia="Times New Roman"/>
+          <w:b/>
+          <w:bCs/>
           <w:szCs w:val="28"/>
           <w:lang w:eastAsia="ru-RU"/>
         </w:rPr>
@@ -2302,41 +3075,25 @@
         <w:jc w:val="center"/>
         <w:rPr>
           <w:rFonts w:eastAsia="Times New Roman"/>
-          <w:szCs w:val="28"/>
-          <w:lang w:eastAsia="ru-RU"/>
+          <w:b/>
+          <w:bCs/>
+          <w:szCs w:val="28"/>
+          <w:lang w:val="en-US" w:eastAsia="ru-RU"/>
         </w:rPr>
       </w:pPr>
       <w:r>
         <w:rPr>
           <w:rFonts w:eastAsia="Times New Roman"/>
-          <w:szCs w:val="28"/>
-          <w:lang w:eastAsia="ru-RU"/>
-        </w:rPr>
-        <w:t>3.2 Макеты пользовательского интерфейса</w:t>
-      </w:r>
-    </w:p>
-    <w:p>
-      <w:pPr>
-        <w:spacing w:before="100" w:beforeAutospacing="1" w:after="100" w:afterAutospacing="1" w:line="240" w:lineRule="auto"/>
-        <w:ind w:firstLine="0"/>
-        <w:jc w:val="center"/>
-        <w:rPr>
-          <w:rFonts w:eastAsia="Times New Roman"/>
-          <w:szCs w:val="28"/>
-          <w:lang w:eastAsia="ru-RU"/>
-        </w:rPr>
-      </w:pPr>
-      <w:r>
-        <w:rPr>
-          <w:rFonts w:eastAsia="Times New Roman"/>
-          <w:szCs w:val="28"/>
-          <w:lang w:eastAsia="ru-RU"/>
+          <w:b/>
+          <w:bCs/>
+          <w:szCs w:val="28"/>
+          <w:lang w:val="en-US" w:eastAsia="ru-RU"/>
         </w:rPr>
         <w:drawing>
-          <wp:inline distT="0" distB="0" distL="0" distR="0" wp14:anchorId="0E704BB8" wp14:editId="05158ED7">
-            <wp:extent cx="3591426" cy="3848637"/>
-            <wp:effectExtent l="0" t="0" r="9525" b="0"/>
-            <wp:docPr id="3" name="Рисунок 3"/>
+          <wp:inline distT="0" distB="0" distL="0" distR="0" wp14:anchorId="172A0A21" wp14:editId="1C82EEDD">
+            <wp:extent cx="6120130" cy="2199640"/>
+            <wp:effectExtent l="0" t="0" r="0" b="0"/>
+            <wp:docPr id="9" name="Рисунок 9"/>
             <wp:cNvGraphicFramePr>
               <a:graphicFrameLocks xmlns:a="http://schemas.openxmlformats.org/drawingml/2006/main" noChangeAspect="1"/>
             </wp:cNvGraphicFramePr>
@@ -2348,7 +3105,7 @@
                     <pic:cNvPicPr/>
                   </pic:nvPicPr>
                   <pic:blipFill>
-                    <a:blip r:embed="rId11"/>
+                    <a:blip r:embed="rId12"/>
                     <a:stretch>
                       <a:fillRect/>
                     </a:stretch>
@@ -2356,7 +3113,7 @@
                   <pic:spPr>
                     <a:xfrm>
                       <a:off x="0" y="0"/>
-                      <a:ext cx="3591426" cy="3848637"/>
+                      <a:ext cx="6120130" cy="2199640"/>
                     </a:xfrm>
                     <a:prstGeom prst="rect">
                       <a:avLst/>
@@ -2376,6 +3133,8 @@
         <w:jc w:val="center"/>
         <w:rPr>
           <w:rFonts w:eastAsia="Times New Roman"/>
+          <w:b/>
+          <w:bCs/>
           <w:szCs w:val="28"/>
           <w:lang w:eastAsia="ru-RU"/>
         </w:rPr>
@@ -2383,6 +3142,665 @@
       <w:r>
         <w:rPr>
           <w:rFonts w:eastAsia="Times New Roman"/>
+          <w:b/>
+          <w:bCs/>
+          <w:szCs w:val="28"/>
+          <w:lang w:eastAsia="ru-RU"/>
+        </w:rPr>
+        <w:t>Рисунок 3.1.1 Диаграмма классов</w:t>
+      </w:r>
+    </w:p>
+    <w:p>
+      <w:pPr>
+        <w:pStyle w:val="aff9"/>
+        <w:ind w:left="0" w:firstLine="567"/>
+        <w:rPr>
+          <w:rFonts w:ascii="Times New Roman" w:hAnsi="Times New Roman" w:cs="Times New Roman"/>
+          <w:bCs/>
+          <w:color w:val="000000"/>
+        </w:rPr>
+      </w:pPr>
+      <w:r>
+        <w:rPr>
+          <w:rFonts w:ascii="Times New Roman" w:hAnsi="Times New Roman" w:cs="Times New Roman"/>
+        </w:rPr>
+        <w:t xml:space="preserve">1) </w:t>
+      </w:r>
+      <w:proofErr w:type="spellStart"/>
+      <w:r>
+        <w:rPr>
+          <w:rFonts w:ascii="Times New Roman" w:hAnsi="Times New Roman" w:cs="Times New Roman"/>
+          <w:lang w:val="en-US"/>
+        </w:rPr>
+        <w:t>Main</w:t>
+      </w:r>
+      <w:r>
+        <w:rPr>
+          <w:rFonts w:ascii="Times New Roman" w:hAnsi="Times New Roman" w:cs="Times New Roman"/>
+          <w:lang w:val="en-US"/>
+        </w:rPr>
+        <w:t>Window</w:t>
+      </w:r>
+      <w:proofErr w:type="spellEnd"/>
+      <w:r>
+        <w:rPr>
+          <w:rFonts w:ascii="Times New Roman" w:hAnsi="Times New Roman" w:cs="Times New Roman"/>
+        </w:rPr>
+        <w:t xml:space="preserve"> – </w:t>
+      </w:r>
+      <w:r>
+        <w:rPr>
+          <w:rFonts w:ascii="Times New Roman" w:hAnsi="Times New Roman" w:cs="Times New Roman"/>
+        </w:rPr>
+        <w:t xml:space="preserve">Главное окно </w:t>
+      </w:r>
+      <w:proofErr w:type="spellStart"/>
+      <w:r>
+        <w:rPr>
+          <w:rFonts w:ascii="Times New Roman" w:hAnsi="Times New Roman" w:cs="Times New Roman"/>
+        </w:rPr>
+        <w:t>програмыы</w:t>
+      </w:r>
+      <w:proofErr w:type="spellEnd"/>
+    </w:p>
+    <w:p>
+      <w:pPr>
+        <w:pStyle w:val="aff9"/>
+        <w:ind w:left="0" w:firstLine="567"/>
+        <w:rPr>
+          <w:rFonts w:ascii="Times New Roman" w:hAnsi="Times New Roman" w:cs="Times New Roman"/>
+          <w:bCs/>
+          <w:color w:val="000000"/>
+        </w:rPr>
+      </w:pPr>
+      <w:r>
+        <w:rPr>
+          <w:rFonts w:ascii="Times New Roman" w:hAnsi="Times New Roman" w:cs="Times New Roman"/>
+          <w:bCs/>
+          <w:color w:val="000000"/>
+        </w:rPr>
+        <w:t xml:space="preserve">2) </w:t>
+      </w:r>
+      <w:proofErr w:type="spellStart"/>
+      <w:r>
+        <w:rPr>
+          <w:rFonts w:ascii="Times New Roman" w:hAnsi="Times New Roman" w:cs="Times New Roman"/>
+          <w:bCs/>
+          <w:color w:val="000000"/>
+          <w:lang w:val="en-US"/>
+        </w:rPr>
+        <w:t>WheelValue</w:t>
+      </w:r>
+      <w:r>
+        <w:rPr>
+          <w:rFonts w:ascii="Times New Roman" w:hAnsi="Times New Roman" w:cs="Times New Roman"/>
+          <w:bCs/>
+          <w:color w:val="000000"/>
+          <w:lang w:val="en-US"/>
+        </w:rPr>
+        <w:t>s</w:t>
+      </w:r>
+      <w:proofErr w:type="spellEnd"/>
+      <w:r>
+        <w:rPr>
+          <w:rFonts w:ascii="Times New Roman" w:hAnsi="Times New Roman" w:cs="Times New Roman"/>
+          <w:bCs/>
+          <w:color w:val="000000"/>
+        </w:rPr>
+        <w:t xml:space="preserve"> − </w:t>
+      </w:r>
+      <w:r>
+        <w:rPr>
+          <w:rFonts w:ascii="Times New Roman" w:hAnsi="Times New Roman" w:cs="Times New Roman"/>
+        </w:rPr>
+        <w:t>класс, хранящий в себе все параметры 3</w:t>
+      </w:r>
+      <w:r>
+        <w:rPr>
+          <w:rFonts w:ascii="Times New Roman" w:hAnsi="Times New Roman" w:cs="Times New Roman"/>
+          <w:lang w:val="en-US"/>
+        </w:rPr>
+        <w:t>D</w:t>
+      </w:r>
+      <w:r>
+        <w:rPr>
+          <w:rFonts w:ascii="Times New Roman" w:hAnsi="Times New Roman" w:cs="Times New Roman"/>
+        </w:rPr>
+        <w:t>-модели;</w:t>
+      </w:r>
+    </w:p>
+    <w:p>
+      <w:pPr>
+        <w:pStyle w:val="aff9"/>
+        <w:ind w:left="0" w:firstLine="567"/>
+        <w:rPr>
+          <w:rFonts w:ascii="Times New Roman" w:hAnsi="Times New Roman" w:cs="Times New Roman"/>
+          <w:bCs/>
+          <w:color w:val="000000"/>
+          <w:lang w:val="en-US"/>
+        </w:rPr>
+      </w:pPr>
+      <w:r>
+        <w:rPr>
+          <w:rFonts w:ascii="Times New Roman" w:hAnsi="Times New Roman" w:cs="Times New Roman"/>
+          <w:bCs/>
+          <w:color w:val="000000"/>
+          <w:lang w:val="en-US"/>
+        </w:rPr>
+        <w:t xml:space="preserve">4) </w:t>
+      </w:r>
+      <w:proofErr w:type="spellStart"/>
+      <w:r>
+        <w:rPr>
+          <w:rFonts w:ascii="Times New Roman" w:hAnsi="Times New Roman" w:cs="Times New Roman"/>
+          <w:bCs/>
+          <w:color w:val="000000"/>
+          <w:lang w:val="en-US"/>
+        </w:rPr>
+        <w:t>InventorAddInServer</w:t>
+      </w:r>
+      <w:proofErr w:type="spellEnd"/>
+      <w:r>
+        <w:rPr>
+          <w:rFonts w:ascii="Times New Roman" w:hAnsi="Times New Roman" w:cs="Times New Roman"/>
+          <w:bCs/>
+          <w:color w:val="000000"/>
+          <w:lang w:val="en-US"/>
+        </w:rPr>
+        <w:t xml:space="preserve"> – </w:t>
+      </w:r>
+      <w:r>
+        <w:rPr>
+          <w:rFonts w:ascii="Times New Roman" w:hAnsi="Times New Roman" w:cs="Times New Roman"/>
+          <w:bCs/>
+          <w:color w:val="000000"/>
+        </w:rPr>
+        <w:t>класс</w:t>
+      </w:r>
+      <w:r>
+        <w:rPr>
+          <w:rFonts w:ascii="Times New Roman" w:hAnsi="Times New Roman" w:cs="Times New Roman"/>
+          <w:bCs/>
+          <w:color w:val="000000"/>
+          <w:lang w:val="en-US"/>
+        </w:rPr>
+        <w:t xml:space="preserve"> </w:t>
+      </w:r>
+      <w:r>
+        <w:rPr>
+          <w:rFonts w:ascii="Times New Roman" w:hAnsi="Times New Roman" w:cs="Times New Roman"/>
+          <w:bCs/>
+          <w:color w:val="000000"/>
+        </w:rPr>
+        <w:t>для</w:t>
+      </w:r>
+      <w:r>
+        <w:rPr>
+          <w:rFonts w:ascii="Times New Roman" w:hAnsi="Times New Roman" w:cs="Times New Roman"/>
+          <w:bCs/>
+          <w:color w:val="000000"/>
+          <w:lang w:val="en-US"/>
+        </w:rPr>
+        <w:t xml:space="preserve"> </w:t>
+      </w:r>
+      <w:r>
+        <w:rPr>
+          <w:rFonts w:ascii="Times New Roman" w:hAnsi="Times New Roman" w:cs="Times New Roman"/>
+          <w:bCs/>
+          <w:color w:val="000000"/>
+        </w:rPr>
+        <w:t>работы</w:t>
+      </w:r>
+      <w:r>
+        <w:rPr>
+          <w:rFonts w:ascii="Times New Roman" w:hAnsi="Times New Roman" w:cs="Times New Roman"/>
+          <w:bCs/>
+          <w:color w:val="000000"/>
+          <w:lang w:val="en-US"/>
+        </w:rPr>
+        <w:t xml:space="preserve"> </w:t>
+      </w:r>
+      <w:r>
+        <w:rPr>
+          <w:rFonts w:ascii="Times New Roman" w:hAnsi="Times New Roman" w:cs="Times New Roman"/>
+          <w:bCs/>
+          <w:color w:val="000000"/>
+        </w:rPr>
+        <w:t>с</w:t>
+      </w:r>
+      <w:r>
+        <w:rPr>
+          <w:rFonts w:ascii="Times New Roman" w:hAnsi="Times New Roman" w:cs="Times New Roman"/>
+          <w:bCs/>
+          <w:color w:val="000000"/>
+          <w:lang w:val="en-US"/>
+        </w:rPr>
+        <w:t xml:space="preserve"> API </w:t>
+      </w:r>
+      <w:proofErr w:type="spellStart"/>
+      <w:r>
+        <w:rPr>
+          <w:rFonts w:ascii="Times New Roman" w:hAnsi="Times New Roman" w:cs="Times New Roman"/>
+          <w:bCs/>
+          <w:color w:val="000000"/>
+          <w:lang w:val="en-US"/>
+        </w:rPr>
+        <w:t>AutodeskInventor</w:t>
+      </w:r>
+      <w:proofErr w:type="spellEnd"/>
+      <w:r>
+        <w:rPr>
+          <w:rFonts w:ascii="Times New Roman" w:hAnsi="Times New Roman" w:cs="Times New Roman"/>
+          <w:bCs/>
+          <w:color w:val="000000"/>
+          <w:lang w:val="en-US"/>
+        </w:rPr>
+        <w:t>.</w:t>
+      </w:r>
+    </w:p>
+    <w:p>
+      <w:pPr>
+        <w:pStyle w:val="aff9"/>
+        <w:ind w:left="0" w:firstLine="567"/>
+        <w:rPr>
+          <w:rFonts w:ascii="Times New Roman" w:hAnsi="Times New Roman" w:cs="Times New Roman"/>
+          <w:bCs/>
+          <w:color w:val="000000"/>
+        </w:rPr>
+      </w:pPr>
+      <w:r>
+        <w:rPr>
+          <w:rFonts w:ascii="Times New Roman" w:hAnsi="Times New Roman" w:cs="Times New Roman"/>
+          <w:bCs/>
+        </w:rPr>
+        <w:t>5)</w:t>
+      </w:r>
+      <w:r>
+        <w:rPr>
+          <w:rFonts w:ascii="Times New Roman" w:hAnsi="Times New Roman" w:cs="Times New Roman"/>
+          <w:bCs/>
+        </w:rPr>
+        <w:t xml:space="preserve"> </w:t>
+      </w:r>
+      <w:proofErr w:type="spellStart"/>
+      <w:r>
+        <w:rPr>
+          <w:rFonts w:ascii="Times New Roman" w:hAnsi="Times New Roman" w:cs="Times New Roman"/>
+          <w:bCs/>
+          <w:lang w:val="en-US"/>
+        </w:rPr>
+        <w:t>WheelBuilder</w:t>
+      </w:r>
+      <w:proofErr w:type="spellEnd"/>
+      <w:r>
+        <w:rPr>
+          <w:rFonts w:ascii="Times New Roman" w:hAnsi="Times New Roman" w:cs="Times New Roman"/>
+          <w:bCs/>
+        </w:rPr>
+        <w:t xml:space="preserve"> – класс, </w:t>
+      </w:r>
+      <w:r>
+        <w:rPr>
+          <w:rFonts w:ascii="Times New Roman" w:hAnsi="Times New Roman" w:cs="Times New Roman"/>
+          <w:bCs/>
+        </w:rPr>
+        <w:t xml:space="preserve">благодаря которому происходит работа с методами </w:t>
+      </w:r>
+      <w:r>
+        <w:rPr>
+          <w:rFonts w:ascii="Times New Roman" w:hAnsi="Times New Roman" w:cs="Times New Roman"/>
+          <w:bCs/>
+          <w:lang w:val="en-US"/>
+        </w:rPr>
+        <w:t>API</w:t>
+      </w:r>
+      <w:r>
+        <w:rPr>
+          <w:rFonts w:ascii="Times New Roman" w:hAnsi="Times New Roman" w:cs="Times New Roman"/>
+          <w:bCs/>
+        </w:rPr>
+        <w:t>,</w:t>
+      </w:r>
+      <w:r>
+        <w:rPr>
+          <w:rFonts w:ascii="Times New Roman" w:hAnsi="Times New Roman" w:cs="Times New Roman"/>
+          <w:bCs/>
+        </w:rPr>
+        <w:t xml:space="preserve"> необходимыми для построения 3</w:t>
+      </w:r>
+      <w:r>
+        <w:rPr>
+          <w:rFonts w:ascii="Times New Roman" w:hAnsi="Times New Roman" w:cs="Times New Roman"/>
+          <w:bCs/>
+          <w:lang w:val="en-US"/>
+        </w:rPr>
+        <w:t>D</w:t>
+      </w:r>
+      <w:r>
+        <w:rPr>
+          <w:rFonts w:ascii="Times New Roman" w:hAnsi="Times New Roman" w:cs="Times New Roman"/>
+          <w:bCs/>
+        </w:rPr>
+        <w:t>-</w:t>
+      </w:r>
+      <w:r>
+        <w:rPr>
+          <w:rFonts w:ascii="Times New Roman" w:hAnsi="Times New Roman" w:cs="Times New Roman"/>
+          <w:bCs/>
+        </w:rPr>
+        <w:t>модели</w:t>
+      </w:r>
+      <w:r>
+        <w:rPr>
+          <w:rFonts w:ascii="Times New Roman" w:hAnsi="Times New Roman" w:cs="Times New Roman"/>
+          <w:bCs/>
+        </w:rPr>
+        <w:t>.</w:t>
+      </w:r>
+    </w:p>
+    <w:p>
+      <w:pPr>
+        <w:spacing w:before="100" w:beforeAutospacing="1" w:after="100" w:afterAutospacing="1" w:line="240" w:lineRule="auto"/>
+        <w:ind w:firstLine="0"/>
+        <w:jc w:val="center"/>
+        <w:rPr>
+          <w:rFonts w:eastAsia="Times New Roman"/>
+          <w:b/>
+          <w:bCs/>
+          <w:szCs w:val="28"/>
+          <w:lang w:eastAsia="ru-RU"/>
+        </w:rPr>
+      </w:pPr>
+      <w:r>
+        <w:rPr>
+          <w:rFonts w:eastAsia="Times New Roman"/>
+          <w:b/>
+          <w:bCs/>
+          <w:szCs w:val="28"/>
+          <w:lang w:eastAsia="ru-RU"/>
+        </w:rPr>
+        <w:t>3.2 Макеты пользовательского интерфейса</w:t>
+      </w:r>
+    </w:p>
+    <w:p>
+      <w:pPr>
+        <w:spacing w:before="100" w:beforeAutospacing="1" w:after="100" w:afterAutospacing="1" w:line="240" w:lineRule="auto"/>
+        <w:ind w:firstLine="567"/>
+        <w:rPr>
+          <w:rFonts w:eastAsia="Times New Roman"/>
+          <w:szCs w:val="28"/>
+          <w:lang w:eastAsia="ru-RU"/>
+        </w:rPr>
+      </w:pPr>
+      <w:r>
+        <w:rPr>
+          <w:rFonts w:eastAsia="Times New Roman"/>
+          <w:szCs w:val="28"/>
+          <w:lang w:eastAsia="ru-RU"/>
+        </w:rPr>
+        <w:t>Макет пользовательского интерфейса представляет собой</w:t>
+      </w:r>
+      <w:r>
+        <w:rPr>
+          <w:rFonts w:eastAsia="Times New Roman"/>
+          <w:szCs w:val="28"/>
+          <w:lang w:eastAsia="ru-RU"/>
+        </w:rPr>
+        <w:t xml:space="preserve"> </w:t>
+      </w:r>
+      <w:r>
+        <w:rPr>
+          <w:rFonts w:eastAsia="Times New Roman"/>
+          <w:szCs w:val="28"/>
+          <w:lang w:eastAsia="ru-RU"/>
+        </w:rPr>
+        <w:t>форму для ввода параметров. Изначально поля ввода пусты</w:t>
+      </w:r>
+      <w:r>
+        <w:rPr>
+          <w:rFonts w:eastAsia="Times New Roman"/>
+          <w:szCs w:val="28"/>
+          <w:lang w:eastAsia="ru-RU"/>
+        </w:rPr>
+        <w:t>,</w:t>
+      </w:r>
+      <w:r>
+        <w:rPr>
+          <w:rFonts w:eastAsia="Times New Roman"/>
+          <w:szCs w:val="28"/>
+          <w:lang w:eastAsia="ru-RU"/>
+        </w:rPr>
+        <w:t xml:space="preserve"> а значения для толщины обода катка и длины внутренних стенок </w:t>
+      </w:r>
+      <w:r>
+        <w:rPr>
+          <w:rFonts w:eastAsia="Times New Roman"/>
+          <w:szCs w:val="28"/>
+          <w:lang w:eastAsia="ru-RU"/>
+        </w:rPr>
+        <w:t>недоступны для ввода</w:t>
+      </w:r>
+      <w:r>
+        <w:rPr>
+          <w:rFonts w:eastAsia="Times New Roman"/>
+          <w:szCs w:val="28"/>
+          <w:lang w:eastAsia="ru-RU"/>
+        </w:rPr>
+        <w:t>,</w:t>
+      </w:r>
+      <w:r>
+        <w:rPr>
+          <w:rFonts w:eastAsia="Times New Roman"/>
+          <w:szCs w:val="28"/>
+          <w:lang w:eastAsia="ru-RU"/>
+        </w:rPr>
+        <w:t xml:space="preserve"> поскольку их значения зависят от значения диаметра катка и основания соединения. Возможность ввести эти значения появляется только после того</w:t>
+      </w:r>
+      <w:r>
+        <w:rPr>
+          <w:rFonts w:eastAsia="Times New Roman"/>
+          <w:szCs w:val="28"/>
+          <w:lang w:eastAsia="ru-RU"/>
+        </w:rPr>
+        <w:t>,</w:t>
+      </w:r>
+      <w:r>
+        <w:rPr>
+          <w:rFonts w:eastAsia="Times New Roman"/>
+          <w:szCs w:val="28"/>
+          <w:lang w:eastAsia="ru-RU"/>
+        </w:rPr>
+        <w:t xml:space="preserve"> как</w:t>
+      </w:r>
+      <w:r>
+        <w:rPr>
+          <w:rFonts w:eastAsia="Times New Roman"/>
+          <w:szCs w:val="28"/>
+          <w:lang w:eastAsia="ru-RU"/>
+        </w:rPr>
+        <w:t xml:space="preserve"> </w:t>
+      </w:r>
+      <w:r>
+        <w:rPr>
+          <w:rFonts w:eastAsia="Times New Roman"/>
+          <w:szCs w:val="28"/>
+          <w:lang w:eastAsia="ru-RU"/>
+        </w:rPr>
+        <w:t xml:space="preserve">будут правильно введены значения </w:t>
+      </w:r>
+      <w:r>
+        <w:rPr>
+          <w:rFonts w:eastAsia="Times New Roman"/>
+          <w:szCs w:val="28"/>
+          <w:lang w:val="en-US" w:eastAsia="ru-RU"/>
+        </w:rPr>
+        <w:t>D</w:t>
+      </w:r>
+      <w:r>
+        <w:rPr>
+          <w:rFonts w:eastAsia="Times New Roman"/>
+          <w:szCs w:val="28"/>
+          <w:lang w:eastAsia="ru-RU"/>
+        </w:rPr>
+        <w:t xml:space="preserve">1 </w:t>
+      </w:r>
+      <w:r>
+        <w:rPr>
+          <w:rFonts w:eastAsia="Times New Roman"/>
+          <w:szCs w:val="28"/>
+          <w:lang w:eastAsia="ru-RU"/>
+        </w:rPr>
+        <w:t xml:space="preserve">и </w:t>
+      </w:r>
+      <w:r>
+        <w:rPr>
+          <w:rFonts w:eastAsia="Times New Roman"/>
+          <w:szCs w:val="28"/>
+          <w:lang w:val="en-US" w:eastAsia="ru-RU"/>
+        </w:rPr>
+        <w:t>D</w:t>
+      </w:r>
+      <w:r>
+        <w:rPr>
+          <w:rFonts w:eastAsia="Times New Roman"/>
+          <w:szCs w:val="28"/>
+          <w:lang w:eastAsia="ru-RU"/>
+        </w:rPr>
+        <w:t xml:space="preserve">2. </w:t>
+      </w:r>
+      <w:r>
+        <w:rPr>
+          <w:rFonts w:eastAsia="Times New Roman"/>
+          <w:szCs w:val="28"/>
+          <w:lang w:eastAsia="ru-RU"/>
+        </w:rPr>
+        <w:t>При вводе неправильных значений возможность отправки формы будет заблокирована</w:t>
+      </w:r>
+      <w:r>
+        <w:rPr>
+          <w:rFonts w:eastAsia="Times New Roman"/>
+          <w:szCs w:val="28"/>
+          <w:lang w:eastAsia="ru-RU"/>
+        </w:rPr>
+        <w:t>,</w:t>
+      </w:r>
+      <w:r>
+        <w:rPr>
+          <w:rFonts w:eastAsia="Times New Roman"/>
+          <w:szCs w:val="28"/>
+          <w:lang w:eastAsia="ru-RU"/>
+        </w:rPr>
+        <w:t xml:space="preserve"> а индикатор поля окраситься в красный. Также для удобства пользователя каждое поле имеет </w:t>
+      </w:r>
+      <w:r>
+        <w:rPr>
+          <w:rFonts w:eastAsia="Times New Roman"/>
+          <w:szCs w:val="28"/>
+          <w:lang w:eastAsia="ru-RU"/>
+        </w:rPr>
+        <w:t>подсказки</w:t>
+      </w:r>
+      <w:r>
+        <w:rPr>
+          <w:rFonts w:eastAsia="Times New Roman"/>
+          <w:szCs w:val="28"/>
+          <w:lang w:eastAsia="ru-RU"/>
+        </w:rPr>
+        <w:t>,</w:t>
+      </w:r>
+      <w:r>
+        <w:rPr>
+          <w:rFonts w:eastAsia="Times New Roman"/>
+          <w:szCs w:val="28"/>
+          <w:lang w:eastAsia="ru-RU"/>
+        </w:rPr>
+        <w:t xml:space="preserve"> всплывающие при наведении мышкой на поле для записи.</w:t>
+      </w:r>
+    </w:p>
+    <w:p>
+      <w:pPr>
+        <w:spacing w:before="100" w:beforeAutospacing="1" w:after="100" w:afterAutospacing="1" w:line="240" w:lineRule="auto"/>
+        <w:ind w:firstLine="567"/>
+        <w:rPr>
+          <w:rFonts w:eastAsia="Times New Roman"/>
+          <w:szCs w:val="28"/>
+          <w:lang w:eastAsia="ru-RU"/>
+        </w:rPr>
+      </w:pPr>
+    </w:p>
+    <w:p>
+      <w:pPr>
+        <w:spacing w:before="100" w:beforeAutospacing="1" w:after="100" w:afterAutospacing="1" w:line="240" w:lineRule="auto"/>
+        <w:ind w:firstLine="0"/>
+        <w:jc w:val="center"/>
+        <w:rPr>
+          <w:rFonts w:eastAsia="Times New Roman"/>
+          <w:szCs w:val="28"/>
+          <w:lang w:eastAsia="ru-RU"/>
+        </w:rPr>
+      </w:pPr>
+      <w:r>
+        <w:rPr>
+          <w:rFonts w:eastAsia="Times New Roman"/>
+          <w:szCs w:val="28"/>
+          <w:lang w:eastAsia="ru-RU"/>
+        </w:rPr>
+        <w:lastRenderedPageBreak/>
+        <w:drawing>
+          <wp:inline distT="0" distB="0" distL="0" distR="0" wp14:anchorId="3B36A036" wp14:editId="5AF3B86A">
+            <wp:extent cx="6120130" cy="2897505"/>
+            <wp:effectExtent l="0" t="0" r="0" b="0"/>
+            <wp:docPr id="7" name="Рисунок 7"/>
+            <wp:cNvGraphicFramePr>
+              <a:graphicFrameLocks xmlns:a="http://schemas.openxmlformats.org/drawingml/2006/main" noChangeAspect="1"/>
+            </wp:cNvGraphicFramePr>
+            <a:graphic xmlns:a="http://schemas.openxmlformats.org/drawingml/2006/main">
+              <a:graphicData uri="http://schemas.openxmlformats.org/drawingml/2006/picture">
+                <pic:pic xmlns:pic="http://schemas.openxmlformats.org/drawingml/2006/picture">
+                  <pic:nvPicPr>
+                    <pic:cNvPr id="1" name=""/>
+                    <pic:cNvPicPr/>
+                  </pic:nvPicPr>
+                  <pic:blipFill>
+                    <a:blip r:embed="rId13"/>
+                    <a:stretch>
+                      <a:fillRect/>
+                    </a:stretch>
+                  </pic:blipFill>
+                  <pic:spPr>
+                    <a:xfrm>
+                      <a:off x="0" y="0"/>
+                      <a:ext cx="6120130" cy="2897505"/>
+                    </a:xfrm>
+                    <a:prstGeom prst="rect">
+                      <a:avLst/>
+                    </a:prstGeom>
+                  </pic:spPr>
+                </pic:pic>
+              </a:graphicData>
+            </a:graphic>
+          </wp:inline>
+        </w:drawing>
+      </w:r>
+    </w:p>
+    <w:p>
+      <w:pPr>
+        <w:spacing w:before="100" w:beforeAutospacing="1" w:after="100" w:afterAutospacing="1" w:line="240" w:lineRule="auto"/>
+        <w:ind w:firstLine="0"/>
+        <w:jc w:val="center"/>
+        <w:rPr>
+          <w:rFonts w:eastAsia="Times New Roman"/>
+          <w:b/>
+          <w:bCs/>
+          <w:szCs w:val="28"/>
+          <w:lang w:eastAsia="ru-RU"/>
+        </w:rPr>
+      </w:pPr>
+      <w:r>
+        <w:rPr>
+          <w:rFonts w:eastAsia="Times New Roman"/>
+          <w:b/>
+          <w:bCs/>
           <w:szCs w:val="28"/>
           <w:lang w:eastAsia="ru-RU"/>
         </w:rPr>
@@ -2393,458 +3811,66 @@
       <w:pPr>
         <w:pStyle w:val="Default"/>
         <w:spacing w:line="360" w:lineRule="auto"/>
-        <w:rPr>
-          <w:sz w:val="28"/>
-          <w:szCs w:val="28"/>
-        </w:rPr>
-      </w:pPr>
-      <w:r>
-        <w:rPr>
-          <w:sz w:val="28"/>
-          <w:szCs w:val="28"/>
-        </w:rPr>
-        <w:t>Руководитель</w:t>
-      </w:r>
-      <w:r>
-        <w:rPr>
-          <w:sz w:val="28"/>
-          <w:szCs w:val="28"/>
-        </w:rPr>
-        <w:t>:</w:t>
+      </w:pPr>
+      <w:r>
+        <w:drawing>
+          <wp:inline distT="0" distB="0" distL="0" distR="0" wp14:anchorId="52020CA8" wp14:editId="17F14C14">
+            <wp:extent cx="6120130" cy="2971800"/>
+            <wp:effectExtent l="0" t="0" r="0" b="0"/>
+            <wp:docPr id="8" name="Рисунок 8"/>
+            <wp:cNvGraphicFramePr>
+              <a:graphicFrameLocks xmlns:a="http://schemas.openxmlformats.org/drawingml/2006/main" noChangeAspect="1"/>
+            </wp:cNvGraphicFramePr>
+            <a:graphic xmlns:a="http://schemas.openxmlformats.org/drawingml/2006/main">
+              <a:graphicData uri="http://schemas.openxmlformats.org/drawingml/2006/picture">
+                <pic:pic xmlns:pic="http://schemas.openxmlformats.org/drawingml/2006/picture">
+                  <pic:nvPicPr>
+                    <pic:cNvPr id="1" name=""/>
+                    <pic:cNvPicPr/>
+                  </pic:nvPicPr>
+                  <pic:blipFill>
+                    <a:blip r:embed="rId14"/>
+                    <a:stretch>
+                      <a:fillRect/>
+                    </a:stretch>
+                  </pic:blipFill>
+                  <pic:spPr>
+                    <a:xfrm>
+                      <a:off x="0" y="0"/>
+                      <a:ext cx="6120130" cy="2971800"/>
+                    </a:xfrm>
+                    <a:prstGeom prst="rect">
+                      <a:avLst/>
+                    </a:prstGeom>
+                  </pic:spPr>
+                </pic:pic>
+              </a:graphicData>
+            </a:graphic>
+          </wp:inline>
+        </w:drawing>
       </w:r>
     </w:p>
     <w:p>
       <w:pPr>
         <w:pStyle w:val="Default"/>
         <w:spacing w:line="360" w:lineRule="auto"/>
-        <w:rPr>
+        <w:jc w:val="center"/>
+        <w:rPr>
+          <w:b/>
+          <w:bCs/>
           <w:sz w:val="28"/>
           <w:szCs w:val="28"/>
-          <w:u w:val="single"/>
-        </w:rPr>
-      </w:pPr>
-      <w:r>
-        <w:rPr>
+        </w:rPr>
+      </w:pPr>
+      <w:r>
+        <w:rPr>
+          <w:b/>
+          <w:bCs/>
           <w:sz w:val="28"/>
           <w:szCs w:val="28"/>
         </w:rPr>
-        <w:t>к.т.н., доцент каф.</w:t>
-      </w:r>
-      <w:r>
-        <w:rPr>
-          <w:sz w:val="28"/>
-          <w:szCs w:val="28"/>
-        </w:rPr>
-        <w:t xml:space="preserve"> КСУП</w:t>
-      </w:r>
-      <w:r>
-        <w:rPr>
-          <w:sz w:val="28"/>
-          <w:szCs w:val="28"/>
-        </w:rPr>
-        <w:t xml:space="preserve">  </w:t>
-      </w:r>
-      <w:r>
-        <w:rPr>
-          <w:sz w:val="28"/>
-          <w:szCs w:val="28"/>
-        </w:rPr>
-        <w:t xml:space="preserve">                  </w:t>
-      </w:r>
-      <w:r>
-        <w:rPr>
-          <w:sz w:val="28"/>
-          <w:szCs w:val="28"/>
-        </w:rPr>
-        <w:t xml:space="preserve"> ___________                    Калентьев А.А.</w:t>
-      </w:r>
-    </w:p>
-    <w:p>
-      <w:pPr>
-        <w:pStyle w:val="Default"/>
-        <w:spacing w:line="360" w:lineRule="auto"/>
-        <w:ind w:left="992" w:firstLine="424"/>
-        <w:rPr>
-          <w:i/>
-          <w:iCs/>
-          <w:sz w:val="28"/>
-          <w:szCs w:val="28"/>
-          <w:vertAlign w:val="superscript"/>
-        </w:rPr>
-      </w:pPr>
-      <w:r>
-        <w:rPr>
-          <w:i/>
-          <w:iCs/>
-          <w:sz w:val="28"/>
-          <w:szCs w:val="28"/>
-          <w:vertAlign w:val="superscript"/>
-        </w:rPr>
-        <w:tab/>
-      </w:r>
-      <w:r>
-        <w:rPr>
-          <w:i/>
-          <w:iCs/>
-          <w:sz w:val="28"/>
-          <w:szCs w:val="28"/>
-          <w:vertAlign w:val="superscript"/>
-        </w:rPr>
-        <w:tab/>
-      </w:r>
-      <w:r>
-        <w:rPr>
-          <w:i/>
-          <w:iCs/>
-          <w:sz w:val="28"/>
-          <w:szCs w:val="28"/>
-          <w:vertAlign w:val="superscript"/>
-        </w:rPr>
-        <w:tab/>
-      </w:r>
-      <w:r>
-        <w:rPr>
-          <w:i/>
-          <w:iCs/>
-          <w:sz w:val="28"/>
-          <w:szCs w:val="28"/>
-          <w:vertAlign w:val="superscript"/>
-        </w:rPr>
-        <w:tab/>
-      </w:r>
-      <w:r>
-        <w:rPr>
-          <w:i/>
-          <w:iCs/>
-          <w:sz w:val="28"/>
-          <w:szCs w:val="28"/>
-          <w:vertAlign w:val="superscript"/>
-        </w:rPr>
-        <w:tab/>
-        <w:t>(подпись)</w:t>
-      </w:r>
-      <w:r>
-        <w:rPr>
-          <w:i/>
-          <w:iCs/>
-          <w:sz w:val="28"/>
-          <w:szCs w:val="28"/>
-          <w:vertAlign w:val="superscript"/>
-        </w:rPr>
-        <w:tab/>
-      </w:r>
-      <w:r>
-        <w:rPr>
-          <w:i/>
-          <w:iCs/>
-          <w:sz w:val="28"/>
-          <w:szCs w:val="28"/>
-          <w:vertAlign w:val="superscript"/>
-        </w:rPr>
-        <w:tab/>
-      </w:r>
-      <w:r>
-        <w:rPr>
-          <w:i/>
-          <w:iCs/>
-          <w:sz w:val="28"/>
-          <w:szCs w:val="28"/>
-          <w:vertAlign w:val="superscript"/>
-        </w:rPr>
-        <w:tab/>
-      </w:r>
-      <w:r>
-        <w:rPr>
-          <w:i/>
-          <w:iCs/>
-          <w:sz w:val="28"/>
-          <w:szCs w:val="28"/>
-          <w:vertAlign w:val="superscript"/>
-        </w:rPr>
-        <w:tab/>
-      </w:r>
-    </w:p>
-    <w:p>
-      <w:pPr>
-        <w:pStyle w:val="Default"/>
-        <w:spacing w:line="360" w:lineRule="auto"/>
-        <w:rPr>
-          <w:sz w:val="28"/>
-          <w:szCs w:val="28"/>
-        </w:rPr>
-      </w:pPr>
-      <w:r>
-        <w:rPr>
-          <w:sz w:val="28"/>
-          <w:szCs w:val="28"/>
-        </w:rPr>
-        <w:t xml:space="preserve">Задание принял к исполнению </w:t>
-      </w:r>
-      <w:r>
-        <w:rPr>
-          <w:i/>
-          <w:iCs/>
-          <w:sz w:val="28"/>
-          <w:szCs w:val="28"/>
-        </w:rPr>
-        <w:t>«</w:t>
-      </w:r>
-      <w:r>
-        <w:rPr>
-          <w:i/>
-          <w:iCs/>
-          <w:sz w:val="28"/>
-          <w:szCs w:val="28"/>
-        </w:rPr>
-        <w:t>23</w:t>
-      </w:r>
-      <w:r>
-        <w:rPr>
-          <w:i/>
-          <w:iCs/>
-          <w:sz w:val="28"/>
-          <w:szCs w:val="28"/>
-        </w:rPr>
-        <w:t xml:space="preserve">» </w:t>
-      </w:r>
-      <w:r>
-        <w:rPr>
-          <w:i/>
-          <w:iCs/>
-          <w:sz w:val="28"/>
-          <w:szCs w:val="28"/>
-        </w:rPr>
-        <w:t>сентября</w:t>
-      </w:r>
-      <w:r>
-        <w:rPr>
-          <w:i/>
-          <w:iCs/>
-          <w:sz w:val="28"/>
-          <w:szCs w:val="28"/>
-        </w:rPr>
-        <w:t xml:space="preserve"> </w:t>
-      </w:r>
-      <w:r>
-        <w:rPr>
-          <w:sz w:val="28"/>
-          <w:szCs w:val="28"/>
-        </w:rPr>
-        <w:t>202</w:t>
-      </w:r>
-      <w:r>
-        <w:rPr>
-          <w:sz w:val="28"/>
-          <w:szCs w:val="28"/>
-        </w:rPr>
-        <w:t>2</w:t>
-      </w:r>
-      <w:r>
-        <w:rPr>
-          <w:sz w:val="28"/>
-          <w:szCs w:val="28"/>
-        </w:rPr>
-        <w:t>г.</w:t>
-      </w:r>
-    </w:p>
-    <w:p>
-      <w:pPr>
-        <w:pStyle w:val="Default"/>
-        <w:spacing w:line="360" w:lineRule="auto"/>
-        <w:rPr>
-          <w:sz w:val="28"/>
-          <w:szCs w:val="28"/>
-          <w:u w:val="single"/>
-        </w:rPr>
-      </w:pPr>
-      <w:r>
-        <w:rPr>
-          <w:sz w:val="28"/>
-          <w:szCs w:val="28"/>
-        </w:rPr>
-        <w:t>Студент гр.  58</w:t>
-      </w:r>
-      <w:r>
-        <w:rPr>
-          <w:sz w:val="28"/>
-          <w:szCs w:val="28"/>
-        </w:rPr>
-        <w:t>9</w:t>
-      </w:r>
-      <w:r>
-        <w:rPr>
-          <w:sz w:val="28"/>
-          <w:szCs w:val="28"/>
-        </w:rPr>
-        <w:t>-</w:t>
-      </w:r>
-      <w:r>
-        <w:rPr>
-          <w:sz w:val="28"/>
-          <w:szCs w:val="28"/>
-        </w:rPr>
-        <w:t>2</w:t>
-      </w:r>
-      <w:r>
-        <w:rPr>
-          <w:sz w:val="28"/>
-          <w:szCs w:val="28"/>
-        </w:rPr>
-        <w:t xml:space="preserve"> </w:t>
-      </w:r>
-      <w:r>
-        <w:rPr>
-          <w:sz w:val="28"/>
-          <w:szCs w:val="28"/>
-        </w:rPr>
-        <w:t xml:space="preserve">                  </w:t>
-      </w:r>
-      <w:r>
-        <w:rPr>
-          <w:sz w:val="28"/>
-          <w:szCs w:val="28"/>
-        </w:rPr>
-        <w:t xml:space="preserve"> </w:t>
-      </w:r>
-      <w:r>
-        <w:rPr>
-          <w:sz w:val="28"/>
-          <w:szCs w:val="28"/>
-        </w:rPr>
-        <w:t xml:space="preserve">             </w:t>
-      </w:r>
-      <w:r>
-        <w:rPr>
-          <w:sz w:val="28"/>
-          <w:szCs w:val="28"/>
-        </w:rPr>
-        <w:t xml:space="preserve">___________                    </w:t>
-      </w:r>
-      <w:r>
-        <w:rPr>
-          <w:sz w:val="28"/>
-          <w:szCs w:val="28"/>
-        </w:rPr>
-        <w:t>Карабатов П.В</w:t>
-      </w:r>
-      <w:r>
-        <w:rPr>
-          <w:sz w:val="28"/>
-          <w:szCs w:val="28"/>
-        </w:rPr>
-        <w:t>.</w:t>
-      </w:r>
-    </w:p>
-    <w:p>
-      <w:pPr>
-        <w:pStyle w:val="Default"/>
-        <w:spacing w:line="360" w:lineRule="auto"/>
-        <w:ind w:left="992" w:firstLine="424"/>
-        <w:rPr>
-          <w:i/>
-          <w:iCs/>
-          <w:sz w:val="28"/>
-          <w:szCs w:val="28"/>
-          <w:vertAlign w:val="superscript"/>
-        </w:rPr>
-      </w:pPr>
-      <w:r>
-        <w:rPr>
-          <w:i/>
-          <w:iCs/>
-          <w:sz w:val="28"/>
-          <w:szCs w:val="28"/>
-          <w:vertAlign w:val="superscript"/>
-        </w:rPr>
-        <w:tab/>
-      </w:r>
-      <w:r>
-        <w:rPr>
-          <w:i/>
-          <w:iCs/>
-          <w:sz w:val="28"/>
-          <w:szCs w:val="28"/>
-          <w:vertAlign w:val="superscript"/>
-        </w:rPr>
-        <w:tab/>
-      </w:r>
-      <w:r>
-        <w:rPr>
-          <w:i/>
-          <w:iCs/>
-          <w:sz w:val="28"/>
-          <w:szCs w:val="28"/>
-          <w:vertAlign w:val="superscript"/>
-        </w:rPr>
-        <w:tab/>
-      </w:r>
-      <w:r>
-        <w:rPr>
-          <w:i/>
-          <w:iCs/>
-          <w:sz w:val="28"/>
-          <w:szCs w:val="28"/>
-          <w:vertAlign w:val="superscript"/>
-        </w:rPr>
-        <w:tab/>
-      </w:r>
-      <w:r>
-        <w:rPr>
-          <w:i/>
-          <w:iCs/>
-          <w:sz w:val="28"/>
-          <w:szCs w:val="28"/>
-          <w:vertAlign w:val="superscript"/>
-        </w:rPr>
-        <w:tab/>
-        <w:t>(подпись)</w:t>
-      </w:r>
-      <w:r>
-        <w:rPr>
-          <w:i/>
-          <w:iCs/>
-          <w:sz w:val="28"/>
-          <w:szCs w:val="28"/>
-          <w:vertAlign w:val="superscript"/>
-        </w:rPr>
-        <w:tab/>
-      </w:r>
-      <w:r>
-        <w:rPr>
-          <w:i/>
-          <w:iCs/>
-          <w:sz w:val="28"/>
-          <w:szCs w:val="28"/>
-          <w:vertAlign w:val="superscript"/>
-        </w:rPr>
-        <w:tab/>
-      </w:r>
-      <w:r>
-        <w:rPr>
-          <w:i/>
-          <w:iCs/>
-          <w:sz w:val="28"/>
-          <w:szCs w:val="28"/>
-          <w:vertAlign w:val="superscript"/>
-        </w:rPr>
-        <w:tab/>
-      </w:r>
-      <w:r>
-        <w:rPr>
-          <w:i/>
-          <w:iCs/>
-          <w:sz w:val="28"/>
-          <w:szCs w:val="28"/>
-          <w:vertAlign w:val="superscript"/>
-        </w:rPr>
-        <w:tab/>
-      </w:r>
-    </w:p>
-    <w:p>
-      <w:pPr>
-        <w:pStyle w:val="Default"/>
-        <w:spacing w:line="360" w:lineRule="auto"/>
-      </w:pPr>
+        <w:t>Рисунок 3.2.2 Поля с некорректными значениями.</w:t>
+      </w:r>
     </w:p>
     <w:sectPr>
       <w:pgSz w:w="11906" w:h="16838"/>
@@ -2905,6 +3931,30 @@
     </w:p>
   </w:footnote>
 </w:footnotes>
+</file>
+
+<file path=word/header1.xml><?xml version="1.0" encoding="utf-8"?>
+<w:hdr xmlns:wpc="http://schemas.microsoft.com/office/word/2010/wordprocessingCanvas" xmlns:cx="http://schemas.microsoft.com/office/drawing/2014/chartex" xmlns:cx1="http://schemas.microsoft.com/office/drawing/2015/9/8/chartex" xmlns:cx2="http://schemas.microsoft.com/office/drawing/2015/10/21/chartex" xmlns:cx3="http://schemas.microsoft.com/office/drawing/2016/5/9/chartex" xmlns:cx4="http://schemas.microsoft.com/office/drawing/2016/5/10/chartex" xmlns:cx5="http://schemas.microsoft.com/office/drawing/2016/5/11/chartex" xmlns:cx6="http://schemas.microsoft.com/office/drawing/2016/5/12/chartex" xmlns:cx7="http://schemas.microsoft.com/office/drawing/2016/5/13/chartex" xmlns:cx8="http://schemas.microsoft.com/office/drawing/2016/5/14/chartex" xmlns:mc="http://schemas.openxmlformats.org/markup-compatibility/2006" xmlns:aink="http://schemas.microsoft.com/office/drawing/2016/ink" xmlns:am3d="http://schemas.microsoft.com/office/drawing/2017/model3d" xmlns:o="urn:schemas-microsoft-com:office:office" xmlns:oel="http://schemas.microsoft.com/office/2019/extlst" xmlns:r="http://schemas.openxmlformats.org/officeDocument/2006/relationships" xmlns:m="http://schemas.openxmlformats.org/officeDocument/2006/math" xmlns:v="urn:schemas-microsoft-com:vml" xmlns:wp14="http://schemas.microsoft.com/office/word/2010/wordprocessingDrawing" xmlns:wp="http://schemas.openxmlformats.org/drawingml/2006/wordprocessingDrawing" xmlns:w10="urn:schemas-microsoft-com:office:word" xmlns:w="http://schemas.openxmlformats.org/wordprocessingml/2006/main" xmlns:w14="http://schemas.microsoft.com/office/word/2010/wordml" xmlns:w15="http://schemas.microsoft.com/office/word/2012/wordml" xmlns:w16cex="http://schemas.microsoft.com/office/word/2018/wordml/cex" xmlns:w16cid="http://schemas.microsoft.com/office/word/2016/wordml/cid" xmlns:w16="http://schemas.microsoft.com/office/word/2018/wordml" xmlns:w16sdtdh="http://schemas.microsoft.com/office/word/2020/wordml/sdtdatahash" xmlns:w16se="http://schemas.microsoft.com/office/word/2015/wordml/symex" xmlns:wpg="http://schemas.microsoft.com/office/word/2010/wordprocessingGroup" xmlns:wpi="http://schemas.microsoft.com/office/word/2010/wordprocessingInk" xmlns:wne="http://schemas.microsoft.com/office/word/2006/wordml" xmlns:wps="http://schemas.microsoft.com/office/word/2010/wordprocessingShape" mc:Ignorable="w14 w15 w16se w16cid w16 w16cex w16sdtdh wp14">
+  <w:p>
+    <w:pPr>
+      <w:widowControl w:val="0"/>
+      <w:pBdr>
+        <w:top w:val="nil"/>
+        <w:left w:val="nil"/>
+        <w:bottom w:val="nil"/>
+        <w:right w:val="nil"/>
+        <w:between w:val="nil"/>
+      </w:pBdr>
+      <w:spacing w:after="240"/>
+      <w:jc w:val="center"/>
+      <w:rPr>
+        <w:color w:val="000000"/>
+        <w:sz w:val="24"/>
+        <w:szCs w:val="24"/>
+      </w:rPr>
+    </w:pPr>
+  </w:p>
+</w:hdr>
 </file>
 
 <file path=word/numbering.xml><?xml version="1.0" encoding="utf-8"?>
@@ -5823,6 +6873,95 @@
       <w:sz w:val="20"/>
     </w:rPr>
   </w:style>
+  <w:style w:type="character" w:styleId="aff7">
+    <w:name w:val="Subtle Emphasis"/>
+    <w:aliases w:val="Отчет"/>
+    <w:basedOn w:val="a0"/>
+    <w:uiPriority w:val="19"/>
+    <w:qFormat/>
+    <w:rsid w:val="00686101"/>
+    <w:rPr>
+      <w:rFonts w:ascii="Times New Roman" w:hAnsi="Times New Roman"/>
+      <w:i w:val="0"/>
+      <w:iCs/>
+      <w:color w:val="404040" w:themeColor="text1" w:themeTint="BF"/>
+      <w:sz w:val="28"/>
+    </w:rPr>
+  </w:style>
+  <w:style w:type="paragraph" w:styleId="HTML">
+    <w:name w:val="HTML Preformatted"/>
+    <w:basedOn w:val="a"/>
+    <w:link w:val="HTML0"/>
+    <w:uiPriority w:val="99"/>
+    <w:unhideWhenUsed/>
+    <w:rsid w:val="000A4AD2"/>
+    <w:pPr>
+      <w:tabs>
+        <w:tab w:val="left" w:pos="916"/>
+        <w:tab w:val="left" w:pos="1832"/>
+        <w:tab w:val="left" w:pos="2748"/>
+        <w:tab w:val="left" w:pos="3664"/>
+        <w:tab w:val="left" w:pos="4580"/>
+        <w:tab w:val="left" w:pos="5496"/>
+        <w:tab w:val="left" w:pos="6412"/>
+        <w:tab w:val="left" w:pos="7328"/>
+        <w:tab w:val="left" w:pos="8244"/>
+        <w:tab w:val="left" w:pos="9160"/>
+        <w:tab w:val="left" w:pos="10076"/>
+        <w:tab w:val="left" w:pos="10992"/>
+        <w:tab w:val="left" w:pos="11908"/>
+        <w:tab w:val="left" w:pos="12824"/>
+        <w:tab w:val="left" w:pos="13740"/>
+        <w:tab w:val="left" w:pos="14656"/>
+      </w:tabs>
+      <w:spacing w:line="240" w:lineRule="auto"/>
+      <w:ind w:firstLine="0"/>
+      <w:jc w:val="left"/>
+    </w:pPr>
+    <w:rPr>
+      <w:rFonts w:ascii="Courier New" w:eastAsia="Times New Roman" w:hAnsi="Courier New" w:cs="Courier New"/>
+      <w:sz w:val="20"/>
+      <w:lang w:eastAsia="ru-RU"/>
+    </w:rPr>
+  </w:style>
+  <w:style w:type="character" w:customStyle="1" w:styleId="HTML0">
+    <w:name w:val="Стандартный HTML Знак"/>
+    <w:basedOn w:val="a0"/>
+    <w:link w:val="HTML"/>
+    <w:uiPriority w:val="99"/>
+    <w:rsid w:val="000A4AD2"/>
+    <w:rPr>
+      <w:rFonts w:ascii="Courier New" w:eastAsia="Times New Roman" w:hAnsi="Courier New" w:cs="Courier New"/>
+      <w:sz w:val="20"/>
+      <w:lang w:eastAsia="ru-RU"/>
+    </w:rPr>
+  </w:style>
+  <w:style w:type="character" w:customStyle="1" w:styleId="aff8">
+    <w:name w:val="мой стиль Знак"/>
+    <w:link w:val="aff9"/>
+    <w:locked/>
+    <w:rsid w:val="00E14400"/>
+    <w:rPr>
+      <w:rFonts w:ascii="Calibri" w:eastAsia="Calibri" w:hAnsi="Calibri" w:cs="Calibri"/>
+      <w:kern w:val="32"/>
+      <w:szCs w:val="32"/>
+    </w:rPr>
+  </w:style>
+  <w:style w:type="paragraph" w:customStyle="1" w:styleId="aff9">
+    <w:name w:val="мой стиль"/>
+    <w:basedOn w:val="a"/>
+    <w:link w:val="aff8"/>
+    <w:qFormat/>
+    <w:rsid w:val="00E14400"/>
+    <w:pPr>
+      <w:ind w:left="708" w:firstLine="0"/>
+    </w:pPr>
+    <w:rPr>
+      <w:rFonts w:ascii="Calibri" w:eastAsia="Calibri" w:hAnsi="Calibri" w:cs="Calibri"/>
+      <w:kern w:val="32"/>
+      <w:szCs w:val="32"/>
+    </w:rPr>
+  </w:style>
 </w:styles>
 </file>
 

</xml_diff>

<commit_message>
FIX + MESSAGEBOX IMPLEMENTATION SCHEME
</commit_message>
<xml_diff>
--- a/docs/ОРСАПР_ПС.docx
+++ b/docs/ОРСАПР_ПС.docx
@@ -1,6 +1,6 @@
 
 <file path=word/document.xml><?xml version="1.0" encoding="utf-8"?>
-<w:document xmlns:wpc="http://schemas.microsoft.com/office/word/2010/wordprocessingCanvas" xmlns:cx="http://schemas.microsoft.com/office/drawing/2014/chartex" xmlns:cx1="http://schemas.microsoft.com/office/drawing/2015/9/8/chartex" xmlns:mc="http://schemas.openxmlformats.org/markup-compatibility/2006" xmlns:o="urn:schemas-microsoft-com:office:office" xmlns:r="http://schemas.openxmlformats.org/officeDocument/2006/relationships" xmlns:m="http://schemas.openxmlformats.org/officeDocument/2006/math" xmlns:v="urn:schemas-microsoft-com:vml" xmlns:wp14="http://schemas.microsoft.com/office/word/2010/wordprocessingDrawing" xmlns:wp="http://schemas.openxmlformats.org/drawingml/2006/wordprocessingDrawing" xmlns:w10="urn:schemas-microsoft-com:office:word" xmlns:w="http://schemas.openxmlformats.org/wordprocessingml/2006/main" xmlns:w14="http://schemas.microsoft.com/office/word/2010/wordml" xmlns:w15="http://schemas.microsoft.com/office/word/2012/wordml" xmlns:w16se="http://schemas.microsoft.com/office/word/2015/wordml/symex" xmlns:wpg="http://schemas.microsoft.com/office/word/2010/wordprocessingGroup" xmlns:wpi="http://schemas.microsoft.com/office/word/2010/wordprocessingInk" xmlns:wne="http://schemas.microsoft.com/office/word/2006/wordml" xmlns:wps="http://schemas.microsoft.com/office/word/2010/wordprocessingShape" mc:Ignorable="w14 w15 w16se wp14">
+<w:document xmlns:wpc="http://schemas.microsoft.com/office/word/2010/wordprocessingCanvas" xmlns:mc="http://schemas.openxmlformats.org/markup-compatibility/2006" xmlns:o="urn:schemas-microsoft-com:office:office" xmlns:r="http://schemas.openxmlformats.org/officeDocument/2006/relationships" xmlns:m="http://schemas.openxmlformats.org/officeDocument/2006/math" xmlns:v="urn:schemas-microsoft-com:vml" xmlns:wp14="http://schemas.microsoft.com/office/word/2010/wordprocessingDrawing" xmlns:wp="http://schemas.openxmlformats.org/drawingml/2006/wordprocessingDrawing" xmlns:w10="urn:schemas-microsoft-com:office:word" xmlns:w="http://schemas.openxmlformats.org/wordprocessingml/2006/main" xmlns:w14="http://schemas.microsoft.com/office/word/2010/wordml" xmlns:wpg="http://schemas.microsoft.com/office/word/2010/wordprocessingGroup" xmlns:wpi="http://schemas.microsoft.com/office/word/2010/wordprocessingInk" xmlns:wne="http://schemas.microsoft.com/office/word/2006/wordml" xmlns:wps="http://schemas.microsoft.com/office/word/2010/wordprocessingShape" mc:Ignorable="w14 wp14">
   <w:body>
     <w:p>
       <w:pPr>
@@ -325,11 +325,19 @@
           <w:szCs w:val="28"/>
         </w:rPr>
       </w:pPr>
-      <w:r>
-        <w:rPr>
-          <w:szCs w:val="28"/>
-        </w:rPr>
-        <w:t>Карабатов П.В.</w:t>
+      <w:proofErr w:type="spellStart"/>
+      <w:r>
+        <w:rPr>
+          <w:szCs w:val="28"/>
+        </w:rPr>
+        <w:t>Карабатов</w:t>
+      </w:r>
+      <w:proofErr w:type="spellEnd"/>
+      <w:r>
+        <w:rPr>
+          <w:szCs w:val="28"/>
+        </w:rPr>
+        <w:t xml:space="preserve"> П.В.</w:t>
       </w:r>
     </w:p>
     <w:p>
@@ -439,11 +447,19 @@
           <w:szCs w:val="28"/>
         </w:rPr>
       </w:pPr>
-      <w:r>
-        <w:rPr>
-          <w:szCs w:val="28"/>
-        </w:rPr>
-        <w:t>Калентьев А.А</w:t>
+      <w:proofErr w:type="spellStart"/>
+      <w:r>
+        <w:rPr>
+          <w:szCs w:val="28"/>
+        </w:rPr>
+        <w:t>Калентьев</w:t>
+      </w:r>
+      <w:proofErr w:type="spellEnd"/>
+      <w:r>
+        <w:rPr>
+          <w:szCs w:val="28"/>
+        </w:rPr>
+        <w:t xml:space="preserve"> А.А</w:t>
       </w:r>
     </w:p>
     <w:p>
@@ -617,6 +633,7 @@
         </w:rPr>
         <w:t xml:space="preserve"> </w:t>
       </w:r>
+      <w:proofErr w:type="gramStart"/>
       <w:r>
         <w:rPr>
           <w:szCs w:val="28"/>
@@ -624,6 +641,7 @@
         </w:rPr>
         <w:t>O</w:t>
       </w:r>
+      <w:proofErr w:type="gramEnd"/>
       <w:r>
         <w:rPr>
           <w:szCs w:val="28"/>
@@ -1033,9 +1051,9 @@
           <w:szCs w:val="28"/>
         </w:rPr>
         <w:sectPr>
-          <w:headerReference w:type="default" r:id="rId8"/>
-          <w:footerReference w:type="default" r:id="rId9"/>
-          <w:footerReference w:type="first" r:id="rId10"/>
+          <w:headerReference w:type="default" r:id="rId9"/>
+          <w:footerReference w:type="default" r:id="rId10"/>
+          <w:footerReference w:type="first" r:id="rId11"/>
           <w:pgSz w:w="11906" w:h="16838"/>
           <w:pgMar w:top="1134" w:right="851" w:bottom="1134" w:left="1701" w:header="851" w:footer="720" w:gutter="0"/>
           <w:pgNumType w:start="1"/>
@@ -1088,19 +1106,67 @@
           <w:szCs w:val="28"/>
         </w:rPr>
       </w:pPr>
+      <w:proofErr w:type="spellStart"/>
       <w:r>
         <w:rPr>
           <w:b/>
           <w:bCs/>
           <w:szCs w:val="28"/>
         </w:rPr>
-        <w:t>Autodesk Inventor</w:t>
-      </w:r>
-      <w:r>
-        <w:rPr>
-          <w:szCs w:val="28"/>
-        </w:rPr>
-        <w:t xml:space="preserve"> — система трёхмерного твердотельного и поверхностного параметрического проектирования (САПР) компании Autodesk, предназначенная для создания цифровых прототипов промышленных изделий. Инструменты Inventor обеспечивают полный цикл проектирования и создания конструкторской документации: </w:t>
+        <w:t>Autodesk</w:t>
+      </w:r>
+      <w:proofErr w:type="spellEnd"/>
+      <w:r>
+        <w:rPr>
+          <w:b/>
+          <w:bCs/>
+          <w:szCs w:val="28"/>
+        </w:rPr>
+        <w:t xml:space="preserve"> </w:t>
+      </w:r>
+      <w:proofErr w:type="spellStart"/>
+      <w:r>
+        <w:rPr>
+          <w:b/>
+          <w:bCs/>
+          <w:szCs w:val="28"/>
+        </w:rPr>
+        <w:t>Inventor</w:t>
+      </w:r>
+      <w:proofErr w:type="spellEnd"/>
+      <w:r>
+        <w:rPr>
+          <w:szCs w:val="28"/>
+        </w:rPr>
+        <w:t xml:space="preserve"> — система трёхмерного твердотельного и поверхностного параметрического проектирования (САПР) компании </w:t>
+      </w:r>
+      <w:proofErr w:type="spellStart"/>
+      <w:r>
+        <w:rPr>
+          <w:szCs w:val="28"/>
+        </w:rPr>
+        <w:t>Autodesk</w:t>
+      </w:r>
+      <w:proofErr w:type="spellEnd"/>
+      <w:r>
+        <w:rPr>
+          <w:szCs w:val="28"/>
+        </w:rPr>
+        <w:t xml:space="preserve">, предназначенная для создания цифровых прототипов промышленных изделий. Инструменты </w:t>
+      </w:r>
+      <w:proofErr w:type="spellStart"/>
+      <w:r>
+        <w:rPr>
+          <w:szCs w:val="28"/>
+        </w:rPr>
+        <w:t>Inventor</w:t>
+      </w:r>
+      <w:proofErr w:type="spellEnd"/>
+      <w:r>
+        <w:rPr>
+          <w:szCs w:val="28"/>
+        </w:rPr>
+        <w:t xml:space="preserve"> обеспечивают полный цикл проектирования и создания конструкторской документации: </w:t>
       </w:r>
     </w:p>
     <w:p>
@@ -1330,6 +1396,7 @@
       <w:pPr>
         <w:ind w:firstLine="567"/>
       </w:pPr>
+      <w:proofErr w:type="gramStart"/>
       <w:r>
         <w:rPr>
           <w:b/>
@@ -1345,15 +1412,18 @@
         </w:rPr>
         <w:t>(</w:t>
       </w:r>
+      <w:proofErr w:type="gramEnd"/>
       <w:r>
         <w:t>от</w:t>
       </w:r>
       <w:r>
         <w:t xml:space="preserve"> </w:t>
       </w:r>
+      <w:proofErr w:type="spellStart"/>
       <w:r>
         <w:t>анг</w:t>
       </w:r>
+      <w:proofErr w:type="spellEnd"/>
       <w:r>
         <w:t>.</w:t>
       </w:r>
@@ -1817,7 +1887,21 @@
         <w:rPr>
           <w:szCs w:val="28"/>
         </w:rPr>
-        <w:t xml:space="preserve"> которые будут использованы при создании аддона к САПР </w:t>
+        <w:t xml:space="preserve"> которые будут использованы при создании </w:t>
+      </w:r>
+      <w:proofErr w:type="spellStart"/>
+      <w:r>
+        <w:rPr>
+          <w:szCs w:val="28"/>
+        </w:rPr>
+        <w:t>аддона</w:t>
+      </w:r>
+      <w:proofErr w:type="spellEnd"/>
+      <w:r>
+        <w:rPr>
+          <w:szCs w:val="28"/>
+        </w:rPr>
+        <w:t xml:space="preserve"> к САПР </w:t>
       </w:r>
       <w:r>
         <w:rPr>
@@ -1986,6 +2070,7 @@
                 <w:lang w:val="en-US" w:eastAsia="ru-RU"/>
               </w:rPr>
             </w:pPr>
+            <w:proofErr w:type="spellStart"/>
             <w:r>
               <w:rPr>
                 <w:rFonts w:eastAsia="Times New Roman"/>
@@ -1994,6 +2079,7 @@
               </w:rPr>
               <w:t>TransientGeometry</w:t>
             </w:r>
+            <w:proofErr w:type="spellEnd"/>
           </w:p>
         </w:tc>
         <w:tc>
@@ -2046,12 +2132,14 @@
                 <w:lang w:val="en-US"/>
               </w:rPr>
             </w:pPr>
+            <w:proofErr w:type="spellStart"/>
             <w:r>
               <w:rPr>
                 <w:szCs w:val="28"/>
               </w:rPr>
               <w:t>PartComponentDefinition</w:t>
             </w:r>
+            <w:proofErr w:type="spellEnd"/>
           </w:p>
         </w:tc>
         <w:tc>
@@ -2164,6 +2252,7 @@
                 <w:lang w:val="en-US"/>
               </w:rPr>
             </w:pPr>
+            <w:proofErr w:type="spellStart"/>
             <w:r>
               <w:rPr>
                 <w:szCs w:val="28"/>
@@ -2171,6 +2260,7 @@
               </w:rPr>
               <w:t>ExtrudeFeature</w:t>
             </w:r>
+            <w:proofErr w:type="spellEnd"/>
           </w:p>
         </w:tc>
         <w:tc>
@@ -2228,8 +2318,16 @@
         <w:rPr>
           <w:szCs w:val="28"/>
         </w:rPr>
-        <w:t xml:space="preserve"> — Используемые методы класса Application</w:t>
-      </w:r>
+        <w:t xml:space="preserve"> — Используемые методы класса </w:t>
+      </w:r>
+      <w:proofErr w:type="spellStart"/>
+      <w:r>
+        <w:rPr>
+          <w:szCs w:val="28"/>
+        </w:rPr>
+        <w:t>Application</w:t>
+      </w:r>
+      <w:proofErr w:type="spellEnd"/>
     </w:p>
     <w:tbl>
       <w:tblPr>
@@ -2353,12 +2451,14 @@
                 <w:szCs w:val="28"/>
               </w:rPr>
             </w:pPr>
+            <w:proofErr w:type="spellStart"/>
             <w:r>
               <w:rPr>
                 <w:szCs w:val="28"/>
               </w:rPr>
               <w:t>Documents</w:t>
             </w:r>
+            <w:proofErr w:type="spellEnd"/>
           </w:p>
         </w:tc>
         <w:tc>
@@ -2382,12 +2482,14 @@
                 <w:szCs w:val="28"/>
               </w:rPr>
             </w:pPr>
+            <w:proofErr w:type="spellStart"/>
             <w:r>
               <w:rPr>
                 <w:szCs w:val="28"/>
               </w:rPr>
               <w:t>Documents</w:t>
             </w:r>
+            <w:proofErr w:type="spellEnd"/>
           </w:p>
         </w:tc>
         <w:tc>
@@ -2414,8 +2516,16 @@
               <w:rPr>
                 <w:szCs w:val="28"/>
               </w:rPr>
-              <w:t>Свойство, содержащие все открытые документы в Inventor</w:t>
+              <w:t xml:space="preserve">Свойство, содержащие все открытые документы в </w:t>
             </w:r>
+            <w:proofErr w:type="spellStart"/>
+            <w:r>
+              <w:rPr>
+                <w:szCs w:val="28"/>
+              </w:rPr>
+              <w:t>Inventor</w:t>
+            </w:r>
+            <w:proofErr w:type="spellEnd"/>
           </w:p>
         </w:tc>
       </w:tr>
@@ -2441,12 +2551,14 @@
                 <w:szCs w:val="28"/>
               </w:rPr>
             </w:pPr>
+            <w:proofErr w:type="spellStart"/>
             <w:r>
               <w:rPr>
                 <w:szCs w:val="28"/>
               </w:rPr>
               <w:t>FileManager</w:t>
             </w:r>
+            <w:proofErr w:type="spellEnd"/>
           </w:p>
         </w:tc>
         <w:tc>
@@ -2470,12 +2582,14 @@
                 <w:szCs w:val="28"/>
               </w:rPr>
             </w:pPr>
+            <w:proofErr w:type="spellStart"/>
             <w:r>
               <w:rPr>
                 <w:szCs w:val="28"/>
               </w:rPr>
               <w:t>FileManager</w:t>
             </w:r>
+            <w:proofErr w:type="spellEnd"/>
           </w:p>
         </w:tc>
         <w:tc>
@@ -2502,8 +2616,16 @@
               <w:rPr>
                 <w:szCs w:val="28"/>
               </w:rPr>
-              <w:t>Свойство, позволяющее работать с файлами Inventor</w:t>
+              <w:t xml:space="preserve">Свойство, позволяющее работать с файлами </w:t>
             </w:r>
+            <w:proofErr w:type="spellStart"/>
+            <w:r>
+              <w:rPr>
+                <w:szCs w:val="28"/>
+              </w:rPr>
+              <w:t>Inventor</w:t>
+            </w:r>
+            <w:proofErr w:type="spellEnd"/>
           </w:p>
         </w:tc>
       </w:tr>
@@ -2529,12 +2651,14 @@
                 <w:szCs w:val="28"/>
               </w:rPr>
             </w:pPr>
+            <w:proofErr w:type="spellStart"/>
             <w:r>
               <w:rPr>
                 <w:szCs w:val="28"/>
               </w:rPr>
               <w:t>TransientGeometry</w:t>
             </w:r>
+            <w:proofErr w:type="spellEnd"/>
           </w:p>
         </w:tc>
         <w:tc>
@@ -2558,12 +2682,14 @@
                 <w:szCs w:val="28"/>
               </w:rPr>
             </w:pPr>
+            <w:proofErr w:type="spellStart"/>
             <w:r>
               <w:rPr>
                 <w:szCs w:val="28"/>
               </w:rPr>
               <w:t>TransientGeometry</w:t>
             </w:r>
+            <w:proofErr w:type="spellEnd"/>
           </w:p>
         </w:tc>
         <w:tc>
@@ -2616,6 +2742,7 @@
       <w:r>
         <w:t xml:space="preserve"> Используемые методы класса </w:t>
       </w:r>
+      <w:proofErr w:type="spellStart"/>
       <w:r>
         <w:rPr>
           <w:rFonts w:eastAsia="Times New Roman"/>
@@ -2624,6 +2751,7 @@
         </w:rPr>
         <w:t>TransientGeometry</w:t>
       </w:r>
+      <w:proofErr w:type="spellEnd"/>
     </w:p>
     <w:tbl>
       <w:tblPr>
@@ -2763,12 +2891,14 @@
                 <w:lang w:val="en-US"/>
               </w:rPr>
             </w:pPr>
+            <w:proofErr w:type="spellStart"/>
             <w:r>
               <w:rPr>
                 <w:lang w:val="en-US"/>
               </w:rPr>
               <w:t>CreateCircle</w:t>
             </w:r>
+            <w:proofErr w:type="spellEnd"/>
           </w:p>
         </w:tc>
         <w:tc>
@@ -2784,6 +2914,7 @@
                 <w:lang w:val="en-US"/>
               </w:rPr>
             </w:pPr>
+            <w:proofErr w:type="spellStart"/>
             <w:r>
               <w:rPr>
                 <w:szCs w:val="28"/>
@@ -2791,6 +2922,7 @@
               </w:rPr>
               <w:t>SketchCircle</w:t>
             </w:r>
+            <w:proofErr w:type="spellEnd"/>
           </w:p>
         </w:tc>
         <w:tc>
@@ -2823,12 +2955,14 @@
                 <w:lang w:val="en-US"/>
               </w:rPr>
             </w:pPr>
+            <w:proofErr w:type="spellStart"/>
             <w:r>
               <w:rPr>
                 <w:lang w:val="en-US"/>
               </w:rPr>
               <w:t>CreateLine</w:t>
             </w:r>
+            <w:proofErr w:type="spellEnd"/>
           </w:p>
         </w:tc>
         <w:tc>
@@ -2844,12 +2978,14 @@
                 <w:lang w:val="en-US"/>
               </w:rPr>
             </w:pPr>
+            <w:proofErr w:type="spellStart"/>
             <w:r>
               <w:rPr>
                 <w:lang w:val="en-US"/>
               </w:rPr>
               <w:t>SketchLine</w:t>
             </w:r>
+            <w:proofErr w:type="spellEnd"/>
           </w:p>
         </w:tc>
         <w:tc>
@@ -2887,8 +3023,16 @@
         <w:rPr>
           <w:szCs w:val="28"/>
         </w:rPr>
-        <w:t>Таблица 1.4 — Используемые методы класса PartComponentDefinition</w:t>
-      </w:r>
+        <w:t xml:space="preserve">Таблица 1.4 — Используемые методы класса </w:t>
+      </w:r>
+      <w:proofErr w:type="spellStart"/>
+      <w:r>
+        <w:rPr>
+          <w:szCs w:val="28"/>
+        </w:rPr>
+        <w:t>PartComponentDefinition</w:t>
+      </w:r>
+      <w:proofErr w:type="spellEnd"/>
     </w:p>
     <w:tbl>
       <w:tblPr>
@@ -3012,12 +3156,14 @@
                 <w:szCs w:val="28"/>
               </w:rPr>
             </w:pPr>
+            <w:proofErr w:type="spellStart"/>
             <w:r>
               <w:rPr>
                 <w:szCs w:val="28"/>
               </w:rPr>
               <w:t>WorkPlanes</w:t>
             </w:r>
+            <w:proofErr w:type="spellEnd"/>
           </w:p>
         </w:tc>
         <w:tc>
@@ -3041,12 +3187,14 @@
                 <w:szCs w:val="28"/>
               </w:rPr>
             </w:pPr>
+            <w:proofErr w:type="spellStart"/>
             <w:r>
               <w:rPr>
                 <w:szCs w:val="28"/>
               </w:rPr>
               <w:t>WorkPlanes</w:t>
             </w:r>
+            <w:proofErr w:type="spellEnd"/>
           </w:p>
         </w:tc>
         <w:tc>
@@ -3101,12 +3249,14 @@
                 <w:szCs w:val="28"/>
               </w:rPr>
             </w:pPr>
+            <w:proofErr w:type="spellStart"/>
             <w:r>
               <w:rPr>
                 <w:szCs w:val="28"/>
               </w:rPr>
               <w:t>Sketches</w:t>
             </w:r>
+            <w:proofErr w:type="spellEnd"/>
           </w:p>
         </w:tc>
         <w:tc>
@@ -3130,12 +3280,14 @@
                 <w:szCs w:val="28"/>
               </w:rPr>
             </w:pPr>
+            <w:proofErr w:type="spellStart"/>
             <w:r>
               <w:rPr>
                 <w:szCs w:val="28"/>
               </w:rPr>
               <w:t>PlanarSketches</w:t>
             </w:r>
+            <w:proofErr w:type="spellEnd"/>
           </w:p>
         </w:tc>
         <w:tc>
@@ -3190,12 +3342,14 @@
                 <w:szCs w:val="28"/>
               </w:rPr>
             </w:pPr>
+            <w:proofErr w:type="spellStart"/>
             <w:r>
               <w:rPr>
                 <w:szCs w:val="28"/>
               </w:rPr>
               <w:t>WorkAxes</w:t>
             </w:r>
+            <w:proofErr w:type="spellEnd"/>
           </w:p>
         </w:tc>
         <w:tc>
@@ -3219,12 +3373,14 @@
                 <w:szCs w:val="28"/>
               </w:rPr>
             </w:pPr>
+            <w:proofErr w:type="spellStart"/>
             <w:r>
               <w:rPr>
                 <w:szCs w:val="28"/>
               </w:rPr>
               <w:t>WorkAxes</w:t>
             </w:r>
+            <w:proofErr w:type="spellEnd"/>
           </w:p>
         </w:tc>
         <w:tc>
@@ -3279,12 +3435,14 @@
                 <w:szCs w:val="28"/>
               </w:rPr>
             </w:pPr>
+            <w:proofErr w:type="spellStart"/>
             <w:r>
               <w:rPr>
                 <w:szCs w:val="28"/>
               </w:rPr>
               <w:t>Features</w:t>
             </w:r>
+            <w:proofErr w:type="spellEnd"/>
           </w:p>
         </w:tc>
         <w:tc>
@@ -3308,12 +3466,14 @@
                 <w:szCs w:val="28"/>
               </w:rPr>
             </w:pPr>
+            <w:proofErr w:type="spellStart"/>
             <w:r>
               <w:rPr>
                 <w:szCs w:val="28"/>
               </w:rPr>
               <w:t>PartFeatures</w:t>
             </w:r>
+            <w:proofErr w:type="spellEnd"/>
           </w:p>
         </w:tc>
         <w:tc>
@@ -3373,6 +3533,7 @@
       <w:r>
         <w:t xml:space="preserve"> Используемые методы класса </w:t>
       </w:r>
+      <w:proofErr w:type="spellStart"/>
       <w:r>
         <w:rPr>
           <w:szCs w:val="28"/>
@@ -3380,6 +3541,7 @@
         </w:rPr>
         <w:t>ExtrudeFeature</w:t>
       </w:r>
+      <w:proofErr w:type="spellEnd"/>
     </w:p>
     <w:tbl>
       <w:tblPr>
@@ -3457,6 +3619,7 @@
                 <w:lang w:val="en-US"/>
               </w:rPr>
             </w:pPr>
+            <w:proofErr w:type="spellStart"/>
             <w:r>
               <w:rPr>
                 <w:rFonts w:ascii="Times New Roman" w:hAnsi="Times New Roman" w:cs="Times New Roman"/>
@@ -3466,6 +3629,7 @@
               </w:rPr>
               <w:t>SetDistanceExtent</w:t>
             </w:r>
+            <w:proofErr w:type="spellEnd"/>
           </w:p>
         </w:tc>
         <w:tc>
@@ -3513,9 +3677,11 @@
                 <w:lang w:val="en-US"/>
               </w:rPr>
             </w:pPr>
+            <w:proofErr w:type="spellStart"/>
             <w:r>
               <w:t>SetFromToExtent</w:t>
             </w:r>
+            <w:proofErr w:type="spellEnd"/>
           </w:p>
         </w:tc>
         <w:tc>
@@ -3560,9 +3726,11 @@
             <w:pPr>
               <w:ind w:firstLine="0"/>
             </w:pPr>
+            <w:proofErr w:type="spellStart"/>
             <w:r>
               <w:t>SetThroughAllExtent</w:t>
             </w:r>
+            <w:proofErr w:type="spellEnd"/>
           </w:p>
         </w:tc>
         <w:tc>
@@ -3712,7 +3880,7 @@
                     <pic:cNvPicPr/>
                   </pic:nvPicPr>
                   <pic:blipFill>
-                    <a:blip r:embed="rId11"/>
+                    <a:blip r:embed="rId12"/>
                     <a:stretch>
                       <a:fillRect/>
                     </a:stretch>
@@ -3768,124 +3936,6 @@
             <wp:extent cx="6120130" cy="2280285"/>
             <wp:effectExtent l="0" t="0" r="0" b="5715"/>
             <wp:docPr id="8" name="Рисунок 8"/>
-            <wp:cNvGraphicFramePr>
-              <a:graphicFrameLocks xmlns:a="http://schemas.openxmlformats.org/drawingml/2006/main" noChangeAspect="1"/>
-            </wp:cNvGraphicFramePr>
-            <a:graphic xmlns:a="http://schemas.openxmlformats.org/drawingml/2006/main">
-              <a:graphicData uri="http://schemas.openxmlformats.org/drawingml/2006/picture">
-                <pic:pic xmlns:pic="http://schemas.openxmlformats.org/drawingml/2006/picture">
-                  <pic:nvPicPr>
-                    <pic:cNvPr id="1" name=""/>
-                    <pic:cNvPicPr/>
-                  </pic:nvPicPr>
-                  <pic:blipFill>
-                    <a:blip r:embed="rId12"/>
-                    <a:stretch>
-                      <a:fillRect/>
-                    </a:stretch>
-                  </pic:blipFill>
-                  <pic:spPr>
-                    <a:xfrm>
-                      <a:off x="0" y="0"/>
-                      <a:ext cx="6120130" cy="2280285"/>
-                    </a:xfrm>
-                    <a:prstGeom prst="rect">
-                      <a:avLst/>
-                    </a:prstGeom>
-                  </pic:spPr>
-                </pic:pic>
-              </a:graphicData>
-            </a:graphic>
-          </wp:inline>
-        </w:drawing>
-      </w:r>
-    </w:p>
-    <w:p>
-      <w:pPr>
-        <w:spacing w:after="160" w:line="259" w:lineRule="auto"/>
-        <w:ind w:firstLine="0"/>
-        <w:jc w:val="center"/>
-      </w:pPr>
-      <w:r>
-        <w:t xml:space="preserve">Рисунок 1.2 Результат работы генератора </w:t>
-      </w:r>
-      <w:r>
-        <w:t>роликовых цепей</w:t>
-      </w:r>
-    </w:p>
-    <w:p>
-      <w:pPr>
-        <w:spacing w:after="160" w:line="259" w:lineRule="auto"/>
-        <w:ind w:firstLine="0"/>
-        <w:jc w:val="left"/>
-        <w:rPr>
-          <w:b/>
-          <w:bCs/>
-        </w:rPr>
-      </w:pPr>
-      <w:r>
-        <w:rPr>
-          <w:b/>
-          <w:bCs/>
-        </w:rPr>
-        <w:br w:type="page"/>
-      </w:r>
-    </w:p>
-    <w:p>
-      <w:pPr>
-        <w:spacing w:after="160" w:line="259" w:lineRule="auto"/>
-        <w:ind w:firstLine="0"/>
-        <w:jc w:val="left"/>
-        <w:rPr>
-          <w:b/>
-          <w:bCs/>
-        </w:rPr>
-      </w:pPr>
-    </w:p>
-    <w:p>
-      <w:pPr>
-        <w:jc w:val="center"/>
-        <w:rPr>
-          <w:b/>
-          <w:bCs/>
-        </w:rPr>
-      </w:pPr>
-      <w:r>
-        <w:rPr>
-          <w:b/>
-          <w:bCs/>
-        </w:rPr>
-        <w:t>2 Описание объекта проектирования</w:t>
-      </w:r>
-    </w:p>
-    <w:p>
-      <w:pPr>
-        <w:ind w:firstLine="567"/>
-      </w:pPr>
-      <w:r>
-        <w:t>Изображение моделируемого объекта</w:t>
-      </w:r>
-      <w:r>
-        <w:t>:</w:t>
-      </w:r>
-    </w:p>
-    <w:p>
-      <w:pPr>
-        <w:jc w:val="center"/>
-        <w:rPr>
-          <w:lang w:val="en-US"/>
-        </w:rPr>
-      </w:pPr>
-      <w:r>
-        <w:rPr>
-          <w:noProof/>
-          <w:lang w:eastAsia="ru-RU"/>
-        </w:rPr>
-        <w:drawing>
-          <wp:inline distT="0" distB="0" distL="0" distR="0" wp14:anchorId="63090D24" wp14:editId="2D0441C6">
-            <wp:extent cx="4657725" cy="4873154"/>
-            <wp:effectExtent l="0" t="0" r="0" b="3810"/>
-            <wp:docPr id="1" name="Рисунок 1"/>
             <wp:cNvGraphicFramePr>
               <a:graphicFrameLocks xmlns:a="http://schemas.openxmlformats.org/drawingml/2006/main" noChangeAspect="1"/>
             </wp:cNvGraphicFramePr>
@@ -3905,7 +3955,7 @@
                   <pic:spPr>
                     <a:xfrm>
                       <a:off x="0" y="0"/>
-                      <a:ext cx="4666161" cy="4881980"/>
+                      <a:ext cx="6120130" cy="2280285"/>
                     </a:xfrm>
                     <a:prstGeom prst="rect">
                       <a:avLst/>
@@ -3920,22 +3970,76 @@
     </w:p>
     <w:p>
       <w:pPr>
-        <w:jc w:val="center"/>
-      </w:pPr>
-      <w:r>
-        <w:t xml:space="preserve">Рисунок </w:t>
-      </w:r>
-      <w:r>
-        <w:t>2.</w:t>
-      </w:r>
-      <w:r>
-        <w:t>1 Изображение моделируемого объекта в 3Д</w:t>
-      </w:r>
-    </w:p>
-    <w:p>
-      <w:pPr>
+        <w:spacing w:after="160" w:line="259" w:lineRule="auto"/>
         <w:ind w:firstLine="0"/>
         <w:jc w:val="center"/>
+      </w:pPr>
+      <w:r>
+        <w:t xml:space="preserve">Рисунок 1.2 Результат работы генератора </w:t>
+      </w:r>
+      <w:r>
+        <w:t>роликовых цепей</w:t>
+      </w:r>
+    </w:p>
+    <w:p>
+      <w:pPr>
+        <w:spacing w:after="160" w:line="259" w:lineRule="auto"/>
+        <w:ind w:firstLine="0"/>
+        <w:jc w:val="left"/>
+        <w:rPr>
+          <w:b/>
+          <w:bCs/>
+        </w:rPr>
+      </w:pPr>
+      <w:r>
+        <w:rPr>
+          <w:b/>
+          <w:bCs/>
+        </w:rPr>
+        <w:br w:type="page"/>
+      </w:r>
+    </w:p>
+    <w:p>
+      <w:pPr>
+        <w:spacing w:after="160" w:line="259" w:lineRule="auto"/>
+        <w:ind w:firstLine="0"/>
+        <w:jc w:val="left"/>
+        <w:rPr>
+          <w:b/>
+          <w:bCs/>
+        </w:rPr>
+      </w:pPr>
+    </w:p>
+    <w:p>
+      <w:pPr>
+        <w:jc w:val="center"/>
+        <w:rPr>
+          <w:b/>
+          <w:bCs/>
+        </w:rPr>
+      </w:pPr>
+      <w:r>
+        <w:rPr>
+          <w:b/>
+          <w:bCs/>
+        </w:rPr>
+        <w:t>2 Описание объекта проектирования</w:t>
+      </w:r>
+    </w:p>
+    <w:p>
+      <w:pPr>
+        <w:ind w:firstLine="567"/>
+      </w:pPr>
+      <w:r>
+        <w:t>Изображение моделируемого объекта</w:t>
+      </w:r>
+      <w:r>
+        <w:t>:</w:t>
+      </w:r>
+    </w:p>
+    <w:p>
+      <w:pPr>
+        <w:jc w:val="center"/>
         <w:rPr>
           <w:lang w:val="en-US"/>
         </w:rPr>
@@ -3945,12 +4049,11 @@
           <w:noProof/>
           <w:lang w:eastAsia="ru-RU"/>
         </w:rPr>
-        <w:lastRenderedPageBreak/>
         <w:drawing>
-          <wp:inline distT="0" distB="0" distL="0" distR="0" wp14:anchorId="4DCCEE00" wp14:editId="18EF3847">
-            <wp:extent cx="6120130" cy="5812790"/>
-            <wp:effectExtent l="0" t="0" r="0" b="0"/>
-            <wp:docPr id="2" name="Рисунок 2"/>
+          <wp:inline distT="0" distB="0" distL="0" distR="0" wp14:anchorId="63090D24" wp14:editId="2D0441C6">
+            <wp:extent cx="4657725" cy="4873154"/>
+            <wp:effectExtent l="0" t="0" r="0" b="3810"/>
+            <wp:docPr id="1" name="Рисунок 1"/>
             <wp:cNvGraphicFramePr>
               <a:graphicFrameLocks xmlns:a="http://schemas.openxmlformats.org/drawingml/2006/main" noChangeAspect="1"/>
             </wp:cNvGraphicFramePr>
@@ -3970,6 +4073,71 @@
                   <pic:spPr>
                     <a:xfrm>
                       <a:off x="0" y="0"/>
+                      <a:ext cx="4666161" cy="4881980"/>
+                    </a:xfrm>
+                    <a:prstGeom prst="rect">
+                      <a:avLst/>
+                    </a:prstGeom>
+                  </pic:spPr>
+                </pic:pic>
+              </a:graphicData>
+            </a:graphic>
+          </wp:inline>
+        </w:drawing>
+      </w:r>
+    </w:p>
+    <w:p>
+      <w:pPr>
+        <w:jc w:val="center"/>
+      </w:pPr>
+      <w:r>
+        <w:t xml:space="preserve">Рисунок </w:t>
+      </w:r>
+      <w:r>
+        <w:t>2.</w:t>
+      </w:r>
+      <w:r>
+        <w:t>1 Изображение моделируемого объекта в 3Д</w:t>
+      </w:r>
+    </w:p>
+    <w:p>
+      <w:pPr>
+        <w:ind w:firstLine="0"/>
+        <w:jc w:val="center"/>
+        <w:rPr>
+          <w:lang w:val="en-US"/>
+        </w:rPr>
+      </w:pPr>
+      <w:r>
+        <w:rPr>
+          <w:noProof/>
+          <w:lang w:eastAsia="ru-RU"/>
+        </w:rPr>
+        <w:lastRenderedPageBreak/>
+        <w:drawing>
+          <wp:inline distT="0" distB="0" distL="0" distR="0" wp14:anchorId="4DCCEE00" wp14:editId="18EF3847">
+            <wp:extent cx="6120130" cy="5812790"/>
+            <wp:effectExtent l="0" t="0" r="0" b="0"/>
+            <wp:docPr id="2" name="Рисунок 2"/>
+            <wp:cNvGraphicFramePr>
+              <a:graphicFrameLocks xmlns:a="http://schemas.openxmlformats.org/drawingml/2006/main" noChangeAspect="1"/>
+            </wp:cNvGraphicFramePr>
+            <a:graphic xmlns:a="http://schemas.openxmlformats.org/drawingml/2006/main">
+              <a:graphicData uri="http://schemas.openxmlformats.org/drawingml/2006/picture">
+                <pic:pic xmlns:pic="http://schemas.openxmlformats.org/drawingml/2006/picture">
+                  <pic:nvPicPr>
+                    <pic:cNvPr id="1" name=""/>
+                    <pic:cNvPicPr/>
+                  </pic:nvPicPr>
+                  <pic:blipFill>
+                    <a:blip r:embed="rId15"/>
+                    <a:stretch>
+                      <a:fillRect/>
+                    </a:stretch>
+                  </pic:blipFill>
+                  <pic:spPr>
+                    <a:xfrm>
+                      <a:off x="0" y="0"/>
                       <a:ext cx="6120130" cy="5812790"/>
                     </a:xfrm>
                     <a:prstGeom prst="rect">
@@ -4023,7 +4191,7 @@
                     <pic:cNvPicPr/>
                   </pic:nvPicPr>
                   <pic:blipFill>
-                    <a:blip r:embed="rId15"/>
+                    <a:blip r:embed="rId16"/>
                     <a:stretch>
                       <a:fillRect/>
                     </a:stretch>
@@ -4562,25 +4730,17 @@
           <w:lang w:eastAsia="ru-RU"/>
         </w:rPr>
       </w:pPr>
-      <w:commentRangeStart w:id="1"/>
-      <w:commentRangeEnd w:id="1"/>
+      <w:bookmarkStart w:id="1" w:name="_GoBack"/>
+      <w:bookmarkEnd w:id="1"/>
       <w:r>
         <w:rPr>
           <w:noProof/>
         </w:rPr>
-        <w:t xml:space="preserve"> </w:t>
-      </w:r>
-      <w:commentRangeStart w:id="2"/>
-      <w:r>
-        <w:rPr>
-          <w:noProof/>
-          <w:lang w:eastAsia="ru-RU"/>
-        </w:rPr>
         <w:drawing>
-          <wp:inline distT="0" distB="0" distL="0" distR="0" wp14:anchorId="2936F222" wp14:editId="3C26D07C">
-            <wp:extent cx="6120130" cy="3800475"/>
-            <wp:effectExtent l="0" t="0" r="0" b="9525"/>
-            <wp:docPr id="7" name="Рисунок 7"/>
+          <wp:inline distT="0" distB="0" distL="0" distR="0" wp14:anchorId="375CEDE8" wp14:editId="38C63635">
+            <wp:extent cx="6120130" cy="4108301"/>
+            <wp:effectExtent l="0" t="0" r="0" b="6985"/>
+            <wp:docPr id="5" name="Рисунок 5"/>
             <wp:cNvGraphicFramePr>
               <a:graphicFrameLocks xmlns:a="http://schemas.openxmlformats.org/drawingml/2006/main" noChangeAspect="1"/>
             </wp:cNvGraphicFramePr>
@@ -4588,11 +4748,11 @@
               <a:graphicData uri="http://schemas.openxmlformats.org/drawingml/2006/picture">
                 <pic:pic xmlns:pic="http://schemas.openxmlformats.org/drawingml/2006/picture">
                   <pic:nvPicPr>
-                    <pic:cNvPr id="1" name=""/>
+                    <pic:cNvPr id="0" name=""/>
                     <pic:cNvPicPr/>
                   </pic:nvPicPr>
                   <pic:blipFill>
-                    <a:blip r:embed="rId16"/>
+                    <a:blip r:embed="rId17"/>
                     <a:stretch>
                       <a:fillRect/>
                     </a:stretch>
@@ -4600,7 +4760,7 @@
                   <pic:spPr>
                     <a:xfrm>
                       <a:off x="0" y="0"/>
-                      <a:ext cx="6120130" cy="3800475"/>
+                      <a:ext cx="6120130" cy="4108301"/>
                     </a:xfrm>
                     <a:prstGeom prst="rect">
                       <a:avLst/>
@@ -4612,7 +4772,6 @@
           </wp:inline>
         </w:drawing>
       </w:r>
-      <w:commentRangeEnd w:id="2"/>
       <w:r>
         <w:rPr>
           <w:rStyle w:val="aff2"/>
@@ -4656,6 +4815,7 @@
         </w:rPr>
         <w:t xml:space="preserve">1) </w:t>
       </w:r>
+      <w:proofErr w:type="spellStart"/>
       <w:r>
         <w:rPr>
           <w:rFonts w:ascii="Times New Roman" w:hAnsi="Times New Roman" w:cs="Times New Roman"/>
@@ -4663,23 +4823,12 @@
         </w:rPr>
         <w:t>MainWindow</w:t>
       </w:r>
+      <w:proofErr w:type="spellEnd"/>
       <w:r>
         <w:rPr>
           <w:rFonts w:ascii="Times New Roman" w:hAnsi="Times New Roman" w:cs="Times New Roman"/>
         </w:rPr>
-        <w:t xml:space="preserve"> – Главное окно програм</w:t>
-      </w:r>
-      <w:r>
-        <w:rPr>
-          <w:rFonts w:ascii="Times New Roman" w:hAnsi="Times New Roman" w:cs="Times New Roman"/>
-        </w:rPr>
-        <w:t>м</w:t>
-      </w:r>
-      <w:r>
-        <w:rPr>
-          <w:rFonts w:ascii="Times New Roman" w:hAnsi="Times New Roman" w:cs="Times New Roman"/>
-        </w:rPr>
-        <w:t>ы</w:t>
+        <w:t xml:space="preserve"> – Главное окно программы</w:t>
       </w:r>
     </w:p>
     <w:p>
@@ -4700,6 +4849,7 @@
         </w:rPr>
         <w:t xml:space="preserve">2) </w:t>
       </w:r>
+      <w:proofErr w:type="spellStart"/>
       <w:r>
         <w:rPr>
           <w:rFonts w:ascii="Times New Roman" w:hAnsi="Times New Roman" w:cs="Times New Roman"/>
@@ -4709,6 +4859,7 @@
         </w:rPr>
         <w:t>WheelValues</w:t>
       </w:r>
+      <w:proofErr w:type="spellEnd"/>
       <w:r>
         <w:rPr>
           <w:rFonts w:ascii="Times New Roman" w:hAnsi="Times New Roman" w:cs="Times New Roman"/>
@@ -4755,8 +4906,9 @@
           <w:color w:val="000000"/>
           <w:lang w:val="en-US"/>
         </w:rPr>
-        <w:t>3</w:t>
-      </w:r>
+        <w:t xml:space="preserve">3) </w:t>
+      </w:r>
+      <w:proofErr w:type="spellStart"/>
       <w:r>
         <w:rPr>
           <w:rFonts w:ascii="Times New Roman" w:hAnsi="Times New Roman" w:cs="Times New Roman"/>
@@ -4764,8 +4916,9 @@
           <w:color w:val="000000"/>
           <w:lang w:val="en-US"/>
         </w:rPr>
-        <w:t xml:space="preserve">) </w:t>
-      </w:r>
+        <w:t>InventorConnector</w:t>
+      </w:r>
+      <w:proofErr w:type="spellEnd"/>
       <w:r>
         <w:rPr>
           <w:rFonts w:ascii="Times New Roman" w:hAnsi="Times New Roman" w:cs="Times New Roman"/>
@@ -4773,7 +4926,15 @@
           <w:color w:val="000000"/>
           <w:lang w:val="en-US"/>
         </w:rPr>
-        <w:t>InventorConnector</w:t>
+        <w:t xml:space="preserve"> – </w:t>
+      </w:r>
+      <w:r>
+        <w:rPr>
+          <w:rFonts w:ascii="Times New Roman" w:hAnsi="Times New Roman" w:cs="Times New Roman"/>
+          <w:bCs/>
+          <w:color w:val="000000"/>
+        </w:rPr>
+        <w:t>класс</w:t>
       </w:r>
       <w:r>
         <w:rPr>
@@ -4782,7 +4943,7 @@
           <w:color w:val="000000"/>
           <w:lang w:val="en-US"/>
         </w:rPr>
-        <w:t xml:space="preserve"> – </w:t>
+        <w:t xml:space="preserve"> </w:t>
       </w:r>
       <w:r>
         <w:rPr>
@@ -4790,7 +4951,7 @@
           <w:bCs/>
           <w:color w:val="000000"/>
         </w:rPr>
-        <w:t>класс</w:t>
+        <w:t>для</w:t>
       </w:r>
       <w:r>
         <w:rPr>
@@ -4807,7 +4968,7 @@
           <w:bCs/>
           <w:color w:val="000000"/>
         </w:rPr>
-        <w:t>для</w:t>
+        <w:t>работы</w:t>
       </w:r>
       <w:r>
         <w:rPr>
@@ -4824,7 +4985,7 @@
           <w:bCs/>
           <w:color w:val="000000"/>
         </w:rPr>
-        <w:t>работы</w:t>
+        <w:t>с</w:t>
       </w:r>
       <w:r>
         <w:rPr>
@@ -4833,16 +4994,92 @@
           <w:color w:val="000000"/>
           <w:lang w:val="en-US"/>
         </w:rPr>
-        <w:t xml:space="preserve"> </w:t>
-      </w:r>
-      <w:r>
+        <w:t xml:space="preserve"> Autodesk Inventor.</w:t>
+      </w:r>
+    </w:p>
+    <w:p>
+      <w:pPr>
+        <w:pStyle w:val="aff9"/>
+        <w:ind w:left="0" w:firstLine="567"/>
+        <w:rPr>
+          <w:rFonts w:ascii="Times New Roman" w:hAnsi="Times New Roman" w:cs="Times New Roman"/>
+          <w:bCs/>
+        </w:rPr>
+      </w:pPr>
+      <w:r>
+        <w:rPr>
+          <w:rFonts w:ascii="Times New Roman" w:hAnsi="Times New Roman" w:cs="Times New Roman"/>
+          <w:bCs/>
+        </w:rPr>
+        <w:t xml:space="preserve">4) </w:t>
+      </w:r>
+      <w:proofErr w:type="spellStart"/>
+      <w:r>
+        <w:rPr>
+          <w:rFonts w:ascii="Times New Roman" w:hAnsi="Times New Roman" w:cs="Times New Roman"/>
+          <w:bCs/>
+          <w:lang w:val="en-US"/>
+        </w:rPr>
+        <w:t>WheelBuilder</w:t>
+      </w:r>
+      <w:proofErr w:type="spellEnd"/>
+      <w:r>
+        <w:rPr>
+          <w:rFonts w:ascii="Times New Roman" w:hAnsi="Times New Roman" w:cs="Times New Roman"/>
+          <w:bCs/>
+        </w:rPr>
+        <w:t xml:space="preserve"> – класс, благодаря которому происходит работа с методами </w:t>
+      </w:r>
+      <w:r>
+        <w:rPr>
+          <w:rFonts w:ascii="Times New Roman" w:hAnsi="Times New Roman" w:cs="Times New Roman"/>
+          <w:bCs/>
+          <w:lang w:val="en-US"/>
+        </w:rPr>
+        <w:t>API</w:t>
+      </w:r>
+      <w:r>
+        <w:rPr>
+          <w:rFonts w:ascii="Times New Roman" w:hAnsi="Times New Roman" w:cs="Times New Roman"/>
+          <w:bCs/>
+        </w:rPr>
+        <w:t>, необходимыми для построения 3</w:t>
+      </w:r>
+      <w:r>
+        <w:rPr>
+          <w:rFonts w:ascii="Times New Roman" w:hAnsi="Times New Roman" w:cs="Times New Roman"/>
+          <w:bCs/>
+          <w:lang w:val="en-US"/>
+        </w:rPr>
+        <w:t>D</w:t>
+      </w:r>
+      <w:r>
+        <w:rPr>
+          <w:rFonts w:ascii="Times New Roman" w:hAnsi="Times New Roman" w:cs="Times New Roman"/>
+          <w:bCs/>
+        </w:rPr>
+        <w:t>-модели.</w:t>
+      </w:r>
+    </w:p>
+    <w:p>
+      <w:pPr>
+        <w:pStyle w:val="aff9"/>
+        <w:ind w:left="0" w:firstLine="567"/>
         <w:rPr>
           <w:rFonts w:ascii="Times New Roman" w:hAnsi="Times New Roman" w:cs="Times New Roman"/>
           <w:bCs/>
           <w:color w:val="000000"/>
         </w:rPr>
-        <w:t>с</w:t>
-      </w:r>
+      </w:pPr>
+      <w:r>
+        <w:rPr>
+          <w:rFonts w:ascii="Times New Roman" w:hAnsi="Times New Roman" w:cs="Times New Roman"/>
+          <w:bCs/>
+          <w:color w:val="000000"/>
+        </w:rPr>
+        <w:t xml:space="preserve">5) </w:t>
+      </w:r>
+      <w:proofErr w:type="spellStart"/>
       <w:r>
         <w:rPr>
           <w:rFonts w:ascii="Times New Roman" w:hAnsi="Times New Roman" w:cs="Times New Roman"/>
@@ -4850,7 +5087,43 @@
           <w:color w:val="000000"/>
           <w:lang w:val="en-US"/>
         </w:rPr>
-        <w:t xml:space="preserve"> Autodesk</w:t>
+        <w:t>MainViewModel</w:t>
+      </w:r>
+      <w:proofErr w:type="spellEnd"/>
+      <w:r>
+        <w:rPr>
+          <w:rFonts w:ascii="Times New Roman" w:hAnsi="Times New Roman" w:cs="Times New Roman"/>
+          <w:bCs/>
+          <w:color w:val="000000"/>
+        </w:rPr>
+        <w:t xml:space="preserve"> </w:t>
+      </w:r>
+      <w:r>
+        <w:rPr>
+          <w:rFonts w:ascii="Times New Roman" w:hAnsi="Times New Roman" w:cs="Times New Roman"/>
+          <w:bCs/>
+          <w:color w:val="000000"/>
+        </w:rPr>
+        <w:t>– класс, который связывает модель и представление через механизм привязки данных.</w:t>
+      </w:r>
+    </w:p>
+    <w:p>
+      <w:pPr>
+        <w:pStyle w:val="aff9"/>
+        <w:ind w:left="0" w:firstLine="567"/>
+        <w:rPr>
+          <w:rFonts w:ascii="Times New Roman" w:hAnsi="Times New Roman" w:cs="Times New Roman"/>
+          <w:bCs/>
+          <w:color w:val="000000"/>
+        </w:rPr>
+      </w:pPr>
+      <w:r>
+        <w:rPr>
+          <w:rFonts w:ascii="Times New Roman" w:hAnsi="Times New Roman" w:cs="Times New Roman"/>
+          <w:bCs/>
+          <w:color w:val="000000"/>
+        </w:rPr>
+        <w:t xml:space="preserve">6) </w:t>
       </w:r>
       <w:r>
         <w:rPr>
@@ -4859,244 +5132,88 @@
           <w:color w:val="000000"/>
           <w:lang w:val="en-US"/>
         </w:rPr>
-        <w:t xml:space="preserve"> </w:t>
+        <w:t>Validator</w:t>
       </w:r>
       <w:r>
         <w:rPr>
           <w:rFonts w:ascii="Times New Roman" w:hAnsi="Times New Roman" w:cs="Times New Roman"/>
           <w:bCs/>
           <w:color w:val="000000"/>
-          <w:lang w:val="en-US"/>
-        </w:rPr>
-        <w:t>Inventor.</w:t>
-      </w:r>
-    </w:p>
-    <w:p>
-      <w:pPr>
-        <w:pStyle w:val="aff9"/>
+        </w:rPr>
+        <w:t xml:space="preserve"> – проверка введенных данных.</w:t>
+      </w:r>
+    </w:p>
+    <w:p>
+      <w:pPr>
+        <w:pStyle w:val="a3"/>
+        <w:widowControl w:val="0"/>
+        <w:autoSpaceDE w:val="0"/>
+        <w:autoSpaceDN w:val="0"/>
+        <w:spacing w:after="0"/>
         <w:ind w:left="0" w:firstLine="567"/>
-        <w:rPr>
-          <w:rFonts w:ascii="Times New Roman" w:hAnsi="Times New Roman" w:cs="Times New Roman"/>
-          <w:bCs/>
-        </w:rPr>
-      </w:pPr>
-      <w:r>
-        <w:rPr>
-          <w:rFonts w:ascii="Times New Roman" w:hAnsi="Times New Roman" w:cs="Times New Roman"/>
-          <w:bCs/>
-        </w:rPr>
-        <w:t>4</w:t>
-      </w:r>
-      <w:r>
-        <w:rPr>
-          <w:rFonts w:ascii="Times New Roman" w:hAnsi="Times New Roman" w:cs="Times New Roman"/>
-          <w:bCs/>
-        </w:rPr>
-        <w:t xml:space="preserve">) </w:t>
-      </w:r>
-      <w:r>
-        <w:rPr>
-          <w:rFonts w:ascii="Times New Roman" w:hAnsi="Times New Roman" w:cs="Times New Roman"/>
-          <w:bCs/>
-          <w:lang w:val="en-US"/>
-        </w:rPr>
-        <w:t>WheelBuilder</w:t>
-      </w:r>
-      <w:r>
-        <w:rPr>
-          <w:rFonts w:ascii="Times New Roman" w:hAnsi="Times New Roman" w:cs="Times New Roman"/>
-          <w:bCs/>
-        </w:rPr>
-        <w:t xml:space="preserve"> – класс, </w:t>
-      </w:r>
-      <w:r>
-        <w:rPr>
-          <w:rFonts w:ascii="Times New Roman" w:hAnsi="Times New Roman" w:cs="Times New Roman"/>
-          <w:bCs/>
-        </w:rPr>
-        <w:t xml:space="preserve">благодаря которому происходит работа с методами </w:t>
-      </w:r>
-      <w:r>
-        <w:rPr>
-          <w:rFonts w:ascii="Times New Roman" w:hAnsi="Times New Roman" w:cs="Times New Roman"/>
-          <w:bCs/>
-          <w:lang w:val="en-US"/>
-        </w:rPr>
-        <w:t>API</w:t>
-      </w:r>
-      <w:r>
-        <w:rPr>
-          <w:rFonts w:ascii="Times New Roman" w:hAnsi="Times New Roman" w:cs="Times New Roman"/>
-          <w:bCs/>
-        </w:rPr>
-        <w:t>,</w:t>
-      </w:r>
-      <w:r>
-        <w:rPr>
-          <w:rFonts w:ascii="Times New Roman" w:hAnsi="Times New Roman" w:cs="Times New Roman"/>
-          <w:bCs/>
-        </w:rPr>
-        <w:t xml:space="preserve"> необходимыми для построения 3</w:t>
-      </w:r>
-      <w:r>
-        <w:rPr>
-          <w:rFonts w:ascii="Times New Roman" w:hAnsi="Times New Roman" w:cs="Times New Roman"/>
-          <w:bCs/>
-          <w:lang w:val="en-US"/>
-        </w:rPr>
-        <w:t>D</w:t>
-      </w:r>
-      <w:r>
-        <w:rPr>
-          <w:rFonts w:ascii="Times New Roman" w:hAnsi="Times New Roman" w:cs="Times New Roman"/>
-          <w:bCs/>
-        </w:rPr>
-        <w:t>-</w:t>
-      </w:r>
-      <w:r>
-        <w:rPr>
-          <w:rFonts w:ascii="Times New Roman" w:hAnsi="Times New Roman" w:cs="Times New Roman"/>
-          <w:bCs/>
-        </w:rPr>
-        <w:t>модели</w:t>
-      </w:r>
-      <w:r>
-        <w:rPr>
-          <w:rFonts w:ascii="Times New Roman" w:hAnsi="Times New Roman" w:cs="Times New Roman"/>
-          <w:bCs/>
-        </w:rPr>
-        <w:t>.</w:t>
-      </w:r>
-    </w:p>
-    <w:p>
-      <w:pPr>
-        <w:pStyle w:val="aff9"/>
-        <w:ind w:left="0" w:firstLine="567"/>
-        <w:rPr>
-          <w:rFonts w:ascii="Times New Roman" w:hAnsi="Times New Roman" w:cs="Times New Roman"/>
+        <w:jc w:val="both"/>
+        <w:rPr>
+          <w:rFonts w:ascii="Times New Roman" w:hAnsi="Times New Roman"/>
+          <w:sz w:val="28"/>
+          <w:szCs w:val="28"/>
+        </w:rPr>
+      </w:pPr>
+      <w:r>
+        <w:rPr>
+          <w:rFonts w:ascii="Times New Roman" w:hAnsi="Times New Roman"/>
           <w:bCs/>
           <w:color w:val="000000"/>
-        </w:rPr>
-      </w:pPr>
-      <w:r>
-        <w:rPr>
-          <w:rFonts w:ascii="Times New Roman" w:hAnsi="Times New Roman" w:cs="Times New Roman"/>
-          <w:bCs/>
-          <w:color w:val="000000"/>
-        </w:rPr>
-        <w:t xml:space="preserve">5) </w:t>
-      </w:r>
-      <w:r>
-        <w:rPr>
-          <w:rFonts w:ascii="Times New Roman" w:hAnsi="Times New Roman" w:cs="Times New Roman"/>
-          <w:bCs/>
-          <w:color w:val="000000"/>
+          <w:sz w:val="28"/>
+          <w:szCs w:val="28"/>
+        </w:rPr>
+        <w:t>7)</w:t>
+      </w:r>
+      <w:r>
+        <w:rPr>
+          <w:rFonts w:ascii="Times New Roman" w:hAnsi="Times New Roman"/>
+          <w:sz w:val="28"/>
+          <w:szCs w:val="28"/>
+        </w:rPr>
+        <w:t xml:space="preserve"> </w:t>
+      </w:r>
+      <w:proofErr w:type="spellStart"/>
+      <w:r>
+        <w:rPr>
+          <w:rFonts w:ascii="Times New Roman" w:hAnsi="Times New Roman"/>
+          <w:sz w:val="28"/>
+          <w:szCs w:val="28"/>
           <w:lang w:val="en-US"/>
         </w:rPr>
-        <w:t>MainViewModel</w:t>
-      </w:r>
-      <w:r>
-        <w:rPr>
-          <w:rFonts w:ascii="Times New Roman" w:hAnsi="Times New Roman" w:cs="Times New Roman"/>
-          <w:bCs/>
-          <w:color w:val="000000"/>
-        </w:rPr>
-        <w:t xml:space="preserve"> </w:t>
-      </w:r>
-      <w:r>
-        <w:rPr>
-          <w:rFonts w:ascii="Times New Roman" w:hAnsi="Times New Roman" w:cs="Times New Roman"/>
-          <w:bCs/>
-          <w:color w:val="000000"/>
-        </w:rPr>
-        <w:t>–</w:t>
-      </w:r>
-      <w:r>
-        <w:rPr>
-          <w:rFonts w:ascii="Times New Roman" w:hAnsi="Times New Roman" w:cs="Times New Roman"/>
-          <w:bCs/>
-          <w:color w:val="000000"/>
-        </w:rPr>
-        <w:t xml:space="preserve"> </w:t>
-      </w:r>
-      <w:r>
-        <w:rPr>
-          <w:rFonts w:ascii="Times New Roman" w:hAnsi="Times New Roman" w:cs="Times New Roman"/>
-          <w:bCs/>
-          <w:color w:val="000000"/>
-        </w:rPr>
-        <w:t>класс</w:t>
-      </w:r>
-      <w:r>
-        <w:rPr>
-          <w:rFonts w:ascii="Times New Roman" w:hAnsi="Times New Roman" w:cs="Times New Roman"/>
-          <w:bCs/>
-          <w:color w:val="000000"/>
-        </w:rPr>
-        <w:t>,</w:t>
-      </w:r>
-      <w:r>
-        <w:rPr>
-          <w:rFonts w:ascii="Times New Roman" w:hAnsi="Times New Roman" w:cs="Times New Roman"/>
-          <w:bCs/>
-          <w:color w:val="000000"/>
-        </w:rPr>
-        <w:t xml:space="preserve"> который связывает модель и представление через механизм привязки данных.</w:t>
-      </w:r>
-    </w:p>
-    <w:p>
-      <w:pPr>
-        <w:pStyle w:val="aff9"/>
-        <w:ind w:left="0" w:firstLine="567"/>
-        <w:rPr>
-          <w:rFonts w:ascii="Times New Roman" w:hAnsi="Times New Roman" w:cs="Times New Roman"/>
-          <w:bCs/>
-          <w:color w:val="000000"/>
-        </w:rPr>
-      </w:pPr>
-      <w:r>
-        <w:rPr>
-          <w:rFonts w:ascii="Times New Roman" w:hAnsi="Times New Roman" w:cs="Times New Roman"/>
-          <w:bCs/>
-          <w:color w:val="000000"/>
-        </w:rPr>
-        <w:t xml:space="preserve">6) </w:t>
-      </w:r>
-      <w:r>
-        <w:rPr>
-          <w:rFonts w:ascii="Times New Roman" w:hAnsi="Times New Roman" w:cs="Times New Roman"/>
-          <w:bCs/>
-          <w:color w:val="000000"/>
+        <w:t>IMessageBoxService</w:t>
+      </w:r>
+      <w:proofErr w:type="spellEnd"/>
+      <w:r>
+        <w:rPr>
+          <w:rFonts w:ascii="Times New Roman" w:hAnsi="Times New Roman"/>
+          <w:sz w:val="28"/>
+          <w:szCs w:val="28"/>
+        </w:rPr>
+        <w:t xml:space="preserve"> — сервис для использования уведомляющих окон, реализация сервиса находится в классе </w:t>
+      </w:r>
+      <w:proofErr w:type="spellStart"/>
+      <w:r>
+        <w:rPr>
+          <w:rFonts w:ascii="Times New Roman" w:hAnsi="Times New Roman"/>
+          <w:sz w:val="28"/>
+          <w:szCs w:val="28"/>
           <w:lang w:val="en-US"/>
         </w:rPr>
-        <w:t>Validator</w:t>
-      </w:r>
-      <w:r>
-        <w:rPr>
-          <w:rFonts w:ascii="Times New Roman" w:hAnsi="Times New Roman" w:cs="Times New Roman"/>
-          <w:bCs/>
-          <w:color w:val="000000"/>
-        </w:rPr>
-        <w:t xml:space="preserve"> – </w:t>
-      </w:r>
-      <w:r>
-        <w:rPr>
-          <w:rFonts w:ascii="Times New Roman" w:hAnsi="Times New Roman" w:cs="Times New Roman"/>
-          <w:bCs/>
-          <w:color w:val="000000"/>
-        </w:rPr>
-        <w:t>проверка введенных данных.</w:t>
-      </w:r>
-    </w:p>
-    <w:p>
-      <w:pPr>
-        <w:pStyle w:val="aff9"/>
-        <w:ind w:left="0" w:firstLine="567"/>
-        <w:rPr>
-          <w:rFonts w:ascii="Times New Roman" w:hAnsi="Times New Roman" w:cs="Times New Roman"/>
-          <w:bCs/>
-        </w:rPr>
-      </w:pPr>
+        <w:t>MessageBoxService</w:t>
+      </w:r>
+      <w:proofErr w:type="spellEnd"/>
+      <w:r>
+        <w:rPr>
+          <w:rFonts w:ascii="Times New Roman" w:hAnsi="Times New Roman"/>
+          <w:sz w:val="28"/>
+          <w:szCs w:val="28"/>
+        </w:rPr>
+        <w:t xml:space="preserve">. </w:t>
+      </w:r>
     </w:p>
     <w:p>
       <w:pPr>
@@ -5310,7 +5427,25 @@
           <w:szCs w:val="28"/>
           <w:lang w:eastAsia="ru-RU"/>
         </w:rPr>
-        <w:t xml:space="preserve"> а индикатор поля окраситься в красный. Также для удобства пользователя каждое поле имеет </w:t>
+        <w:t xml:space="preserve"> а индикатор поля окраситься </w:t>
+      </w:r>
+      <w:proofErr w:type="gramStart"/>
+      <w:r>
+        <w:rPr>
+          <w:rFonts w:eastAsia="Times New Roman"/>
+          <w:szCs w:val="28"/>
+          <w:lang w:eastAsia="ru-RU"/>
+        </w:rPr>
+        <w:t>в</w:t>
+      </w:r>
+      <w:proofErr w:type="gramEnd"/>
+      <w:r>
+        <w:rPr>
+          <w:rFonts w:eastAsia="Times New Roman"/>
+          <w:szCs w:val="28"/>
+          <w:lang w:eastAsia="ru-RU"/>
+        </w:rPr>
+        <w:t xml:space="preserve"> красный. Также для удобства пользователя каждое поле имеет </w:t>
       </w:r>
       <w:r>
         <w:rPr>
@@ -5348,10 +5483,6 @@
           <w:lang w:eastAsia="ru-RU"/>
         </w:rPr>
       </w:pPr>
-      <w:bookmarkStart w:id="3" w:name="_GoBack"/>
-      <w:bookmarkEnd w:id="3"/>
-      <w:commentRangeStart w:id="4"/>
-      <w:commentRangeEnd w:id="4"/>
       <w:r>
         <w:rPr>
           <w:rFonts w:eastAsia="Times New Roman"/>
@@ -5515,7 +5646,7 @@
         </w:rPr>
         <w:br w:type="page"/>
       </w:r>
-      <w:bookmarkStart w:id="5" w:name="_Toc87873636"/>
+      <w:bookmarkStart w:id="3" w:name="_Toc87873636"/>
       <w:r>
         <w:rPr>
           <w:b/>
@@ -5523,7 +5654,7 @@
         <w:lastRenderedPageBreak/>
         <w:t>Список источников</w:t>
       </w:r>
-      <w:bookmarkEnd w:id="5"/>
+      <w:bookmarkEnd w:id="3"/>
     </w:p>
     <w:p>
       <w:pPr>
@@ -5802,8 +5933,64 @@
           <w:szCs w:val="28"/>
         </w:rPr>
         <w:br/>
-        <w:t>Москва : Эксмо : Яуза, 2017. — 208 с</w:t>
-      </w:r>
+        <w:t>Москва</w:t>
+      </w:r>
+      <w:proofErr w:type="gramStart"/>
+      <w:r>
+        <w:rPr>
+          <w:rFonts w:ascii="Times New Roman" w:hAnsi="Times New Roman" w:cs="Times New Roman"/>
+          <w:sz w:val="28"/>
+          <w:szCs w:val="28"/>
+        </w:rPr>
+        <w:t xml:space="preserve"> :</w:t>
+      </w:r>
+      <w:proofErr w:type="gramEnd"/>
+      <w:r>
+        <w:rPr>
+          <w:rFonts w:ascii="Times New Roman" w:hAnsi="Times New Roman" w:cs="Times New Roman"/>
+          <w:sz w:val="28"/>
+          <w:szCs w:val="28"/>
+        </w:rPr>
+        <w:t xml:space="preserve"> </w:t>
+      </w:r>
+      <w:proofErr w:type="spellStart"/>
+      <w:r>
+        <w:rPr>
+          <w:rFonts w:ascii="Times New Roman" w:hAnsi="Times New Roman" w:cs="Times New Roman"/>
+          <w:sz w:val="28"/>
+          <w:szCs w:val="28"/>
+        </w:rPr>
+        <w:t>Эксмо</w:t>
+      </w:r>
+      <w:proofErr w:type="spellEnd"/>
+      <w:proofErr w:type="gramStart"/>
+      <w:r>
+        <w:rPr>
+          <w:rFonts w:ascii="Times New Roman" w:hAnsi="Times New Roman" w:cs="Times New Roman"/>
+          <w:sz w:val="28"/>
+          <w:szCs w:val="28"/>
+        </w:rPr>
+        <w:t xml:space="preserve"> :</w:t>
+      </w:r>
+      <w:proofErr w:type="gramEnd"/>
+      <w:r>
+        <w:rPr>
+          <w:rFonts w:ascii="Times New Roman" w:hAnsi="Times New Roman" w:cs="Times New Roman"/>
+          <w:sz w:val="28"/>
+          <w:szCs w:val="28"/>
+        </w:rPr>
+        <w:t xml:space="preserve"> Яуза, 2017. — 208 </w:t>
+      </w:r>
+      <w:proofErr w:type="gramStart"/>
+      <w:r>
+        <w:rPr>
+          <w:rFonts w:ascii="Times New Roman" w:hAnsi="Times New Roman" w:cs="Times New Roman"/>
+          <w:sz w:val="28"/>
+          <w:szCs w:val="28"/>
+        </w:rPr>
+        <w:t>с</w:t>
+      </w:r>
+      <w:proofErr w:type="gramEnd"/>
     </w:p>
     <w:p>
       <w:pPr>
@@ -5812,7 +5999,6 @@
         <w:ind w:firstLine="708"/>
         <w:jc w:val="both"/>
         <w:rPr>
-          <w:rFonts w:hint="eastAsia"/>
           <w:sz w:val="28"/>
           <w:szCs w:val="28"/>
         </w:rPr>
@@ -5831,7 +6017,25 @@
           <w:sz w:val="28"/>
           <w:szCs w:val="28"/>
         </w:rPr>
-        <w:t>. М. Фаулер. UML. Основы, 3-е издание. — Пер. с англ. — СПб: символ-Плюс, 2004 – 192 с.</w:t>
+        <w:t xml:space="preserve">. М. </w:t>
+      </w:r>
+      <w:proofErr w:type="spellStart"/>
+      <w:r>
+        <w:rPr>
+          <w:rFonts w:ascii="Times New Roman" w:hAnsi="Times New Roman" w:cs="Times New Roman"/>
+          <w:sz w:val="28"/>
+          <w:szCs w:val="28"/>
+        </w:rPr>
+        <w:t>Фаулер</w:t>
+      </w:r>
+      <w:proofErr w:type="spellEnd"/>
+      <w:r>
+        <w:rPr>
+          <w:rFonts w:ascii="Times New Roman" w:hAnsi="Times New Roman" w:cs="Times New Roman"/>
+          <w:sz w:val="28"/>
+          <w:szCs w:val="28"/>
+        </w:rPr>
+        <w:t>. UML. Основы, 3-е издание. — Пер. с англ. — СПб: символ-Плюс, 2004 – 192 с.</w:t>
       </w:r>
     </w:p>
     <w:p>
@@ -5860,7 +6064,7 @@
 </file>
 
 <file path=word/comments.xml><?xml version="1.0" encoding="utf-8"?>
-<w:comments xmlns:wpc="http://schemas.microsoft.com/office/word/2010/wordprocessingCanvas" xmlns:cx="http://schemas.microsoft.com/office/drawing/2014/chartex" xmlns:cx1="http://schemas.microsoft.com/office/drawing/2015/9/8/chartex" xmlns:mc="http://schemas.openxmlformats.org/markup-compatibility/2006" xmlns:o="urn:schemas-microsoft-com:office:office" xmlns:r="http://schemas.openxmlformats.org/officeDocument/2006/relationships" xmlns:m="http://schemas.openxmlformats.org/officeDocument/2006/math" xmlns:v="urn:schemas-microsoft-com:vml" xmlns:wp14="http://schemas.microsoft.com/office/word/2010/wordprocessingDrawing" xmlns:wp="http://schemas.openxmlformats.org/drawingml/2006/wordprocessingDrawing" xmlns:w10="urn:schemas-microsoft-com:office:word" xmlns:w="http://schemas.openxmlformats.org/wordprocessingml/2006/main" xmlns:w14="http://schemas.microsoft.com/office/word/2010/wordml" xmlns:w15="http://schemas.microsoft.com/office/word/2012/wordml" xmlns:w16se="http://schemas.microsoft.com/office/word/2015/wordml/symex" xmlns:wpg="http://schemas.microsoft.com/office/word/2010/wordprocessingGroup" xmlns:wpi="http://schemas.microsoft.com/office/word/2010/wordprocessingInk" xmlns:wne="http://schemas.microsoft.com/office/word/2006/wordml" xmlns:wps="http://schemas.microsoft.com/office/word/2010/wordprocessingShape" mc:Ignorable="w14 w15 w16se wp14">
+<w:comments xmlns:wpc="http://schemas.microsoft.com/office/word/2010/wordprocessingCanvas" xmlns:mc="http://schemas.openxmlformats.org/markup-compatibility/2006" xmlns:o="urn:schemas-microsoft-com:office:office" xmlns:r="http://schemas.openxmlformats.org/officeDocument/2006/relationships" xmlns:m="http://schemas.openxmlformats.org/officeDocument/2006/math" xmlns:v="urn:schemas-microsoft-com:vml" xmlns:wp14="http://schemas.microsoft.com/office/word/2010/wordprocessingDrawing" xmlns:wp="http://schemas.openxmlformats.org/drawingml/2006/wordprocessingDrawing" xmlns:w10="urn:schemas-microsoft-com:office:word" xmlns:w="http://schemas.openxmlformats.org/wordprocessingml/2006/main" xmlns:w14="http://schemas.microsoft.com/office/word/2010/wordml" xmlns:wpg="http://schemas.microsoft.com/office/word/2010/wordprocessingGroup" xmlns:wpi="http://schemas.microsoft.com/office/word/2010/wordprocessingInk" xmlns:wne="http://schemas.microsoft.com/office/word/2006/wordml" xmlns:wps="http://schemas.microsoft.com/office/word/2010/wordprocessingShape" mc:Ignorable="w14 wp14">
   <w:comment w:id="2" w:author="Николай Набережнев" w:date="2022-10-24T18:57:00Z" w:initials="НН">
     <w:p>
       <w:pPr>
@@ -5887,7 +6091,15 @@
         <w:pStyle w:val="aff3"/>
       </w:pPr>
       <w:r>
-        <w:t>связь с вм с моделью</w:t>
+        <w:t xml:space="preserve">связь с </w:t>
+      </w:r>
+      <w:proofErr w:type="spellStart"/>
+      <w:r>
+        <w:t>вм</w:t>
+      </w:r>
+      <w:proofErr w:type="spellEnd"/>
+      <w:r>
+        <w:t xml:space="preserve"> с моделью</w:t>
       </w:r>
     </w:p>
   </w:comment>
@@ -5919,7 +6131,7 @@
 </file>
 
 <file path=word/endnotes.xml><?xml version="1.0" encoding="utf-8"?>
-<w:endnotes xmlns:wpc="http://schemas.microsoft.com/office/word/2010/wordprocessingCanvas" xmlns:cx="http://schemas.microsoft.com/office/drawing/2014/chartex" xmlns:cx1="http://schemas.microsoft.com/office/drawing/2015/9/8/chartex" xmlns:mc="http://schemas.openxmlformats.org/markup-compatibility/2006" xmlns:o="urn:schemas-microsoft-com:office:office" xmlns:r="http://schemas.openxmlformats.org/officeDocument/2006/relationships" xmlns:m="http://schemas.openxmlformats.org/officeDocument/2006/math" xmlns:v="urn:schemas-microsoft-com:vml" xmlns:wp14="http://schemas.microsoft.com/office/word/2010/wordprocessingDrawing" xmlns:wp="http://schemas.openxmlformats.org/drawingml/2006/wordprocessingDrawing" xmlns:w10="urn:schemas-microsoft-com:office:word" xmlns:w="http://schemas.openxmlformats.org/wordprocessingml/2006/main" xmlns:w14="http://schemas.microsoft.com/office/word/2010/wordml" xmlns:w15="http://schemas.microsoft.com/office/word/2012/wordml" xmlns:w16se="http://schemas.microsoft.com/office/word/2015/wordml/symex" xmlns:wpg="http://schemas.microsoft.com/office/word/2010/wordprocessingGroup" xmlns:wpi="http://schemas.microsoft.com/office/word/2010/wordprocessingInk" xmlns:wne="http://schemas.microsoft.com/office/word/2006/wordml" xmlns:wps="http://schemas.microsoft.com/office/word/2010/wordprocessingShape" mc:Ignorable="w14 w15 w16se wp14">
+<w:endnotes xmlns:wpc="http://schemas.microsoft.com/office/word/2010/wordprocessingCanvas" xmlns:mc="http://schemas.openxmlformats.org/markup-compatibility/2006" xmlns:o="urn:schemas-microsoft-com:office:office" xmlns:r="http://schemas.openxmlformats.org/officeDocument/2006/relationships" xmlns:m="http://schemas.openxmlformats.org/officeDocument/2006/math" xmlns:v="urn:schemas-microsoft-com:vml" xmlns:wp14="http://schemas.microsoft.com/office/word/2010/wordprocessingDrawing" xmlns:wp="http://schemas.openxmlformats.org/drawingml/2006/wordprocessingDrawing" xmlns:w10="urn:schemas-microsoft-com:office:word" xmlns:w="http://schemas.openxmlformats.org/wordprocessingml/2006/main" xmlns:w14="http://schemas.microsoft.com/office/word/2010/wordml" xmlns:wpg="http://schemas.microsoft.com/office/word/2010/wordprocessingGroup" xmlns:wpi="http://schemas.microsoft.com/office/word/2010/wordprocessingInk" xmlns:wne="http://schemas.microsoft.com/office/word/2006/wordml" xmlns:wps="http://schemas.microsoft.com/office/word/2010/wordprocessingShape" mc:Ignorable="w14 wp14">
   <w:endnote w:type="separator" w:id="-1">
     <w:p>
       <w:pPr>
@@ -5944,7 +6156,7 @@
 </file>
 
 <file path=word/footer1.xml><?xml version="1.0" encoding="utf-8"?>
-<w:ftr xmlns:wpc="http://schemas.microsoft.com/office/word/2010/wordprocessingCanvas" xmlns:cx="http://schemas.microsoft.com/office/drawing/2014/chartex" xmlns:cx1="http://schemas.microsoft.com/office/drawing/2015/9/8/chartex" xmlns:mc="http://schemas.openxmlformats.org/markup-compatibility/2006" xmlns:o="urn:schemas-microsoft-com:office:office" xmlns:r="http://schemas.openxmlformats.org/officeDocument/2006/relationships" xmlns:m="http://schemas.openxmlformats.org/officeDocument/2006/math" xmlns:v="urn:schemas-microsoft-com:vml" xmlns:wp14="http://schemas.microsoft.com/office/word/2010/wordprocessingDrawing" xmlns:wp="http://schemas.openxmlformats.org/drawingml/2006/wordprocessingDrawing" xmlns:w10="urn:schemas-microsoft-com:office:word" xmlns:w="http://schemas.openxmlformats.org/wordprocessingml/2006/main" xmlns:w14="http://schemas.microsoft.com/office/word/2010/wordml" xmlns:w15="http://schemas.microsoft.com/office/word/2012/wordml" xmlns:w16se="http://schemas.microsoft.com/office/word/2015/wordml/symex" xmlns:wpg="http://schemas.microsoft.com/office/word/2010/wordprocessingGroup" xmlns:wpi="http://schemas.microsoft.com/office/word/2010/wordprocessingInk" xmlns:wne="http://schemas.microsoft.com/office/word/2006/wordml" xmlns:wps="http://schemas.microsoft.com/office/word/2010/wordprocessingShape" mc:Ignorable="w14 w15 w16se wp14">
+<w:ftr xmlns:wpc="http://schemas.microsoft.com/office/word/2010/wordprocessingCanvas" xmlns:mc="http://schemas.openxmlformats.org/markup-compatibility/2006" xmlns:o="urn:schemas-microsoft-com:office:office" xmlns:r="http://schemas.openxmlformats.org/officeDocument/2006/relationships" xmlns:m="http://schemas.openxmlformats.org/officeDocument/2006/math" xmlns:v="urn:schemas-microsoft-com:vml" xmlns:wp14="http://schemas.microsoft.com/office/word/2010/wordprocessingDrawing" xmlns:wp="http://schemas.openxmlformats.org/drawingml/2006/wordprocessingDrawing" xmlns:w10="urn:schemas-microsoft-com:office:word" xmlns:w="http://schemas.openxmlformats.org/wordprocessingml/2006/main" xmlns:w14="http://schemas.microsoft.com/office/word/2010/wordml" xmlns:wpg="http://schemas.microsoft.com/office/word/2010/wordprocessingGroup" xmlns:wpi="http://schemas.microsoft.com/office/word/2010/wordprocessingInk" xmlns:wne="http://schemas.microsoft.com/office/word/2006/wordml" xmlns:wps="http://schemas.microsoft.com/office/word/2010/wordprocessingShape" mc:Ignorable="w14 wp14">
   <w:sdt>
     <w:sdtPr>
       <w:id w:val="1604615665"/>
@@ -5973,7 +6185,7 @@
           <w:rPr>
             <w:noProof/>
           </w:rPr>
-          <w:t>11</w:t>
+          <w:t>12</w:t>
         </w:r>
         <w:r>
           <w:fldChar w:fldCharType="end"/>
@@ -5990,7 +6202,7 @@
 </file>
 
 <file path=word/footer2.xml><?xml version="1.0" encoding="utf-8"?>
-<w:ftr xmlns:wpc="http://schemas.microsoft.com/office/word/2010/wordprocessingCanvas" xmlns:cx="http://schemas.microsoft.com/office/drawing/2014/chartex" xmlns:cx1="http://schemas.microsoft.com/office/drawing/2015/9/8/chartex" xmlns:mc="http://schemas.openxmlformats.org/markup-compatibility/2006" xmlns:o="urn:schemas-microsoft-com:office:office" xmlns:r="http://schemas.openxmlformats.org/officeDocument/2006/relationships" xmlns:m="http://schemas.openxmlformats.org/officeDocument/2006/math" xmlns:v="urn:schemas-microsoft-com:vml" xmlns:wp14="http://schemas.microsoft.com/office/word/2010/wordprocessingDrawing" xmlns:wp="http://schemas.openxmlformats.org/drawingml/2006/wordprocessingDrawing" xmlns:w10="urn:schemas-microsoft-com:office:word" xmlns:w="http://schemas.openxmlformats.org/wordprocessingml/2006/main" xmlns:w14="http://schemas.microsoft.com/office/word/2010/wordml" xmlns:w15="http://schemas.microsoft.com/office/word/2012/wordml" xmlns:w16se="http://schemas.microsoft.com/office/word/2015/wordml/symex" xmlns:wpg="http://schemas.microsoft.com/office/word/2010/wordprocessingGroup" xmlns:wpi="http://schemas.microsoft.com/office/word/2010/wordprocessingInk" xmlns:wne="http://schemas.microsoft.com/office/word/2006/wordml" xmlns:wps="http://schemas.microsoft.com/office/word/2010/wordprocessingShape" mc:Ignorable="w14 w15 w16se wp14">
+<w:ftr xmlns:wpc="http://schemas.microsoft.com/office/word/2010/wordprocessingCanvas" xmlns:mc="http://schemas.openxmlformats.org/markup-compatibility/2006" xmlns:o="urn:schemas-microsoft-com:office:office" xmlns:r="http://schemas.openxmlformats.org/officeDocument/2006/relationships" xmlns:m="http://schemas.openxmlformats.org/officeDocument/2006/math" xmlns:v="urn:schemas-microsoft-com:vml" xmlns:wp14="http://schemas.microsoft.com/office/word/2010/wordprocessingDrawing" xmlns:wp="http://schemas.openxmlformats.org/drawingml/2006/wordprocessingDrawing" xmlns:w10="urn:schemas-microsoft-com:office:word" xmlns:w="http://schemas.openxmlformats.org/wordprocessingml/2006/main" xmlns:w14="http://schemas.microsoft.com/office/word/2010/wordml" xmlns:wpg="http://schemas.microsoft.com/office/word/2010/wordprocessingGroup" xmlns:wpi="http://schemas.microsoft.com/office/word/2010/wordprocessingInk" xmlns:wne="http://schemas.microsoft.com/office/word/2006/wordml" xmlns:wps="http://schemas.microsoft.com/office/word/2010/wordprocessingShape" mc:Ignorable="w14 wp14">
   <w:p>
     <w:pPr>
       <w:pStyle w:val="afb"/>
@@ -6001,7 +6213,7 @@
 </file>
 
 <file path=word/footer3.xml><?xml version="1.0" encoding="utf-8"?>
-<w:ftr xmlns:wpc="http://schemas.microsoft.com/office/word/2010/wordprocessingCanvas" xmlns:cx="http://schemas.microsoft.com/office/drawing/2014/chartex" xmlns:cx1="http://schemas.microsoft.com/office/drawing/2015/9/8/chartex" xmlns:mc="http://schemas.openxmlformats.org/markup-compatibility/2006" xmlns:o="urn:schemas-microsoft-com:office:office" xmlns:r="http://schemas.openxmlformats.org/officeDocument/2006/relationships" xmlns:m="http://schemas.openxmlformats.org/officeDocument/2006/math" xmlns:v="urn:schemas-microsoft-com:vml" xmlns:wp14="http://schemas.microsoft.com/office/word/2010/wordprocessingDrawing" xmlns:wp="http://schemas.openxmlformats.org/drawingml/2006/wordprocessingDrawing" xmlns:w10="urn:schemas-microsoft-com:office:word" xmlns:w="http://schemas.openxmlformats.org/wordprocessingml/2006/main" xmlns:w14="http://schemas.microsoft.com/office/word/2010/wordml" xmlns:w15="http://schemas.microsoft.com/office/word/2012/wordml" xmlns:w16se="http://schemas.microsoft.com/office/word/2015/wordml/symex" xmlns:wpg="http://schemas.microsoft.com/office/word/2010/wordprocessingGroup" xmlns:wpi="http://schemas.microsoft.com/office/word/2010/wordprocessingInk" xmlns:wne="http://schemas.microsoft.com/office/word/2006/wordml" xmlns:wps="http://schemas.microsoft.com/office/word/2010/wordprocessingShape" mc:Ignorable="w14 w15 w16se wp14">
+<w:ftr xmlns:wpc="http://schemas.microsoft.com/office/word/2010/wordprocessingCanvas" xmlns:mc="http://schemas.openxmlformats.org/markup-compatibility/2006" xmlns:o="urn:schemas-microsoft-com:office:office" xmlns:r="http://schemas.openxmlformats.org/officeDocument/2006/relationships" xmlns:m="http://schemas.openxmlformats.org/officeDocument/2006/math" xmlns:v="urn:schemas-microsoft-com:vml" xmlns:wp14="http://schemas.microsoft.com/office/word/2010/wordprocessingDrawing" xmlns:wp="http://schemas.openxmlformats.org/drawingml/2006/wordprocessingDrawing" xmlns:w10="urn:schemas-microsoft-com:office:word" xmlns:w="http://schemas.openxmlformats.org/wordprocessingml/2006/main" xmlns:w14="http://schemas.microsoft.com/office/word/2010/wordml" xmlns:wpg="http://schemas.microsoft.com/office/word/2010/wordprocessingGroup" xmlns:wpi="http://schemas.microsoft.com/office/word/2010/wordprocessingInk" xmlns:wne="http://schemas.microsoft.com/office/word/2006/wordml" xmlns:wps="http://schemas.microsoft.com/office/word/2010/wordprocessingShape" mc:Ignorable="w14 wp14">
   <w:p>
     <w:pPr>
       <w:pStyle w:val="afb"/>
@@ -6012,7 +6224,7 @@
 </file>
 
 <file path=word/footnotes.xml><?xml version="1.0" encoding="utf-8"?>
-<w:footnotes xmlns:wpc="http://schemas.microsoft.com/office/word/2010/wordprocessingCanvas" xmlns:cx="http://schemas.microsoft.com/office/drawing/2014/chartex" xmlns:cx1="http://schemas.microsoft.com/office/drawing/2015/9/8/chartex" xmlns:mc="http://schemas.openxmlformats.org/markup-compatibility/2006" xmlns:o="urn:schemas-microsoft-com:office:office" xmlns:r="http://schemas.openxmlformats.org/officeDocument/2006/relationships" xmlns:m="http://schemas.openxmlformats.org/officeDocument/2006/math" xmlns:v="urn:schemas-microsoft-com:vml" xmlns:wp14="http://schemas.microsoft.com/office/word/2010/wordprocessingDrawing" xmlns:wp="http://schemas.openxmlformats.org/drawingml/2006/wordprocessingDrawing" xmlns:w10="urn:schemas-microsoft-com:office:word" xmlns:w="http://schemas.openxmlformats.org/wordprocessingml/2006/main" xmlns:w14="http://schemas.microsoft.com/office/word/2010/wordml" xmlns:w15="http://schemas.microsoft.com/office/word/2012/wordml" xmlns:w16se="http://schemas.microsoft.com/office/word/2015/wordml/symex" xmlns:wpg="http://schemas.microsoft.com/office/word/2010/wordprocessingGroup" xmlns:wpi="http://schemas.microsoft.com/office/word/2010/wordprocessingInk" xmlns:wne="http://schemas.microsoft.com/office/word/2006/wordml" xmlns:wps="http://schemas.microsoft.com/office/word/2010/wordprocessingShape" mc:Ignorable="w14 w15 w16se wp14">
+<w:footnotes xmlns:wpc="http://schemas.microsoft.com/office/word/2010/wordprocessingCanvas" xmlns:mc="http://schemas.openxmlformats.org/markup-compatibility/2006" xmlns:o="urn:schemas-microsoft-com:office:office" xmlns:r="http://schemas.openxmlformats.org/officeDocument/2006/relationships" xmlns:m="http://schemas.openxmlformats.org/officeDocument/2006/math" xmlns:v="urn:schemas-microsoft-com:vml" xmlns:wp14="http://schemas.microsoft.com/office/word/2010/wordprocessingDrawing" xmlns:wp="http://schemas.openxmlformats.org/drawingml/2006/wordprocessingDrawing" xmlns:w10="urn:schemas-microsoft-com:office:word" xmlns:w="http://schemas.openxmlformats.org/wordprocessingml/2006/main" xmlns:w14="http://schemas.microsoft.com/office/word/2010/wordml" xmlns:wpg="http://schemas.microsoft.com/office/word/2010/wordprocessingGroup" xmlns:wpi="http://schemas.microsoft.com/office/word/2010/wordprocessingInk" xmlns:wne="http://schemas.microsoft.com/office/word/2006/wordml" xmlns:wps="http://schemas.microsoft.com/office/word/2010/wordprocessingShape" mc:Ignorable="w14 wp14">
   <w:footnote w:type="separator" w:id="-1">
     <w:p>
       <w:pPr>
@@ -6037,7 +6249,7 @@
 </file>
 
 <file path=word/header1.xml><?xml version="1.0" encoding="utf-8"?>
-<w:hdr xmlns:wpc="http://schemas.microsoft.com/office/word/2010/wordprocessingCanvas" xmlns:cx="http://schemas.microsoft.com/office/drawing/2014/chartex" xmlns:cx1="http://schemas.microsoft.com/office/drawing/2015/9/8/chartex" xmlns:mc="http://schemas.openxmlformats.org/markup-compatibility/2006" xmlns:o="urn:schemas-microsoft-com:office:office" xmlns:r="http://schemas.openxmlformats.org/officeDocument/2006/relationships" xmlns:m="http://schemas.openxmlformats.org/officeDocument/2006/math" xmlns:v="urn:schemas-microsoft-com:vml" xmlns:wp14="http://schemas.microsoft.com/office/word/2010/wordprocessingDrawing" xmlns:wp="http://schemas.openxmlformats.org/drawingml/2006/wordprocessingDrawing" xmlns:w10="urn:schemas-microsoft-com:office:word" xmlns:w="http://schemas.openxmlformats.org/wordprocessingml/2006/main" xmlns:w14="http://schemas.microsoft.com/office/word/2010/wordml" xmlns:w15="http://schemas.microsoft.com/office/word/2012/wordml" xmlns:w16se="http://schemas.microsoft.com/office/word/2015/wordml/symex" xmlns:wpg="http://schemas.microsoft.com/office/word/2010/wordprocessingGroup" xmlns:wpi="http://schemas.microsoft.com/office/word/2010/wordprocessingInk" xmlns:wne="http://schemas.microsoft.com/office/word/2006/wordml" xmlns:wps="http://schemas.microsoft.com/office/word/2010/wordprocessingShape" mc:Ignorable="w14 w15 w16se wp14">
+<w:hdr xmlns:wpc="http://schemas.microsoft.com/office/word/2010/wordprocessingCanvas" xmlns:mc="http://schemas.openxmlformats.org/markup-compatibility/2006" xmlns:o="urn:schemas-microsoft-com:office:office" xmlns:r="http://schemas.openxmlformats.org/officeDocument/2006/relationships" xmlns:m="http://schemas.openxmlformats.org/officeDocument/2006/math" xmlns:v="urn:schemas-microsoft-com:vml" xmlns:wp14="http://schemas.microsoft.com/office/word/2010/wordprocessingDrawing" xmlns:wp="http://schemas.openxmlformats.org/drawingml/2006/wordprocessingDrawing" xmlns:w10="urn:schemas-microsoft-com:office:word" xmlns:w="http://schemas.openxmlformats.org/wordprocessingml/2006/main" xmlns:w14="http://schemas.microsoft.com/office/word/2010/wordml" xmlns:wpg="http://schemas.microsoft.com/office/word/2010/wordprocessingGroup" xmlns:wpi="http://schemas.microsoft.com/office/word/2010/wordprocessingInk" xmlns:wne="http://schemas.microsoft.com/office/word/2006/wordml" xmlns:wps="http://schemas.microsoft.com/office/word/2010/wordprocessingShape" mc:Ignorable="w14 wp14">
   <w:p>
     <w:pPr>
       <w:widowControl w:val="0"/>
@@ -6061,8 +6273,8 @@
 </file>
 
 <file path=word/numbering.xml><?xml version="1.0" encoding="utf-8"?>
-<w:numbering xmlns:wpc="http://schemas.microsoft.com/office/word/2010/wordprocessingCanvas" xmlns:cx="http://schemas.microsoft.com/office/drawing/2014/chartex" xmlns:cx1="http://schemas.microsoft.com/office/drawing/2015/9/8/chartex" xmlns:mc="http://schemas.openxmlformats.org/markup-compatibility/2006" xmlns:o="urn:schemas-microsoft-com:office:office" xmlns:r="http://schemas.openxmlformats.org/officeDocument/2006/relationships" xmlns:m="http://schemas.openxmlformats.org/officeDocument/2006/math" xmlns:v="urn:schemas-microsoft-com:vml" xmlns:wp14="http://schemas.microsoft.com/office/word/2010/wordprocessingDrawing" xmlns:wp="http://schemas.openxmlformats.org/drawingml/2006/wordprocessingDrawing" xmlns:w10="urn:schemas-microsoft-com:office:word" xmlns:w="http://schemas.openxmlformats.org/wordprocessingml/2006/main" xmlns:w14="http://schemas.microsoft.com/office/word/2010/wordml" xmlns:w15="http://schemas.microsoft.com/office/word/2012/wordml" xmlns:w16se="http://schemas.microsoft.com/office/word/2015/wordml/symex" xmlns:wpg="http://schemas.microsoft.com/office/word/2010/wordprocessingGroup" xmlns:wpi="http://schemas.microsoft.com/office/word/2010/wordprocessingInk" xmlns:wne="http://schemas.microsoft.com/office/word/2006/wordml" xmlns:wps="http://schemas.microsoft.com/office/word/2010/wordprocessingShape" mc:Ignorable="w14 w15 w16se wp14">
-  <w:abstractNum w:abstractNumId="0" w15:restartNumberingAfterBreak="0">
+<w:numbering xmlns:wpc="http://schemas.microsoft.com/office/word/2010/wordprocessingCanvas" xmlns:mc="http://schemas.openxmlformats.org/markup-compatibility/2006" xmlns:o="urn:schemas-microsoft-com:office:office" xmlns:r="http://schemas.openxmlformats.org/officeDocument/2006/relationships" xmlns:m="http://schemas.openxmlformats.org/officeDocument/2006/math" xmlns:v="urn:schemas-microsoft-com:vml" xmlns:wp14="http://schemas.microsoft.com/office/word/2010/wordprocessingDrawing" xmlns:wp="http://schemas.openxmlformats.org/drawingml/2006/wordprocessingDrawing" xmlns:w10="urn:schemas-microsoft-com:office:word" xmlns:w="http://schemas.openxmlformats.org/wordprocessingml/2006/main" xmlns:w14="http://schemas.microsoft.com/office/word/2010/wordml" xmlns:wpg="http://schemas.microsoft.com/office/word/2010/wordprocessingGroup" xmlns:wpi="http://schemas.microsoft.com/office/word/2010/wordprocessingInk" xmlns:wne="http://schemas.microsoft.com/office/word/2006/wordml" xmlns:wps="http://schemas.microsoft.com/office/word/2010/wordprocessingShape" mc:Ignorable="w14 wp14">
+  <w:abstractNum w:abstractNumId="0">
     <w:nsid w:val="0CE96F46"/>
     <w:multiLevelType w:val="hybridMultilevel"/>
     <w:tmpl w:val="06A2D262"/>
@@ -6151,7 +6363,7 @@
       </w:pPr>
     </w:lvl>
   </w:abstractNum>
-  <w:abstractNum w:abstractNumId="1" w15:restartNumberingAfterBreak="0">
+  <w:abstractNum w:abstractNumId="1">
     <w:nsid w:val="16F90CFF"/>
     <w:multiLevelType w:val="hybridMultilevel"/>
     <w:tmpl w:val="A7889F74"/>
@@ -6244,7 +6456,7 @@
       </w:pPr>
     </w:lvl>
   </w:abstractNum>
-  <w:abstractNum w:abstractNumId="2" w15:restartNumberingAfterBreak="0">
+  <w:abstractNum w:abstractNumId="2">
     <w:nsid w:val="1D2078AD"/>
     <w:multiLevelType w:val="hybridMultilevel"/>
     <w:tmpl w:val="895E4DE8"/>
@@ -6342,7 +6554,7 @@
       </w:pPr>
     </w:lvl>
   </w:abstractNum>
-  <w:abstractNum w:abstractNumId="3" w15:restartNumberingAfterBreak="0">
+  <w:abstractNum w:abstractNumId="3">
     <w:nsid w:val="3A867523"/>
     <w:multiLevelType w:val="hybridMultilevel"/>
     <w:tmpl w:val="181069D2"/>
@@ -6456,7 +6668,7 @@
       </w:rPr>
     </w:lvl>
   </w:abstractNum>
-  <w:abstractNum w:abstractNumId="4" w15:restartNumberingAfterBreak="0">
+  <w:abstractNum w:abstractNumId="4">
     <w:nsid w:val="3FF25FE1"/>
     <w:multiLevelType w:val="multilevel"/>
     <w:tmpl w:val="2AF43E78"/>
@@ -6569,7 +6781,7 @@
       </w:rPr>
     </w:lvl>
   </w:abstractNum>
-  <w:abstractNum w:abstractNumId="5" w15:restartNumberingAfterBreak="0">
+  <w:abstractNum w:abstractNumId="5">
     <w:nsid w:val="491B4226"/>
     <w:multiLevelType w:val="multilevel"/>
     <w:tmpl w:val="0419001F"/>
@@ -6655,7 +6867,7 @@
       </w:pPr>
     </w:lvl>
   </w:abstractNum>
-  <w:abstractNum w:abstractNumId="6" w15:restartNumberingAfterBreak="0">
+  <w:abstractNum w:abstractNumId="6">
     <w:nsid w:val="4B303044"/>
     <w:multiLevelType w:val="hybridMultilevel"/>
     <w:tmpl w:val="74489204"/>
@@ -6769,7 +6981,7 @@
       </w:rPr>
     </w:lvl>
   </w:abstractNum>
-  <w:abstractNum w:abstractNumId="7" w15:restartNumberingAfterBreak="0">
+  <w:abstractNum w:abstractNumId="7">
     <w:nsid w:val="4CA63467"/>
     <w:multiLevelType w:val="hybridMultilevel"/>
     <w:tmpl w:val="736C7DEC"/>
@@ -6862,7 +7074,7 @@
       </w:pPr>
     </w:lvl>
   </w:abstractNum>
-  <w:abstractNum w:abstractNumId="8" w15:restartNumberingAfterBreak="0">
+  <w:abstractNum w:abstractNumId="8">
     <w:nsid w:val="5C8E0F04"/>
     <w:multiLevelType w:val="multilevel"/>
     <w:tmpl w:val="87CE4C88"/>
@@ -6975,7 +7187,7 @@
       </w:rPr>
     </w:lvl>
   </w:abstractNum>
-  <w:abstractNum w:abstractNumId="9" w15:restartNumberingAfterBreak="0">
+  <w:abstractNum w:abstractNumId="9">
     <w:nsid w:val="649B5062"/>
     <w:multiLevelType w:val="multilevel"/>
     <w:tmpl w:val="AF829BB6"/>
@@ -7089,7 +7301,7 @@
       </w:rPr>
     </w:lvl>
   </w:abstractNum>
-  <w:abstractNum w:abstractNumId="10" w15:restartNumberingAfterBreak="0">
+  <w:abstractNum w:abstractNumId="10">
     <w:nsid w:val="681F4AE9"/>
     <w:multiLevelType w:val="hybridMultilevel"/>
     <w:tmpl w:val="40A45BD8"/>
@@ -7202,7 +7414,7 @@
       </w:rPr>
     </w:lvl>
   </w:abstractNum>
-  <w:abstractNum w:abstractNumId="11" w15:restartNumberingAfterBreak="0">
+  <w:abstractNum w:abstractNumId="11">
     <w:nsid w:val="69C213DE"/>
     <w:multiLevelType w:val="hybridMultilevel"/>
     <w:tmpl w:val="D0B2EFF0"/>
@@ -7316,7 +7528,7 @@
       </w:rPr>
     </w:lvl>
   </w:abstractNum>
-  <w:abstractNum w:abstractNumId="12" w15:restartNumberingAfterBreak="0">
+  <w:abstractNum w:abstractNumId="12">
     <w:nsid w:val="6D19267D"/>
     <w:multiLevelType w:val="multilevel"/>
     <w:tmpl w:val="32068134"/>
@@ -7466,7 +7678,7 @@
       </w:rPr>
     </w:lvl>
   </w:abstractNum>
-  <w:abstractNum w:abstractNumId="13" w15:restartNumberingAfterBreak="0">
+  <w:abstractNum w:abstractNumId="13">
     <w:nsid w:val="70C87E04"/>
     <w:multiLevelType w:val="hybridMultilevel"/>
     <w:tmpl w:val="551A3792"/>
@@ -7552,7 +7764,7 @@
       </w:pPr>
     </w:lvl>
   </w:abstractNum>
-  <w:abstractNum w:abstractNumId="14" w15:restartNumberingAfterBreak="0">
+  <w:abstractNum w:abstractNumId="14">
     <w:nsid w:val="77804514"/>
     <w:multiLevelType w:val="hybridMultilevel"/>
     <w:tmpl w:val="06540E04"/>
@@ -7642,7 +7854,7 @@
       </w:pPr>
     </w:lvl>
   </w:abstractNum>
-  <w:abstractNum w:abstractNumId="15" w15:restartNumberingAfterBreak="0">
+  <w:abstractNum w:abstractNumId="15">
     <w:nsid w:val="793528C0"/>
     <w:multiLevelType w:val="multilevel"/>
     <w:tmpl w:val="AEE2B02A"/>
@@ -7756,7 +7968,7 @@
       </w:rPr>
     </w:lvl>
   </w:abstractNum>
-  <w:abstractNum w:abstractNumId="16" w15:restartNumberingAfterBreak="0">
+  <w:abstractNum w:abstractNumId="16">
     <w:nsid w:val="7B1F37ED"/>
     <w:multiLevelType w:val="multilevel"/>
     <w:tmpl w:val="944EFA06"/>
@@ -7938,7 +8150,7 @@
 </file>
 
 <file path=word/styles.xml><?xml version="1.0" encoding="utf-8"?>
-<w:styles xmlns:mc="http://schemas.openxmlformats.org/markup-compatibility/2006" xmlns:r="http://schemas.openxmlformats.org/officeDocument/2006/relationships" xmlns:w="http://schemas.openxmlformats.org/wordprocessingml/2006/main" xmlns:w14="http://schemas.microsoft.com/office/word/2010/wordml" xmlns:w15="http://schemas.microsoft.com/office/word/2012/wordml" xmlns:w16se="http://schemas.microsoft.com/office/word/2015/wordml/symex" mc:Ignorable="w14 w15 w16se">
+<w:styles xmlns:mc="http://schemas.openxmlformats.org/markup-compatibility/2006" xmlns:r="http://schemas.openxmlformats.org/officeDocument/2006/relationships" xmlns:w="http://schemas.openxmlformats.org/wordprocessingml/2006/main" xmlns:w14="http://schemas.microsoft.com/office/word/2010/wordml" mc:Ignorable="w14">
   <w:docDefaults>
     <w:rPrDefault>
       <w:rPr>
@@ -7953,378 +8165,147 @@
       </w:pPr>
     </w:pPrDefault>
   </w:docDefaults>
-  <w:latentStyles w:defLockedState="0" w:defUIPriority="99" w:defSemiHidden="0" w:defUnhideWhenUsed="0" w:defQFormat="0" w:count="371">
-    <w:lsdException w:name="Normal" w:uiPriority="0" w:qFormat="1"/>
-    <w:lsdException w:name="heading 1" w:uiPriority="0" w:qFormat="1"/>
-    <w:lsdException w:name="heading 2" w:semiHidden="1" w:uiPriority="9" w:unhideWhenUsed="1" w:qFormat="1"/>
-    <w:lsdException w:name="heading 3" w:semiHidden="1" w:uiPriority="0" w:unhideWhenUsed="1" w:qFormat="1"/>
-    <w:lsdException w:name="heading 4" w:semiHidden="1" w:uiPriority="9" w:unhideWhenUsed="1" w:qFormat="1"/>
-    <w:lsdException w:name="heading 5" w:semiHidden="1" w:uiPriority="9" w:unhideWhenUsed="1" w:qFormat="1"/>
-    <w:lsdException w:name="heading 6" w:semiHidden="1" w:uiPriority="9" w:unhideWhenUsed="1" w:qFormat="1"/>
-    <w:lsdException w:name="heading 7" w:semiHidden="1" w:uiPriority="9" w:unhideWhenUsed="1" w:qFormat="1"/>
-    <w:lsdException w:name="heading 8" w:semiHidden="1" w:uiPriority="9" w:unhideWhenUsed="1" w:qFormat="1"/>
-    <w:lsdException w:name="heading 9" w:semiHidden="1" w:uiPriority="9" w:unhideWhenUsed="1" w:qFormat="1"/>
-    <w:lsdException w:name="index 1" w:semiHidden="1" w:unhideWhenUsed="1"/>
-    <w:lsdException w:name="index 2" w:semiHidden="1" w:unhideWhenUsed="1"/>
-    <w:lsdException w:name="index 3" w:semiHidden="1" w:unhideWhenUsed="1"/>
-    <w:lsdException w:name="index 4" w:semiHidden="1" w:unhideWhenUsed="1"/>
-    <w:lsdException w:name="index 5" w:semiHidden="1" w:unhideWhenUsed="1"/>
-    <w:lsdException w:name="index 6" w:semiHidden="1" w:unhideWhenUsed="1"/>
-    <w:lsdException w:name="index 7" w:semiHidden="1" w:unhideWhenUsed="1"/>
-    <w:lsdException w:name="index 8" w:semiHidden="1" w:unhideWhenUsed="1"/>
-    <w:lsdException w:name="index 9" w:semiHidden="1" w:unhideWhenUsed="1"/>
-    <w:lsdException w:name="toc 1" w:semiHidden="1" w:uiPriority="39" w:unhideWhenUsed="1"/>
-    <w:lsdException w:name="toc 2" w:semiHidden="1" w:uiPriority="39" w:unhideWhenUsed="1"/>
-    <w:lsdException w:name="toc 3" w:semiHidden="1" w:uiPriority="39" w:unhideWhenUsed="1"/>
-    <w:lsdException w:name="toc 4" w:semiHidden="1" w:uiPriority="39" w:unhideWhenUsed="1"/>
-    <w:lsdException w:name="toc 5" w:semiHidden="1" w:uiPriority="39" w:unhideWhenUsed="1"/>
-    <w:lsdException w:name="toc 6" w:semiHidden="1" w:uiPriority="39" w:unhideWhenUsed="1"/>
-    <w:lsdException w:name="toc 7" w:semiHidden="1" w:uiPriority="39" w:unhideWhenUsed="1"/>
-    <w:lsdException w:name="toc 8" w:semiHidden="1" w:uiPriority="39" w:unhideWhenUsed="1"/>
-    <w:lsdException w:name="toc 9" w:semiHidden="1" w:uiPriority="39" w:unhideWhenUsed="1"/>
-    <w:lsdException w:name="Normal Indent" w:semiHidden="1" w:unhideWhenUsed="1"/>
-    <w:lsdException w:name="footnote text" w:semiHidden="1" w:uiPriority="0" w:unhideWhenUsed="1"/>
-    <w:lsdException w:name="annotation text" w:semiHidden="1" w:unhideWhenUsed="1"/>
-    <w:lsdException w:name="header" w:semiHidden="1" w:unhideWhenUsed="1"/>
-    <w:lsdException w:name="footer" w:semiHidden="1" w:unhideWhenUsed="1"/>
-    <w:lsdException w:name="index heading" w:semiHidden="1" w:unhideWhenUsed="1"/>
-    <w:lsdException w:name="caption" w:semiHidden="1" w:uiPriority="35" w:unhideWhenUsed="1" w:qFormat="1"/>
-    <w:lsdException w:name="table of figures" w:semiHidden="1" w:unhideWhenUsed="1"/>
-    <w:lsdException w:name="envelope address" w:semiHidden="1" w:unhideWhenUsed="1"/>
-    <w:lsdException w:name="envelope return" w:semiHidden="1" w:unhideWhenUsed="1"/>
-    <w:lsdException w:name="footnote reference" w:semiHidden="1" w:unhideWhenUsed="1"/>
-    <w:lsdException w:name="annotation reference" w:semiHidden="1" w:unhideWhenUsed="1"/>
-    <w:lsdException w:name="line number" w:semiHidden="1" w:unhideWhenUsed="1"/>
-    <w:lsdException w:name="page number" w:semiHidden="1" w:unhideWhenUsed="1"/>
-    <w:lsdException w:name="endnote reference" w:semiHidden="1" w:unhideWhenUsed="1"/>
-    <w:lsdException w:name="endnote text" w:semiHidden="1" w:unhideWhenUsed="1"/>
-    <w:lsdException w:name="table of authorities" w:semiHidden="1" w:unhideWhenUsed="1"/>
-    <w:lsdException w:name="macro" w:semiHidden="1" w:unhideWhenUsed="1"/>
-    <w:lsdException w:name="toa heading" w:semiHidden="1" w:unhideWhenUsed="1"/>
-    <w:lsdException w:name="List" w:semiHidden="1" w:unhideWhenUsed="1"/>
-    <w:lsdException w:name="List Bullet" w:semiHidden="1" w:unhideWhenUsed="1"/>
-    <w:lsdException w:name="List Number" w:semiHidden="1" w:unhideWhenUsed="1"/>
-    <w:lsdException w:name="List 2" w:semiHidden="1" w:unhideWhenUsed="1"/>
-    <w:lsdException w:name="List 3" w:semiHidden="1" w:unhideWhenUsed="1"/>
-    <w:lsdException w:name="List 4" w:semiHidden="1" w:unhideWhenUsed="1"/>
-    <w:lsdException w:name="List 5" w:semiHidden="1" w:unhideWhenUsed="1"/>
-    <w:lsdException w:name="List Bullet 2" w:semiHidden="1" w:unhideWhenUsed="1"/>
-    <w:lsdException w:name="List Bullet 3" w:semiHidden="1" w:unhideWhenUsed="1"/>
-    <w:lsdException w:name="List Bullet 4" w:semiHidden="1" w:unhideWhenUsed="1"/>
-    <w:lsdException w:name="List Bullet 5" w:semiHidden="1" w:unhideWhenUsed="1"/>
-    <w:lsdException w:name="List Number 2" w:semiHidden="1" w:unhideWhenUsed="1"/>
-    <w:lsdException w:name="List Number 3" w:semiHidden="1" w:unhideWhenUsed="1"/>
-    <w:lsdException w:name="List Number 4" w:semiHidden="1" w:unhideWhenUsed="1"/>
-    <w:lsdException w:name="List Number 5" w:semiHidden="1" w:unhideWhenUsed="1"/>
-    <w:lsdException w:name="Title" w:uiPriority="10" w:qFormat="1"/>
-    <w:lsdException w:name="Closing" w:semiHidden="1" w:unhideWhenUsed="1"/>
-    <w:lsdException w:name="Signature" w:semiHidden="1" w:unhideWhenUsed="1"/>
-    <w:lsdException w:name="Default Paragraph Font" w:semiHidden="1" w:uiPriority="0" w:unhideWhenUsed="1"/>
-    <w:lsdException w:name="Body Text" w:semiHidden="1" w:unhideWhenUsed="1"/>
-    <w:lsdException w:name="Body Text Indent" w:semiHidden="1" w:unhideWhenUsed="1"/>
-    <w:lsdException w:name="List Continue" w:semiHidden="1" w:unhideWhenUsed="1"/>
-    <w:lsdException w:name="List Continue 2" w:semiHidden="1" w:unhideWhenUsed="1"/>
-    <w:lsdException w:name="List Continue 3" w:semiHidden="1" w:unhideWhenUsed="1"/>
-    <w:lsdException w:name="List Continue 4" w:semiHidden="1" w:unhideWhenUsed="1"/>
-    <w:lsdException w:name="List Continue 5" w:semiHidden="1" w:unhideWhenUsed="1"/>
-    <w:lsdException w:name="Message Header" w:semiHidden="1" w:unhideWhenUsed="1"/>
-    <w:lsdException w:name="Subtitle" w:uiPriority="11" w:qFormat="1"/>
-    <w:lsdException w:name="Salutation" w:semiHidden="1" w:unhideWhenUsed="1"/>
-    <w:lsdException w:name="Date" w:semiHidden="1" w:unhideWhenUsed="1"/>
-    <w:lsdException w:name="Body Text First Indent" w:semiHidden="1" w:unhideWhenUsed="1"/>
-    <w:lsdException w:name="Body Text First Indent 2" w:semiHidden="1" w:unhideWhenUsed="1"/>
-    <w:lsdException w:name="Note Heading" w:semiHidden="1" w:unhideWhenUsed="1"/>
-    <w:lsdException w:name="Body Text 2" w:semiHidden="1" w:unhideWhenUsed="1"/>
-    <w:lsdException w:name="Body Text 3" w:semiHidden="1" w:unhideWhenUsed="1"/>
-    <w:lsdException w:name="Body Text Indent 2" w:semiHidden="1" w:unhideWhenUsed="1"/>
-    <w:lsdException w:name="Body Text Indent 3" w:semiHidden="1" w:unhideWhenUsed="1"/>
-    <w:lsdException w:name="Block Text" w:semiHidden="1" w:unhideWhenUsed="1"/>
-    <w:lsdException w:name="Hyperlink" w:semiHidden="1" w:unhideWhenUsed="1"/>
-    <w:lsdException w:name="FollowedHyperlink" w:semiHidden="1" w:unhideWhenUsed="1"/>
-    <w:lsdException w:name="Strong" w:uiPriority="0" w:qFormat="1"/>
-    <w:lsdException w:name="Emphasis" w:uiPriority="0" w:qFormat="1"/>
-    <w:lsdException w:name="Document Map" w:semiHidden="1" w:unhideWhenUsed="1"/>
-    <w:lsdException w:name="Plain Text" w:semiHidden="1" w:unhideWhenUsed="1"/>
-    <w:lsdException w:name="E-mail Signature" w:semiHidden="1" w:unhideWhenUsed="1"/>
-    <w:lsdException w:name="HTML Top of Form" w:semiHidden="1" w:unhideWhenUsed="1"/>
-    <w:lsdException w:name="HTML Bottom of Form" w:semiHidden="1" w:unhideWhenUsed="1"/>
-    <w:lsdException w:name="Normal (Web)" w:semiHidden="1" w:unhideWhenUsed="1"/>
-    <w:lsdException w:name="HTML Acronym" w:semiHidden="1" w:unhideWhenUsed="1"/>
-    <w:lsdException w:name="HTML Address" w:semiHidden="1" w:unhideWhenUsed="1"/>
-    <w:lsdException w:name="HTML Cite" w:semiHidden="1" w:unhideWhenUsed="1"/>
-    <w:lsdException w:name="HTML Code" w:semiHidden="1" w:unhideWhenUsed="1"/>
-    <w:lsdException w:name="HTML Definition" w:semiHidden="1" w:unhideWhenUsed="1"/>
-    <w:lsdException w:name="HTML Keyboard" w:semiHidden="1" w:unhideWhenUsed="1"/>
-    <w:lsdException w:name="HTML Preformatted" w:semiHidden="1" w:unhideWhenUsed="1"/>
-    <w:lsdException w:name="HTML Sample" w:semiHidden="1" w:unhideWhenUsed="1"/>
-    <w:lsdException w:name="HTML Typewriter" w:semiHidden="1" w:unhideWhenUsed="1"/>
-    <w:lsdException w:name="HTML Variable" w:semiHidden="1" w:unhideWhenUsed="1"/>
-    <w:lsdException w:name="Normal Table" w:semiHidden="1" w:unhideWhenUsed="1"/>
-    <w:lsdException w:name="annotation subject" w:semiHidden="1" w:unhideWhenUsed="1"/>
-    <w:lsdException w:name="No List" w:semiHidden="1" w:uiPriority="0" w:unhideWhenUsed="1"/>
-    <w:lsdException w:name="Outline List 1" w:semiHidden="1" w:unhideWhenUsed="1"/>
-    <w:lsdException w:name="Outline List 2" w:semiHidden="1" w:unhideWhenUsed="1"/>
-    <w:lsdException w:name="Outline List 3" w:semiHidden="1" w:unhideWhenUsed="1"/>
-    <w:lsdException w:name="Table Simple 1" w:semiHidden="1" w:unhideWhenUsed="1"/>
-    <w:lsdException w:name="Table Simple 2" w:semiHidden="1" w:unhideWhenUsed="1"/>
-    <w:lsdException w:name="Table Simple 3" w:semiHidden="1" w:unhideWhenUsed="1"/>
-    <w:lsdException w:name="Table Classic 1" w:semiHidden="1" w:unhideWhenUsed="1"/>
-    <w:lsdException w:name="Table Classic 2" w:semiHidden="1" w:unhideWhenUsed="1"/>
-    <w:lsdException w:name="Table Classic 3" w:semiHidden="1" w:unhideWhenUsed="1"/>
-    <w:lsdException w:name="Table Classic 4" w:semiHidden="1" w:unhideWhenUsed="1"/>
-    <w:lsdException w:name="Table Colorful 1" w:semiHidden="1" w:unhideWhenUsed="1"/>
-    <w:lsdException w:name="Table Colorful 2" w:semiHidden="1" w:unhideWhenUsed="1"/>
-    <w:lsdException w:name="Table Colorful 3" w:semiHidden="1" w:unhideWhenUsed="1"/>
-    <w:lsdException w:name="Table Columns 1" w:semiHidden="1" w:unhideWhenUsed="1"/>
-    <w:lsdException w:name="Table Columns 2" w:semiHidden="1" w:unhideWhenUsed="1"/>
-    <w:lsdException w:name="Table Columns 3" w:semiHidden="1" w:unhideWhenUsed="1"/>
-    <w:lsdException w:name="Table Columns 4" w:semiHidden="1" w:unhideWhenUsed="1"/>
-    <w:lsdException w:name="Table Columns 5" w:semiHidden="1" w:unhideWhenUsed="1"/>
-    <w:lsdException w:name="Table Grid 1" w:semiHidden="1" w:unhideWhenUsed="1"/>
-    <w:lsdException w:name="Table Grid 2" w:semiHidden="1" w:unhideWhenUsed="1"/>
-    <w:lsdException w:name="Table Grid 3" w:semiHidden="1" w:unhideWhenUsed="1"/>
-    <w:lsdException w:name="Table Grid 4" w:semiHidden="1" w:unhideWhenUsed="1"/>
-    <w:lsdException w:name="Table Grid 5" w:semiHidden="1" w:unhideWhenUsed="1"/>
-    <w:lsdException w:name="Table Grid 6" w:semiHidden="1" w:unhideWhenUsed="1"/>
-    <w:lsdException w:name="Table Grid 7" w:semiHidden="1" w:unhideWhenUsed="1"/>
-    <w:lsdException w:name="Table Grid 8" w:semiHidden="1" w:unhideWhenUsed="1"/>
-    <w:lsdException w:name="Table List 1" w:semiHidden="1" w:unhideWhenUsed="1"/>
-    <w:lsdException w:name="Table List 2" w:semiHidden="1" w:unhideWhenUsed="1"/>
-    <w:lsdException w:name="Table List 3" w:semiHidden="1" w:unhideWhenUsed="1"/>
-    <w:lsdException w:name="Table List 4" w:semiHidden="1" w:unhideWhenUsed="1"/>
-    <w:lsdException w:name="Table List 5" w:semiHidden="1" w:unhideWhenUsed="1"/>
-    <w:lsdException w:name="Table List 6" w:semiHidden="1" w:unhideWhenUsed="1"/>
-    <w:lsdException w:name="Table List 7" w:semiHidden="1" w:unhideWhenUsed="1"/>
-    <w:lsdException w:name="Table List 8" w:semiHidden="1" w:unhideWhenUsed="1"/>
-    <w:lsdException w:name="Table 3D effects 1" w:semiHidden="1" w:unhideWhenUsed="1"/>
-    <w:lsdException w:name="Table 3D effects 2" w:semiHidden="1" w:unhideWhenUsed="1"/>
-    <w:lsdException w:name="Table 3D effects 3" w:semiHidden="1" w:unhideWhenUsed="1"/>
-    <w:lsdException w:name="Table Contemporary" w:semiHidden="1" w:unhideWhenUsed="1"/>
-    <w:lsdException w:name="Table Elegant" w:semiHidden="1" w:unhideWhenUsed="1"/>
-    <w:lsdException w:name="Table Professional" w:semiHidden="1" w:unhideWhenUsed="1"/>
-    <w:lsdException w:name="Table Subtle 1" w:semiHidden="1" w:unhideWhenUsed="1"/>
-    <w:lsdException w:name="Table Subtle 2" w:semiHidden="1" w:unhideWhenUsed="1"/>
-    <w:lsdException w:name="Table Web 1" w:semiHidden="1" w:unhideWhenUsed="1"/>
-    <w:lsdException w:name="Table Web 2" w:semiHidden="1" w:unhideWhenUsed="1"/>
-    <w:lsdException w:name="Table Web 3" w:semiHidden="1" w:unhideWhenUsed="1"/>
-    <w:lsdException w:name="Balloon Text" w:semiHidden="1" w:uiPriority="0" w:unhideWhenUsed="1"/>
-    <w:lsdException w:name="Table Grid" w:uiPriority="59"/>
-    <w:lsdException w:name="Table Theme" w:semiHidden="1" w:unhideWhenUsed="1"/>
-    <w:lsdException w:name="Placeholder Text" w:semiHidden="1"/>
-    <w:lsdException w:name="No Spacing" w:uiPriority="1" w:qFormat="1"/>
-    <w:lsdException w:name="Light Shading" w:uiPriority="60"/>
-    <w:lsdException w:name="Light List" w:uiPriority="61"/>
-    <w:lsdException w:name="Light Grid" w:uiPriority="62"/>
-    <w:lsdException w:name="Medium Shading 1" w:uiPriority="63"/>
-    <w:lsdException w:name="Medium Shading 2" w:uiPriority="64"/>
-    <w:lsdException w:name="Medium List 1" w:uiPriority="65"/>
-    <w:lsdException w:name="Medium List 2" w:uiPriority="66"/>
-    <w:lsdException w:name="Medium Grid 1" w:uiPriority="67"/>
-    <w:lsdException w:name="Medium Grid 2" w:uiPriority="68"/>
-    <w:lsdException w:name="Medium Grid 3" w:uiPriority="69"/>
-    <w:lsdException w:name="Dark List" w:uiPriority="70"/>
-    <w:lsdException w:name="Colorful Shading" w:uiPriority="71"/>
-    <w:lsdException w:name="Colorful List" w:uiPriority="72"/>
-    <w:lsdException w:name="Colorful Grid" w:uiPriority="73"/>
-    <w:lsdException w:name="Light Shading Accent 1" w:uiPriority="60"/>
-    <w:lsdException w:name="Light List Accent 1" w:uiPriority="61"/>
-    <w:lsdException w:name="Light Grid Accent 1" w:uiPriority="62"/>
-    <w:lsdException w:name="Medium Shading 1 Accent 1" w:uiPriority="63"/>
-    <w:lsdException w:name="Medium Shading 2 Accent 1" w:uiPriority="64"/>
-    <w:lsdException w:name="Medium List 1 Accent 1" w:uiPriority="65"/>
-    <w:lsdException w:name="Revision" w:semiHidden="1"/>
-    <w:lsdException w:name="List Paragraph" w:uiPriority="34" w:qFormat="1"/>
-    <w:lsdException w:name="Quote" w:uiPriority="29" w:qFormat="1"/>
-    <w:lsdException w:name="Intense Quote" w:uiPriority="30" w:qFormat="1"/>
-    <w:lsdException w:name="Medium List 2 Accent 1" w:uiPriority="66"/>
-    <w:lsdException w:name="Medium Grid 1 Accent 1" w:uiPriority="67"/>
-    <w:lsdException w:name="Medium Grid 2 Accent 1" w:uiPriority="68"/>
-    <w:lsdException w:name="Medium Grid 3 Accent 1" w:uiPriority="69"/>
-    <w:lsdException w:name="Dark List Accent 1" w:uiPriority="70"/>
-    <w:lsdException w:name="Colorful Shading Accent 1" w:uiPriority="71"/>
-    <w:lsdException w:name="Colorful List Accent 1" w:uiPriority="72"/>
-    <w:lsdException w:name="Colorful Grid Accent 1" w:uiPriority="73"/>
-    <w:lsdException w:name="Light Shading Accent 2" w:uiPriority="60"/>
-    <w:lsdException w:name="Light List Accent 2" w:uiPriority="61"/>
-    <w:lsdException w:name="Light Grid Accent 2" w:uiPriority="62"/>
-    <w:lsdException w:name="Medium Shading 1 Accent 2" w:uiPriority="63"/>
-    <w:lsdException w:name="Medium Shading 2 Accent 2" w:uiPriority="64"/>
-    <w:lsdException w:name="Medium List 1 Accent 2" w:uiPriority="65"/>
-    <w:lsdException w:name="Medium List 2 Accent 2" w:uiPriority="66"/>
-    <w:lsdException w:name="Medium Grid 1 Accent 2" w:uiPriority="67"/>
-    <w:lsdException w:name="Medium Grid 2 Accent 2" w:uiPriority="68"/>
-    <w:lsdException w:name="Medium Grid 3 Accent 2" w:uiPriority="69"/>
-    <w:lsdException w:name="Dark List Accent 2" w:uiPriority="70"/>
-    <w:lsdException w:name="Colorful Shading Accent 2" w:uiPriority="71"/>
-    <w:lsdException w:name="Colorful List Accent 2" w:uiPriority="72"/>
-    <w:lsdException w:name="Colorful Grid Accent 2" w:uiPriority="73"/>
-    <w:lsdException w:name="Light Shading Accent 3" w:uiPriority="60"/>
-    <w:lsdException w:name="Light List Accent 3" w:uiPriority="61"/>
-    <w:lsdException w:name="Light Grid Accent 3" w:uiPriority="62"/>
-    <w:lsdException w:name="Medium Shading 1 Accent 3" w:uiPriority="63"/>
-    <w:lsdException w:name="Medium Shading 2 Accent 3" w:uiPriority="64"/>
-    <w:lsdException w:name="Medium List 1 Accent 3" w:uiPriority="65"/>
-    <w:lsdException w:name="Medium List 2 Accent 3" w:uiPriority="66"/>
-    <w:lsdException w:name="Medium Grid 1 Accent 3" w:uiPriority="67"/>
-    <w:lsdException w:name="Medium Grid 2 Accent 3" w:uiPriority="68"/>
-    <w:lsdException w:name="Medium Grid 3 Accent 3" w:uiPriority="69"/>
-    <w:lsdException w:name="Dark List Accent 3" w:uiPriority="70"/>
-    <w:lsdException w:name="Colorful Shading Accent 3" w:uiPriority="71"/>
-    <w:lsdException w:name="Colorful List Accent 3" w:uiPriority="72"/>
-    <w:lsdException w:name="Colorful Grid Accent 3" w:uiPriority="73"/>
-    <w:lsdException w:name="Light Shading Accent 4" w:uiPriority="60"/>
-    <w:lsdException w:name="Light List Accent 4" w:uiPriority="61"/>
-    <w:lsdException w:name="Light Grid Accent 4" w:uiPriority="62"/>
-    <w:lsdException w:name="Medium Shading 1 Accent 4" w:uiPriority="63"/>
-    <w:lsdException w:name="Medium Shading 2 Accent 4" w:uiPriority="64"/>
-    <w:lsdException w:name="Medium List 1 Accent 4" w:uiPriority="65"/>
-    <w:lsdException w:name="Medium List 2 Accent 4" w:uiPriority="66"/>
-    <w:lsdException w:name="Medium Grid 1 Accent 4" w:uiPriority="67"/>
-    <w:lsdException w:name="Medium Grid 2 Accent 4" w:uiPriority="68"/>
-    <w:lsdException w:name="Medium Grid 3 Accent 4" w:uiPriority="69"/>
-    <w:lsdException w:name="Dark List Accent 4" w:uiPriority="70"/>
-    <w:lsdException w:name="Colorful Shading Accent 4" w:uiPriority="71"/>
-    <w:lsdException w:name="Colorful List Accent 4" w:uiPriority="72"/>
-    <w:lsdException w:name="Colorful Grid Accent 4" w:uiPriority="73"/>
-    <w:lsdException w:name="Light Shading Accent 5" w:uiPriority="60"/>
-    <w:lsdException w:name="Light List Accent 5" w:uiPriority="61"/>
-    <w:lsdException w:name="Light Grid Accent 5" w:uiPriority="62"/>
-    <w:lsdException w:name="Medium Shading 1 Accent 5" w:uiPriority="63"/>
-    <w:lsdException w:name="Medium Shading 2 Accent 5" w:uiPriority="64"/>
-    <w:lsdException w:name="Medium List 1 Accent 5" w:uiPriority="65"/>
-    <w:lsdException w:name="Medium List 2 Accent 5" w:uiPriority="66"/>
-    <w:lsdException w:name="Medium Grid 1 Accent 5" w:uiPriority="67"/>
-    <w:lsdException w:name="Medium Grid 2 Accent 5" w:uiPriority="68"/>
-    <w:lsdException w:name="Medium Grid 3 Accent 5" w:uiPriority="69"/>
-    <w:lsdException w:name="Dark List Accent 5" w:uiPriority="70"/>
-    <w:lsdException w:name="Colorful Shading Accent 5" w:uiPriority="71"/>
-    <w:lsdException w:name="Colorful List Accent 5" w:uiPriority="72"/>
-    <w:lsdException w:name="Colorful Grid Accent 5" w:uiPriority="73"/>
-    <w:lsdException w:name="Light Shading Accent 6" w:uiPriority="60"/>
-    <w:lsdException w:name="Light List Accent 6" w:uiPriority="61"/>
-    <w:lsdException w:name="Light Grid Accent 6" w:uiPriority="62"/>
-    <w:lsdException w:name="Medium Shading 1 Accent 6" w:uiPriority="63"/>
-    <w:lsdException w:name="Medium Shading 2 Accent 6" w:uiPriority="64"/>
-    <w:lsdException w:name="Medium List 1 Accent 6" w:uiPriority="65"/>
-    <w:lsdException w:name="Medium List 2 Accent 6" w:uiPriority="66"/>
-    <w:lsdException w:name="Medium Grid 1 Accent 6" w:uiPriority="67"/>
-    <w:lsdException w:name="Medium Grid 2 Accent 6" w:uiPriority="68"/>
-    <w:lsdException w:name="Medium Grid 3 Accent 6" w:uiPriority="69"/>
-    <w:lsdException w:name="Dark List Accent 6" w:uiPriority="70"/>
-    <w:lsdException w:name="Colorful Shading Accent 6" w:uiPriority="71"/>
-    <w:lsdException w:name="Colorful List Accent 6" w:uiPriority="72"/>
-    <w:lsdException w:name="Colorful Grid Accent 6" w:uiPriority="73"/>
-    <w:lsdException w:name="Subtle Emphasis" w:uiPriority="19" w:qFormat="1"/>
-    <w:lsdException w:name="Intense Emphasis" w:uiPriority="21" w:qFormat="1"/>
-    <w:lsdException w:name="Subtle Reference" w:uiPriority="31" w:qFormat="1"/>
-    <w:lsdException w:name="Intense Reference" w:uiPriority="32" w:qFormat="1"/>
-    <w:lsdException w:name="Book Title" w:uiPriority="33" w:qFormat="1"/>
-    <w:lsdException w:name="Bibliography" w:semiHidden="1" w:uiPriority="37" w:unhideWhenUsed="1"/>
-    <w:lsdException w:name="TOC Heading" w:semiHidden="1" w:uiPriority="39" w:unhideWhenUsed="1" w:qFormat="1"/>
-    <w:lsdException w:name="Plain Table 1" w:uiPriority="41"/>
-    <w:lsdException w:name="Plain Table 2" w:uiPriority="42"/>
-    <w:lsdException w:name="Plain Table 3" w:uiPriority="43"/>
-    <w:lsdException w:name="Plain Table 4" w:uiPriority="44"/>
-    <w:lsdException w:name="Plain Table 5" w:uiPriority="45"/>
-    <w:lsdException w:name="Grid Table Light" w:uiPriority="40"/>
-    <w:lsdException w:name="Grid Table 1 Light" w:uiPriority="46"/>
-    <w:lsdException w:name="Grid Table 2" w:uiPriority="47"/>
-    <w:lsdException w:name="Grid Table 3" w:uiPriority="48"/>
-    <w:lsdException w:name="Grid Table 4" w:uiPriority="49"/>
-    <w:lsdException w:name="Grid Table 5 Dark" w:uiPriority="50"/>
-    <w:lsdException w:name="Grid Table 6 Colorful" w:uiPriority="51"/>
-    <w:lsdException w:name="Grid Table 7 Colorful" w:uiPriority="52"/>
-    <w:lsdException w:name="Grid Table 1 Light Accent 1" w:uiPriority="46"/>
-    <w:lsdException w:name="Grid Table 2 Accent 1" w:uiPriority="47"/>
-    <w:lsdException w:name="Grid Table 3 Accent 1" w:uiPriority="48"/>
-    <w:lsdException w:name="Grid Table 4 Accent 1" w:uiPriority="49"/>
-    <w:lsdException w:name="Grid Table 5 Dark Accent 1" w:uiPriority="50"/>
-    <w:lsdException w:name="Grid Table 6 Colorful Accent 1" w:uiPriority="51"/>
-    <w:lsdException w:name="Grid Table 7 Colorful Accent 1" w:uiPriority="52"/>
-    <w:lsdException w:name="Grid Table 1 Light Accent 2" w:uiPriority="46"/>
-    <w:lsdException w:name="Grid Table 2 Accent 2" w:uiPriority="47"/>
-    <w:lsdException w:name="Grid Table 3 Accent 2" w:uiPriority="48"/>
-    <w:lsdException w:name="Grid Table 4 Accent 2" w:uiPriority="49"/>
-    <w:lsdException w:name="Grid Table 5 Dark Accent 2" w:uiPriority="50"/>
-    <w:lsdException w:name="Grid Table 6 Colorful Accent 2" w:uiPriority="51"/>
-    <w:lsdException w:name="Grid Table 7 Colorful Accent 2" w:uiPriority="52"/>
-    <w:lsdException w:name="Grid Table 1 Light Accent 3" w:uiPriority="46"/>
-    <w:lsdException w:name="Grid Table 2 Accent 3" w:uiPriority="47"/>
-    <w:lsdException w:name="Grid Table 3 Accent 3" w:uiPriority="48"/>
-    <w:lsdException w:name="Grid Table 4 Accent 3" w:uiPriority="49"/>
-    <w:lsdException w:name="Grid Table 5 Dark Accent 3" w:uiPriority="50"/>
-    <w:lsdException w:name="Grid Table 6 Colorful Accent 3" w:uiPriority="51"/>
-    <w:lsdException w:name="Grid Table 7 Colorful Accent 3" w:uiPriority="52"/>
-    <w:lsdException w:name="Grid Table 1 Light Accent 4" w:uiPriority="46"/>
-    <w:lsdException w:name="Grid Table 2 Accent 4" w:uiPriority="47"/>
-    <w:lsdException w:name="Grid Table 3 Accent 4" w:uiPriority="48"/>
-    <w:lsdException w:name="Grid Table 4 Accent 4" w:uiPriority="49"/>
-    <w:lsdException w:name="Grid Table 5 Dark Accent 4" w:uiPriority="50"/>
-    <w:lsdException w:name="Grid Table 6 Colorful Accent 4" w:uiPriority="51"/>
-    <w:lsdException w:name="Grid Table 7 Colorful Accent 4" w:uiPriority="52"/>
-    <w:lsdException w:name="Grid Table 1 Light Accent 5" w:uiPriority="46"/>
-    <w:lsdException w:name="Grid Table 2 Accent 5" w:uiPriority="47"/>
-    <w:lsdException w:name="Grid Table 3 Accent 5" w:uiPriority="48"/>
-    <w:lsdException w:name="Grid Table 4 Accent 5" w:uiPriority="49"/>
-    <w:lsdException w:name="Grid Table 5 Dark Accent 5" w:uiPriority="50"/>
-    <w:lsdException w:name="Grid Table 6 Colorful Accent 5" w:uiPriority="51"/>
-    <w:lsdException w:name="Grid Table 7 Colorful Accent 5" w:uiPriority="52"/>
-    <w:lsdException w:name="Grid Table 1 Light Accent 6" w:uiPriority="46"/>
-    <w:lsdException w:name="Grid Table 2 Accent 6" w:uiPriority="47"/>
-    <w:lsdException w:name="Grid Table 3 Accent 6" w:uiPriority="48"/>
-    <w:lsdException w:name="Grid Table 4 Accent 6" w:uiPriority="49"/>
-    <w:lsdException w:name="Grid Table 5 Dark Accent 6" w:uiPriority="50"/>
-    <w:lsdException w:name="Grid Table 6 Colorful Accent 6" w:uiPriority="51"/>
-    <w:lsdException w:name="Grid Table 7 Colorful Accent 6" w:uiPriority="52"/>
-    <w:lsdException w:name="List Table 1 Light" w:uiPriority="46"/>
-    <w:lsdException w:name="List Table 2" w:uiPriority="47"/>
-    <w:lsdException w:name="List Table 3" w:uiPriority="48"/>
-    <w:lsdException w:name="List Table 4" w:uiPriority="49"/>
-    <w:lsdException w:name="List Table 5 Dark" w:uiPriority="50"/>
-    <w:lsdException w:name="List Table 6 Colorful" w:uiPriority="51"/>
-    <w:lsdException w:name="List Table 7 Colorful" w:uiPriority="52"/>
-    <w:lsdException w:name="List Table 1 Light Accent 1" w:uiPriority="46"/>
-    <w:lsdException w:name="List Table 2 Accent 1" w:uiPriority="47"/>
-    <w:lsdException w:name="List Table 3 Accent 1" w:uiPriority="48"/>
-    <w:lsdException w:name="List Table 4 Accent 1" w:uiPriority="49"/>
-    <w:lsdException w:name="List Table 5 Dark Accent 1" w:uiPriority="50"/>
-    <w:lsdException w:name="List Table 6 Colorful Accent 1" w:uiPriority="51"/>
-    <w:lsdException w:name="List Table 7 Colorful Accent 1" w:uiPriority="52"/>
-    <w:lsdException w:name="List Table 1 Light Accent 2" w:uiPriority="46"/>
-    <w:lsdException w:name="List Table 2 Accent 2" w:uiPriority="47"/>
-    <w:lsdException w:name="List Table 3 Accent 2" w:uiPriority="48"/>
-    <w:lsdException w:name="List Table 4 Accent 2" w:uiPriority="49"/>
-    <w:lsdException w:name="List Table 5 Dark Accent 2" w:uiPriority="50"/>
-    <w:lsdException w:name="List Table 6 Colorful Accent 2" w:uiPriority="51"/>
-    <w:lsdException w:name="List Table 7 Colorful Accent 2" w:uiPriority="52"/>
-    <w:lsdException w:name="List Table 1 Light Accent 3" w:uiPriority="46"/>
-    <w:lsdException w:name="List Table 2 Accent 3" w:uiPriority="47"/>
-    <w:lsdException w:name="List Table 3 Accent 3" w:uiPriority="48"/>
-    <w:lsdException w:name="List Table 4 Accent 3" w:uiPriority="49"/>
-    <w:lsdException w:name="List Table 5 Dark Accent 3" w:uiPriority="50"/>
-    <w:lsdException w:name="List Table 6 Colorful Accent 3" w:uiPriority="51"/>
-    <w:lsdException w:name="List Table 7 Colorful Accent 3" w:uiPriority="52"/>
-    <w:lsdException w:name="List Table 1 Light Accent 4" w:uiPriority="46"/>
-    <w:lsdException w:name="List Table 2 Accent 4" w:uiPriority="47"/>
-    <w:lsdException w:name="List Table 3 Accent 4" w:uiPriority="48"/>
-    <w:lsdException w:name="List Table 4 Accent 4" w:uiPriority="49"/>
-    <w:lsdException w:name="List Table 5 Dark Accent 4" w:uiPriority="50"/>
-    <w:lsdException w:name="List Table 6 Colorful Accent 4" w:uiPriority="51"/>
-    <w:lsdException w:name="List Table 7 Colorful Accent 4" w:uiPriority="52"/>
-    <w:lsdException w:name="List Table 1 Light Accent 5" w:uiPriority="46"/>
-    <w:lsdException w:name="List Table 2 Accent 5" w:uiPriority="47"/>
-    <w:lsdException w:name="List Table 3 Accent 5" w:uiPriority="48"/>
-    <w:lsdException w:name="List Table 4 Accent 5" w:uiPriority="49"/>
-    <w:lsdException w:name="List Table 5 Dark Accent 5" w:uiPriority="50"/>
-    <w:lsdException w:name="List Table 6 Colorful Accent 5" w:uiPriority="51"/>
-    <w:lsdException w:name="List Table 7 Colorful Accent 5" w:uiPriority="52"/>
-    <w:lsdException w:name="List Table 1 Light Accent 6" w:uiPriority="46"/>
-    <w:lsdException w:name="List Table 2 Accent 6" w:uiPriority="47"/>
-    <w:lsdException w:name="List Table 3 Accent 6" w:uiPriority="48"/>
-    <w:lsdException w:name="List Table 4 Accent 6" w:uiPriority="49"/>
-    <w:lsdException w:name="List Table 5 Dark Accent 6" w:uiPriority="50"/>
-    <w:lsdException w:name="List Table 6 Colorful Accent 6" w:uiPriority="51"/>
-    <w:lsdException w:name="List Table 7 Colorful Accent 6" w:uiPriority="52"/>
+  <w:latentStyles w:defLockedState="0" w:defUIPriority="99" w:defSemiHidden="1" w:defUnhideWhenUsed="1" w:defQFormat="0" w:count="267">
+    <w:lsdException w:name="Normal" w:semiHidden="0" w:uiPriority="0" w:unhideWhenUsed="0" w:qFormat="1"/>
+    <w:lsdException w:name="heading 1" w:semiHidden="0" w:uiPriority="0" w:unhideWhenUsed="0" w:qFormat="1"/>
+    <w:lsdException w:name="heading 2" w:uiPriority="9" w:qFormat="1"/>
+    <w:lsdException w:name="heading 3" w:uiPriority="0" w:qFormat="1"/>
+    <w:lsdException w:name="heading 4" w:uiPriority="9" w:qFormat="1"/>
+    <w:lsdException w:name="heading 5" w:uiPriority="9" w:qFormat="1"/>
+    <w:lsdException w:name="heading 6" w:uiPriority="9" w:qFormat="1"/>
+    <w:lsdException w:name="heading 7" w:uiPriority="9" w:qFormat="1"/>
+    <w:lsdException w:name="heading 8" w:uiPriority="9" w:qFormat="1"/>
+    <w:lsdException w:name="heading 9" w:uiPriority="9" w:qFormat="1"/>
+    <w:lsdException w:name="toc 1" w:uiPriority="39"/>
+    <w:lsdException w:name="toc 2" w:uiPriority="39"/>
+    <w:lsdException w:name="toc 3" w:uiPriority="39"/>
+    <w:lsdException w:name="toc 4" w:uiPriority="39"/>
+    <w:lsdException w:name="toc 5" w:uiPriority="39"/>
+    <w:lsdException w:name="toc 6" w:uiPriority="39"/>
+    <w:lsdException w:name="toc 7" w:uiPriority="39"/>
+    <w:lsdException w:name="toc 8" w:uiPriority="39"/>
+    <w:lsdException w:name="toc 9" w:uiPriority="39"/>
+    <w:lsdException w:name="footnote text" w:uiPriority="0"/>
+    <w:lsdException w:name="caption" w:uiPriority="35" w:qFormat="1"/>
+    <w:lsdException w:name="Title" w:semiHidden="0" w:uiPriority="10" w:unhideWhenUsed="0" w:qFormat="1"/>
+    <w:lsdException w:name="Default Paragraph Font" w:uiPriority="0"/>
+    <w:lsdException w:name="Subtitle" w:semiHidden="0" w:uiPriority="11" w:unhideWhenUsed="0" w:qFormat="1"/>
+    <w:lsdException w:name="Strong" w:semiHidden="0" w:uiPriority="0" w:unhideWhenUsed="0" w:qFormat="1"/>
+    <w:lsdException w:name="Emphasis" w:semiHidden="0" w:uiPriority="0" w:unhideWhenUsed="0" w:qFormat="1"/>
+    <w:lsdException w:name="No List" w:uiPriority="0"/>
+    <w:lsdException w:name="Balloon Text" w:uiPriority="0"/>
+    <w:lsdException w:name="Table Grid" w:semiHidden="0" w:uiPriority="59" w:unhideWhenUsed="0"/>
+    <w:lsdException w:name="Placeholder Text" w:unhideWhenUsed="0"/>
+    <w:lsdException w:name="No Spacing" w:semiHidden="0" w:uiPriority="1" w:unhideWhenUsed="0" w:qFormat="1"/>
+    <w:lsdException w:name="Light Shading" w:semiHidden="0" w:uiPriority="60" w:unhideWhenUsed="0"/>
+    <w:lsdException w:name="Light List" w:semiHidden="0" w:uiPriority="61" w:unhideWhenUsed="0"/>
+    <w:lsdException w:name="Light Grid" w:semiHidden="0" w:uiPriority="62" w:unhideWhenUsed="0"/>
+    <w:lsdException w:name="Medium Shading 1" w:semiHidden="0" w:uiPriority="63" w:unhideWhenUsed="0"/>
+    <w:lsdException w:name="Medium Shading 2" w:semiHidden="0" w:uiPriority="64" w:unhideWhenUsed="0"/>
+    <w:lsdException w:name="Medium List 1" w:semiHidden="0" w:uiPriority="65" w:unhideWhenUsed="0"/>
+    <w:lsdException w:name="Medium List 2" w:semiHidden="0" w:uiPriority="66" w:unhideWhenUsed="0"/>
+    <w:lsdException w:name="Medium Grid 1" w:semiHidden="0" w:uiPriority="67" w:unhideWhenUsed="0"/>
+    <w:lsdException w:name="Medium Grid 2" w:semiHidden="0" w:uiPriority="68" w:unhideWhenUsed="0"/>
+    <w:lsdException w:name="Medium Grid 3" w:semiHidden="0" w:uiPriority="69" w:unhideWhenUsed="0"/>
+    <w:lsdException w:name="Dark List" w:semiHidden="0" w:uiPriority="70" w:unhideWhenUsed="0"/>
+    <w:lsdException w:name="Colorful Shading" w:semiHidden="0" w:uiPriority="71" w:unhideWhenUsed="0"/>
+    <w:lsdException w:name="Colorful List" w:semiHidden="0" w:uiPriority="72" w:unhideWhenUsed="0"/>
+    <w:lsdException w:name="Colorful Grid" w:semiHidden="0" w:uiPriority="73" w:unhideWhenUsed="0"/>
+    <w:lsdException w:name="Light Shading Accent 1" w:semiHidden="0" w:uiPriority="60" w:unhideWhenUsed="0"/>
+    <w:lsdException w:name="Light List Accent 1" w:semiHidden="0" w:uiPriority="61" w:unhideWhenUsed="0"/>
+    <w:lsdException w:name="Light Grid Accent 1" w:semiHidden="0" w:uiPriority="62" w:unhideWhenUsed="0"/>
+    <w:lsdException w:name="Medium Shading 1 Accent 1" w:semiHidden="0" w:uiPriority="63" w:unhideWhenUsed="0"/>
+    <w:lsdException w:name="Medium Shading 2 Accent 1" w:semiHidden="0" w:uiPriority="64" w:unhideWhenUsed="0"/>
+    <w:lsdException w:name="Medium List 1 Accent 1" w:semiHidden="0" w:uiPriority="65" w:unhideWhenUsed="0"/>
+    <w:lsdException w:name="Revision" w:unhideWhenUsed="0"/>
+    <w:lsdException w:name="List Paragraph" w:semiHidden="0" w:uiPriority="1" w:unhideWhenUsed="0" w:qFormat="1"/>
+    <w:lsdException w:name="Quote" w:semiHidden="0" w:uiPriority="29" w:unhideWhenUsed="0" w:qFormat="1"/>
+    <w:lsdException w:name="Intense Quote" w:semiHidden="0" w:uiPriority="30" w:unhideWhenUsed="0" w:qFormat="1"/>
+    <w:lsdException w:name="Medium List 2 Accent 1" w:semiHidden="0" w:uiPriority="66" w:unhideWhenUsed="0"/>
+    <w:lsdException w:name="Medium Grid 1 Accent 1" w:semiHidden="0" w:uiPriority="67" w:unhideWhenUsed="0"/>
+    <w:lsdException w:name="Medium Grid 2 Accent 1" w:semiHidden="0" w:uiPriority="68" w:unhideWhenUsed="0"/>
+    <w:lsdException w:name="Medium Grid 3 Accent 1" w:semiHidden="0" w:uiPriority="69" w:unhideWhenUsed="0"/>
+    <w:lsdException w:name="Dark List Accent 1" w:semiHidden="0" w:uiPriority="70" w:unhideWhenUsed="0"/>
+    <w:lsdException w:name="Colorful Shading Accent 1" w:semiHidden="0" w:uiPriority="71" w:unhideWhenUsed="0"/>
+    <w:lsdException w:name="Colorful List Accent 1" w:semiHidden="0" w:uiPriority="72" w:unhideWhenUsed="0"/>
+    <w:lsdException w:name="Colorful Grid Accent 1" w:semiHidden="0" w:uiPriority="73" w:unhideWhenUsed="0"/>
+    <w:lsdException w:name="Light Shading Accent 2" w:semiHidden="0" w:uiPriority="60" w:unhideWhenUsed="0"/>
+    <w:lsdException w:name="Light List Accent 2" w:semiHidden="0" w:uiPriority="61" w:unhideWhenUsed="0"/>
+    <w:lsdException w:name="Light Grid Accent 2" w:semiHidden="0" w:uiPriority="62" w:unhideWhenUsed="0"/>
+    <w:lsdException w:name="Medium Shading 1 Accent 2" w:semiHidden="0" w:uiPriority="63" w:unhideWhenUsed="0"/>
+    <w:lsdException w:name="Medium Shading 2 Accent 2" w:semiHidden="0" w:uiPriority="64" w:unhideWhenUsed="0"/>
+    <w:lsdException w:name="Medium List 1 Accent 2" w:semiHidden="0" w:uiPriority="65" w:unhideWhenUsed="0"/>
+    <w:lsdException w:name="Medium List 2 Accent 2" w:semiHidden="0" w:uiPriority="66" w:unhideWhenUsed="0"/>
+    <w:lsdException w:name="Medium Grid 1 Accent 2" w:semiHidden="0" w:uiPriority="67" w:unhideWhenUsed="0"/>
+    <w:lsdException w:name="Medium Grid 2 Accent 2" w:semiHidden="0" w:uiPriority="68" w:unhideWhenUsed="0"/>
+    <w:lsdException w:name="Medium Grid 3 Accent 2" w:semiHidden="0" w:uiPriority="69" w:unhideWhenUsed="0"/>
+    <w:lsdException w:name="Dark List Accent 2" w:semiHidden="0" w:uiPriority="70" w:unhideWhenUsed="0"/>
+    <w:lsdException w:name="Colorful Shading Accent 2" w:semiHidden="0" w:uiPriority="71" w:unhideWhenUsed="0"/>
+    <w:lsdException w:name="Colorful List Accent 2" w:semiHidden="0" w:uiPriority="72" w:unhideWhenUsed="0"/>
+    <w:lsdException w:name="Colorful Grid Accent 2" w:semiHidden="0" w:uiPriority="73" w:unhideWhenUsed="0"/>
+    <w:lsdException w:name="Light Shading Accent 3" w:semiHidden="0" w:uiPriority="60" w:unhideWhenUsed="0"/>
+    <w:lsdException w:name="Light List Accent 3" w:semiHidden="0" w:uiPriority="61" w:unhideWhenUsed="0"/>
+    <w:lsdException w:name="Light Grid Accent 3" w:semiHidden="0" w:uiPriority="62" w:unhideWhenUsed="0"/>
+    <w:lsdException w:name="Medium Shading 1 Accent 3" w:semiHidden="0" w:uiPriority="63" w:unhideWhenUsed="0"/>
+    <w:lsdException w:name="Medium Shading 2 Accent 3" w:semiHidden="0" w:uiPriority="64" w:unhideWhenUsed="0"/>
+    <w:lsdException w:name="Medium List 1 Accent 3" w:semiHidden="0" w:uiPriority="65" w:unhideWhenUsed="0"/>
+    <w:lsdException w:name="Medium List 2 Accent 3" w:semiHidden="0" w:uiPriority="66" w:unhideWhenUsed="0"/>
+    <w:lsdException w:name="Medium Grid 1 Accent 3" w:semiHidden="0" w:uiPriority="67" w:unhideWhenUsed="0"/>
+    <w:lsdException w:name="Medium Grid 2 Accent 3" w:semiHidden="0" w:uiPriority="68" w:unhideWhenUsed="0"/>
+    <w:lsdException w:name="Medium Grid 3 Accent 3" w:semiHidden="0" w:uiPriority="69" w:unhideWhenUsed="0"/>
+    <w:lsdException w:name="Dark List Accent 3" w:semiHidden="0" w:uiPriority="70" w:unhideWhenUsed="0"/>
+    <w:lsdException w:name="Colorful Shading Accent 3" w:semiHidden="0" w:uiPriority="71" w:unhideWhenUsed="0"/>
+    <w:lsdException w:name="Colorful List Accent 3" w:semiHidden="0" w:uiPriority="72" w:unhideWhenUsed="0"/>
+    <w:lsdException w:name="Colorful Grid Accent 3" w:semiHidden="0" w:uiPriority="73" w:unhideWhenUsed="0"/>
+    <w:lsdException w:name="Light Shading Accent 4" w:semiHidden="0" w:uiPriority="60" w:unhideWhenUsed="0"/>
+    <w:lsdException w:name="Light List Accent 4" w:semiHidden="0" w:uiPriority="61" w:unhideWhenUsed="0"/>
+    <w:lsdException w:name="Light Grid Accent 4" w:semiHidden="0" w:uiPriority="62" w:unhideWhenUsed="0"/>
+    <w:lsdException w:name="Medium Shading 1 Accent 4" w:semiHidden="0" w:uiPriority="63" w:unhideWhenUsed="0"/>
+    <w:lsdException w:name="Medium Shading 2 Accent 4" w:semiHidden="0" w:uiPriority="64" w:unhideWhenUsed="0"/>
+    <w:lsdException w:name="Medium List 1 Accent 4" w:semiHidden="0" w:uiPriority="65" w:unhideWhenUsed="0"/>
+    <w:lsdException w:name="Medium List 2 Accent 4" w:semiHidden="0" w:uiPriority="66" w:unhideWhenUsed="0"/>
+    <w:lsdException w:name="Medium Grid 1 Accent 4" w:semiHidden="0" w:uiPriority="67" w:unhideWhenUsed="0"/>
+    <w:lsdException w:name="Medium Grid 2 Accent 4" w:semiHidden="0" w:uiPriority="68" w:unhideWhenUsed="0"/>
+    <w:lsdException w:name="Medium Grid 3 Accent 4" w:semiHidden="0" w:uiPriority="69" w:unhideWhenUsed="0"/>
+    <w:lsdException w:name="Dark List Accent 4" w:semiHidden="0" w:uiPriority="70" w:unhideWhenUsed="0"/>
+    <w:lsdException w:name="Colorful Shading Accent 4" w:semiHidden="0" w:uiPriority="71" w:unhideWhenUsed="0"/>
+    <w:lsdException w:name="Colorful List Accent 4" w:semiHidden="0" w:uiPriority="72" w:unhideWhenUsed="0"/>
+    <w:lsdException w:name="Colorful Grid Accent 4" w:semiHidden="0" w:uiPriority="73" w:unhideWhenUsed="0"/>
+    <w:lsdException w:name="Light Shading Accent 5" w:semiHidden="0" w:uiPriority="60" w:unhideWhenUsed="0"/>
+    <w:lsdException w:name="Light List Accent 5" w:semiHidden="0" w:uiPriority="61" w:unhideWhenUsed="0"/>
+    <w:lsdException w:name="Light Grid Accent 5" w:semiHidden="0" w:uiPriority="62" w:unhideWhenUsed="0"/>
+    <w:lsdException w:name="Medium Shading 1 Accent 5" w:semiHidden="0" w:uiPriority="63" w:unhideWhenUsed="0"/>
+    <w:lsdException w:name="Medium Shading 2 Accent 5" w:semiHidden="0" w:uiPriority="64" w:unhideWhenUsed="0"/>
+    <w:lsdException w:name="Medium List 1 Accent 5" w:semiHidden="0" w:uiPriority="65" w:unhideWhenUsed="0"/>
+    <w:lsdException w:name="Medium List 2 Accent 5" w:semiHidden="0" w:uiPriority="66" w:unhideWhenUsed="0"/>
+    <w:lsdException w:name="Medium Grid 1 Accent 5" w:semiHidden="0" w:uiPriority="67" w:unhideWhenUsed="0"/>
+    <w:lsdException w:name="Medium Grid 2 Accent 5" w:semiHidden="0" w:uiPriority="68" w:unhideWhenUsed="0"/>
+    <w:lsdException w:name="Medium Grid 3 Accent 5" w:semiHidden="0" w:uiPriority="69" w:unhideWhenUsed="0"/>
+    <w:lsdException w:name="Dark List Accent 5" w:semiHidden="0" w:uiPriority="70" w:unhideWhenUsed="0"/>
+    <w:lsdException w:name="Colorful Shading Accent 5" w:semiHidden="0" w:uiPriority="71" w:unhideWhenUsed="0"/>
+    <w:lsdException w:name="Colorful List Accent 5" w:semiHidden="0" w:uiPriority="72" w:unhideWhenUsed="0"/>
+    <w:lsdException w:name="Colorful Grid Accent 5" w:semiHidden="0" w:uiPriority="73" w:unhideWhenUsed="0"/>
+    <w:lsdException w:name="Light Shading Accent 6" w:semiHidden="0" w:uiPriority="60" w:unhideWhenUsed="0"/>
+    <w:lsdException w:name="Light List Accent 6" w:semiHidden="0" w:uiPriority="61" w:unhideWhenUsed="0"/>
+    <w:lsdException w:name="Light Grid Accent 6" w:semiHidden="0" w:uiPriority="62" w:unhideWhenUsed="0"/>
+    <w:lsdException w:name="Medium Shading 1 Accent 6" w:semiHidden="0" w:uiPriority="63" w:unhideWhenUsed="0"/>
+    <w:lsdException w:name="Medium Shading 2 Accent 6" w:semiHidden="0" w:uiPriority="64" w:unhideWhenUsed="0"/>
+    <w:lsdException w:name="Medium List 1 Accent 6" w:semiHidden="0" w:uiPriority="65" w:unhideWhenUsed="0"/>
+    <w:lsdException w:name="Medium List 2 Accent 6" w:semiHidden="0" w:uiPriority="66" w:unhideWhenUsed="0"/>
+    <w:lsdException w:name="Medium Grid 1 Accent 6" w:semiHidden="0" w:uiPriority="67" w:unhideWhenUsed="0"/>
+    <w:lsdException w:name="Medium Grid 2 Accent 6" w:semiHidden="0" w:uiPriority="68" w:unhideWhenUsed="0"/>
+    <w:lsdException w:name="Medium Grid 3 Accent 6" w:semiHidden="0" w:uiPriority="69" w:unhideWhenUsed="0"/>
+    <w:lsdException w:name="Dark List Accent 6" w:semiHidden="0" w:uiPriority="70" w:unhideWhenUsed="0"/>
+    <w:lsdException w:name="Colorful Shading Accent 6" w:semiHidden="0" w:uiPriority="71" w:unhideWhenUsed="0"/>
+    <w:lsdException w:name="Colorful List Accent 6" w:semiHidden="0" w:uiPriority="72" w:unhideWhenUsed="0"/>
+    <w:lsdException w:name="Colorful Grid Accent 6" w:semiHidden="0" w:uiPriority="73" w:unhideWhenUsed="0"/>
+    <w:lsdException w:name="Subtle Emphasis" w:semiHidden="0" w:uiPriority="19" w:unhideWhenUsed="0" w:qFormat="1"/>
+    <w:lsdException w:name="Intense Emphasis" w:semiHidden="0" w:uiPriority="21" w:unhideWhenUsed="0" w:qFormat="1"/>
+    <w:lsdException w:name="Subtle Reference" w:semiHidden="0" w:uiPriority="31" w:unhideWhenUsed="0" w:qFormat="1"/>
+    <w:lsdException w:name="Intense Reference" w:semiHidden="0" w:uiPriority="32" w:unhideWhenUsed="0" w:qFormat="1"/>
+    <w:lsdException w:name="Book Title" w:semiHidden="0" w:uiPriority="33" w:unhideWhenUsed="0" w:qFormat="1"/>
+    <w:lsdException w:name="Bibliography" w:uiPriority="37"/>
+    <w:lsdException w:name="TOC Heading" w:uiPriority="39" w:qFormat="1"/>
   </w:latentStyles>
   <w:style w:type="paragraph" w:default="1" w:styleId="a">
     <w:name w:val="Normal"/>
@@ -8475,7 +8456,7 @@
   <w:style w:type="paragraph" w:styleId="a3">
     <w:name w:val="List Paragraph"/>
     <w:basedOn w:val="a"/>
-    <w:uiPriority w:val="34"/>
+    <w:uiPriority w:val="1"/>
     <w:qFormat/>
     <w:rsid w:val="009A17E3"/>
     <w:pPr>
@@ -8964,6 +8945,7 @@
       <w:spacing w:after="0" w:line="240" w:lineRule="auto"/>
     </w:pPr>
     <w:tblPr>
+      <w:tblInd w:w="0" w:type="dxa"/>
       <w:tblBorders>
         <w:top w:val="single" w:sz="4" w:space="0" w:color="auto"/>
         <w:left w:val="single" w:sz="4" w:space="0" w:color="auto"/>
@@ -8972,6 +8954,1062 @@
         <w:insideH w:val="single" w:sz="4" w:space="0" w:color="auto"/>
         <w:insideV w:val="single" w:sz="4" w:space="0" w:color="auto"/>
       </w:tblBorders>
+      <w:tblCellMar>
+        <w:top w:w="0" w:type="dxa"/>
+        <w:left w:w="108" w:type="dxa"/>
+        <w:bottom w:w="0" w:type="dxa"/>
+        <w:right w:w="108" w:type="dxa"/>
+      </w:tblCellMar>
+    </w:tblPr>
+  </w:style>
+  <w:style w:type="paragraph" w:styleId="aff0">
+    <w:name w:val="caption"/>
+    <w:basedOn w:val="a"/>
+    <w:next w:val="a"/>
+    <w:uiPriority w:val="35"/>
+    <w:unhideWhenUsed/>
+    <w:qFormat/>
+    <w:rsid w:val="006014B2"/>
+    <w:pPr>
+      <w:spacing w:after="200" w:line="240" w:lineRule="auto"/>
+    </w:pPr>
+    <w:rPr>
+      <w:i/>
+      <w:iCs/>
+      <w:color w:val="44546A" w:themeColor="text2"/>
+      <w:sz w:val="18"/>
+      <w:szCs w:val="18"/>
+    </w:rPr>
+  </w:style>
+  <w:style w:type="paragraph" w:styleId="aff1">
+    <w:name w:val="No Spacing"/>
+    <w:aliases w:val="Без отступа"/>
+    <w:uiPriority w:val="1"/>
+    <w:qFormat/>
+    <w:rsid w:val="00687487"/>
+    <w:pPr>
+      <w:spacing w:after="0" w:line="360" w:lineRule="auto"/>
+      <w:jc w:val="both"/>
+    </w:pPr>
+    <w:rPr>
+      <w:rFonts w:cstheme="minorBidi"/>
+      <w:szCs w:val="22"/>
+    </w:rPr>
+  </w:style>
+  <w:style w:type="paragraph" w:customStyle="1" w:styleId="Default">
+    <w:name w:val="Default"/>
+    <w:rsid w:val="009D1D52"/>
+    <w:pPr>
+      <w:autoSpaceDE w:val="0"/>
+      <w:autoSpaceDN w:val="0"/>
+      <w:adjustRightInd w:val="0"/>
+      <w:spacing w:after="0" w:line="240" w:lineRule="auto"/>
+    </w:pPr>
+    <w:rPr>
+      <w:color w:val="000000"/>
+      <w:sz w:val="24"/>
+      <w:szCs w:val="24"/>
+    </w:rPr>
+  </w:style>
+  <w:style w:type="character" w:styleId="aff2">
+    <w:name w:val="annotation reference"/>
+    <w:basedOn w:val="a0"/>
+    <w:uiPriority w:val="99"/>
+    <w:semiHidden/>
+    <w:unhideWhenUsed/>
+    <w:rsid w:val="002D40CF"/>
+    <w:rPr>
+      <w:sz w:val="16"/>
+      <w:szCs w:val="16"/>
+    </w:rPr>
+  </w:style>
+  <w:style w:type="paragraph" w:styleId="aff3">
+    <w:name w:val="annotation text"/>
+    <w:basedOn w:val="a"/>
+    <w:link w:val="aff4"/>
+    <w:uiPriority w:val="99"/>
+    <w:semiHidden/>
+    <w:unhideWhenUsed/>
+    <w:rsid w:val="002D40CF"/>
+    <w:pPr>
+      <w:spacing w:line="240" w:lineRule="auto"/>
+    </w:pPr>
+    <w:rPr>
+      <w:sz w:val="20"/>
+    </w:rPr>
+  </w:style>
+  <w:style w:type="character" w:customStyle="1" w:styleId="aff4">
+    <w:name w:val="Текст примечания Знак"/>
+    <w:basedOn w:val="a0"/>
+    <w:link w:val="aff3"/>
+    <w:uiPriority w:val="99"/>
+    <w:semiHidden/>
+    <w:rsid w:val="002D40CF"/>
+    <w:rPr>
+      <w:sz w:val="20"/>
+    </w:rPr>
+  </w:style>
+  <w:style w:type="paragraph" w:styleId="aff5">
+    <w:name w:val="annotation subject"/>
+    <w:basedOn w:val="aff3"/>
+    <w:next w:val="aff3"/>
+    <w:link w:val="aff6"/>
+    <w:uiPriority w:val="99"/>
+    <w:semiHidden/>
+    <w:unhideWhenUsed/>
+    <w:rsid w:val="002D40CF"/>
+    <w:rPr>
+      <w:b/>
+      <w:bCs/>
+    </w:rPr>
+  </w:style>
+  <w:style w:type="character" w:customStyle="1" w:styleId="aff6">
+    <w:name w:val="Тема примечания Знак"/>
+    <w:basedOn w:val="aff4"/>
+    <w:link w:val="aff5"/>
+    <w:uiPriority w:val="99"/>
+    <w:semiHidden/>
+    <w:rsid w:val="002D40CF"/>
+    <w:rPr>
+      <w:b/>
+      <w:bCs/>
+      <w:sz w:val="20"/>
+    </w:rPr>
+  </w:style>
+  <w:style w:type="character" w:styleId="aff7">
+    <w:name w:val="Subtle Emphasis"/>
+    <w:aliases w:val="Отчет"/>
+    <w:basedOn w:val="a0"/>
+    <w:uiPriority w:val="19"/>
+    <w:qFormat/>
+    <w:rsid w:val="00686101"/>
+    <w:rPr>
+      <w:rFonts w:ascii="Times New Roman" w:hAnsi="Times New Roman"/>
+      <w:i w:val="0"/>
+      <w:iCs/>
+      <w:color w:val="404040" w:themeColor="text1" w:themeTint="BF"/>
+      <w:sz w:val="28"/>
+    </w:rPr>
+  </w:style>
+  <w:style w:type="paragraph" w:styleId="HTML">
+    <w:name w:val="HTML Preformatted"/>
+    <w:basedOn w:val="a"/>
+    <w:link w:val="HTML0"/>
+    <w:uiPriority w:val="99"/>
+    <w:unhideWhenUsed/>
+    <w:rsid w:val="000A4AD2"/>
+    <w:pPr>
+      <w:tabs>
+        <w:tab w:val="left" w:pos="916"/>
+        <w:tab w:val="left" w:pos="1832"/>
+        <w:tab w:val="left" w:pos="2748"/>
+        <w:tab w:val="left" w:pos="3664"/>
+        <w:tab w:val="left" w:pos="4580"/>
+        <w:tab w:val="left" w:pos="5496"/>
+        <w:tab w:val="left" w:pos="6412"/>
+        <w:tab w:val="left" w:pos="7328"/>
+        <w:tab w:val="left" w:pos="8244"/>
+        <w:tab w:val="left" w:pos="9160"/>
+        <w:tab w:val="left" w:pos="10076"/>
+        <w:tab w:val="left" w:pos="10992"/>
+        <w:tab w:val="left" w:pos="11908"/>
+        <w:tab w:val="left" w:pos="12824"/>
+        <w:tab w:val="left" w:pos="13740"/>
+        <w:tab w:val="left" w:pos="14656"/>
+      </w:tabs>
+      <w:spacing w:line="240" w:lineRule="auto"/>
+      <w:ind w:firstLine="0"/>
+      <w:jc w:val="left"/>
+    </w:pPr>
+    <w:rPr>
+      <w:rFonts w:ascii="Courier New" w:eastAsia="Times New Roman" w:hAnsi="Courier New" w:cs="Courier New"/>
+      <w:sz w:val="20"/>
+      <w:lang w:eastAsia="ru-RU"/>
+    </w:rPr>
+  </w:style>
+  <w:style w:type="character" w:customStyle="1" w:styleId="HTML0">
+    <w:name w:val="Стандартный HTML Знак"/>
+    <w:basedOn w:val="a0"/>
+    <w:link w:val="HTML"/>
+    <w:uiPriority w:val="99"/>
+    <w:rsid w:val="000A4AD2"/>
+    <w:rPr>
+      <w:rFonts w:ascii="Courier New" w:eastAsia="Times New Roman" w:hAnsi="Courier New" w:cs="Courier New"/>
+      <w:sz w:val="20"/>
+      <w:lang w:eastAsia="ru-RU"/>
+    </w:rPr>
+  </w:style>
+  <w:style w:type="character" w:customStyle="1" w:styleId="aff8">
+    <w:name w:val="мой стиль Знак"/>
+    <w:link w:val="aff9"/>
+    <w:locked/>
+    <w:rsid w:val="00E14400"/>
+    <w:rPr>
+      <w:rFonts w:ascii="Calibri" w:eastAsia="Calibri" w:hAnsi="Calibri" w:cs="Calibri"/>
+      <w:kern w:val="32"/>
+      <w:szCs w:val="32"/>
+    </w:rPr>
+  </w:style>
+  <w:style w:type="paragraph" w:customStyle="1" w:styleId="aff9">
+    <w:name w:val="мой стиль"/>
+    <w:basedOn w:val="a"/>
+    <w:link w:val="aff8"/>
+    <w:qFormat/>
+    <w:rsid w:val="00E14400"/>
+    <w:pPr>
+      <w:ind w:left="708" w:firstLine="0"/>
+    </w:pPr>
+    <w:rPr>
+      <w:rFonts w:ascii="Calibri" w:eastAsia="Calibri" w:hAnsi="Calibri" w:cs="Calibri"/>
+      <w:kern w:val="32"/>
+      <w:szCs w:val="32"/>
+    </w:rPr>
+  </w:style>
+  <w:style w:type="paragraph" w:customStyle="1" w:styleId="affa">
+    <w:name w:val="По умолчанию"/>
+    <w:rsid w:val="009758B9"/>
+    <w:pPr>
+      <w:spacing w:after="0" w:line="240" w:lineRule="auto"/>
+    </w:pPr>
+    <w:rPr>
+      <w:rFonts w:ascii="Helvetica Neue" w:eastAsia="Arial Unicode MS" w:hAnsi="Helvetica Neue" w:cs="Arial Unicode MS"/>
+      <w:color w:val="000000"/>
+      <w:sz w:val="22"/>
+      <w:szCs w:val="22"/>
+      <w:lang w:eastAsia="ru-RU"/>
+      <w14:textOutline w14:w="0" w14:cap="flat" w14:cmpd="sng" w14:algn="ctr">
+        <w14:noFill/>
+        <w14:prstDash w14:val="solid"/>
+        <w14:bevel/>
+      </w14:textOutline>
+    </w:rPr>
+  </w:style>
+  <w:style w:type="character" w:customStyle="1" w:styleId="13">
+    <w:name w:val="Неразрешенное упоминание1"/>
+    <w:basedOn w:val="a0"/>
+    <w:uiPriority w:val="99"/>
+    <w:semiHidden/>
+    <w:unhideWhenUsed/>
+    <w:rsid w:val="00BC396A"/>
+    <w:rPr>
+      <w:color w:val="605E5C"/>
+      <w:shd w:val="clear" w:color="auto" w:fill="E1DFDD"/>
+    </w:rPr>
+  </w:style>
+</w:styles>
+</file>
+
+<file path=word/stylesWithEffects.xml><?xml version="1.0" encoding="utf-8"?>
+<w:styles xmlns:wpc="http://schemas.microsoft.com/office/word/2010/wordprocessingCanvas" xmlns:mc="http://schemas.openxmlformats.org/markup-compatibility/2006" xmlns:o="urn:schemas-microsoft-com:office:office" xmlns:r="http://schemas.openxmlformats.org/officeDocument/2006/relationships" xmlns:m="http://schemas.openxmlformats.org/officeDocument/2006/math" xmlns:v="urn:schemas-microsoft-com:vml" xmlns:wp14="http://schemas.microsoft.com/office/word/2010/wordprocessingDrawing" xmlns:wp="http://schemas.openxmlformats.org/drawingml/2006/wordprocessingDrawing" xmlns:w10="urn:schemas-microsoft-com:office:word" xmlns:w="http://schemas.openxmlformats.org/wordprocessingml/2006/main" xmlns:w14="http://schemas.microsoft.com/office/word/2010/wordml" xmlns:wpg="http://schemas.microsoft.com/office/word/2010/wordprocessingGroup" xmlns:wpi="http://schemas.microsoft.com/office/word/2010/wordprocessingInk" xmlns:wne="http://schemas.microsoft.com/office/word/2006/wordml" xmlns:wps="http://schemas.microsoft.com/office/word/2010/wordprocessingShape" mc:Ignorable="w14 wp14">
+  <w:docDefaults>
+    <w:rPrDefault>
+      <w:rPr>
+        <w:rFonts w:ascii="Times New Roman" w:eastAsiaTheme="minorHAnsi" w:hAnsi="Times New Roman" w:cs="Times New Roman"/>
+        <w:sz w:val="28"/>
+        <w:lang w:val="ru-RU" w:eastAsia="en-US" w:bidi="ar-SA"/>
+      </w:rPr>
+    </w:rPrDefault>
+    <w:pPrDefault>
+      <w:pPr>
+        <w:spacing w:after="160" w:line="259" w:lineRule="auto"/>
+      </w:pPr>
+    </w:pPrDefault>
+  </w:docDefaults>
+  <w:latentStyles w:defLockedState="0" w:defUIPriority="99" w:defSemiHidden="1" w:defUnhideWhenUsed="1" w:defQFormat="0" w:count="267">
+    <w:lsdException w:name="Normal" w:semiHidden="0" w:uiPriority="0" w:unhideWhenUsed="0" w:qFormat="1"/>
+    <w:lsdException w:name="heading 1" w:semiHidden="0" w:uiPriority="0" w:unhideWhenUsed="0" w:qFormat="1"/>
+    <w:lsdException w:name="heading 2" w:uiPriority="9" w:qFormat="1"/>
+    <w:lsdException w:name="heading 3" w:uiPriority="0" w:qFormat="1"/>
+    <w:lsdException w:name="heading 4" w:uiPriority="9" w:qFormat="1"/>
+    <w:lsdException w:name="heading 5" w:uiPriority="9" w:qFormat="1"/>
+    <w:lsdException w:name="heading 6" w:uiPriority="9" w:qFormat="1"/>
+    <w:lsdException w:name="heading 7" w:uiPriority="9" w:qFormat="1"/>
+    <w:lsdException w:name="heading 8" w:uiPriority="9" w:qFormat="1"/>
+    <w:lsdException w:name="heading 9" w:uiPriority="9" w:qFormat="1"/>
+    <w:lsdException w:name="toc 1" w:uiPriority="39"/>
+    <w:lsdException w:name="toc 2" w:uiPriority="39"/>
+    <w:lsdException w:name="toc 3" w:uiPriority="39"/>
+    <w:lsdException w:name="toc 4" w:uiPriority="39"/>
+    <w:lsdException w:name="toc 5" w:uiPriority="39"/>
+    <w:lsdException w:name="toc 6" w:uiPriority="39"/>
+    <w:lsdException w:name="toc 7" w:uiPriority="39"/>
+    <w:lsdException w:name="toc 8" w:uiPriority="39"/>
+    <w:lsdException w:name="toc 9" w:uiPriority="39"/>
+    <w:lsdException w:name="footnote text" w:uiPriority="0"/>
+    <w:lsdException w:name="caption" w:uiPriority="35" w:qFormat="1"/>
+    <w:lsdException w:name="Title" w:semiHidden="0" w:uiPriority="10" w:unhideWhenUsed="0" w:qFormat="1"/>
+    <w:lsdException w:name="Default Paragraph Font" w:uiPriority="0"/>
+    <w:lsdException w:name="Subtitle" w:semiHidden="0" w:uiPriority="11" w:unhideWhenUsed="0" w:qFormat="1"/>
+    <w:lsdException w:name="Strong" w:semiHidden="0" w:uiPriority="0" w:unhideWhenUsed="0" w:qFormat="1"/>
+    <w:lsdException w:name="Emphasis" w:semiHidden="0" w:uiPriority="0" w:unhideWhenUsed="0" w:qFormat="1"/>
+    <w:lsdException w:name="No List" w:uiPriority="0"/>
+    <w:lsdException w:name="Balloon Text" w:uiPriority="0"/>
+    <w:lsdException w:name="Table Grid" w:semiHidden="0" w:uiPriority="59" w:unhideWhenUsed="0"/>
+    <w:lsdException w:name="Placeholder Text" w:unhideWhenUsed="0"/>
+    <w:lsdException w:name="No Spacing" w:semiHidden="0" w:uiPriority="1" w:unhideWhenUsed="0" w:qFormat="1"/>
+    <w:lsdException w:name="Light Shading" w:semiHidden="0" w:uiPriority="60" w:unhideWhenUsed="0"/>
+    <w:lsdException w:name="Light List" w:semiHidden="0" w:uiPriority="61" w:unhideWhenUsed="0"/>
+    <w:lsdException w:name="Light Grid" w:semiHidden="0" w:uiPriority="62" w:unhideWhenUsed="0"/>
+    <w:lsdException w:name="Medium Shading 1" w:semiHidden="0" w:uiPriority="63" w:unhideWhenUsed="0"/>
+    <w:lsdException w:name="Medium Shading 2" w:semiHidden="0" w:uiPriority="64" w:unhideWhenUsed="0"/>
+    <w:lsdException w:name="Medium List 1" w:semiHidden="0" w:uiPriority="65" w:unhideWhenUsed="0"/>
+    <w:lsdException w:name="Medium List 2" w:semiHidden="0" w:uiPriority="66" w:unhideWhenUsed="0"/>
+    <w:lsdException w:name="Medium Grid 1" w:semiHidden="0" w:uiPriority="67" w:unhideWhenUsed="0"/>
+    <w:lsdException w:name="Medium Grid 2" w:semiHidden="0" w:uiPriority="68" w:unhideWhenUsed="0"/>
+    <w:lsdException w:name="Medium Grid 3" w:semiHidden="0" w:uiPriority="69" w:unhideWhenUsed="0"/>
+    <w:lsdException w:name="Dark List" w:semiHidden="0" w:uiPriority="70" w:unhideWhenUsed="0"/>
+    <w:lsdException w:name="Colorful Shading" w:semiHidden="0" w:uiPriority="71" w:unhideWhenUsed="0"/>
+    <w:lsdException w:name="Colorful List" w:semiHidden="0" w:uiPriority="72" w:unhideWhenUsed="0"/>
+    <w:lsdException w:name="Colorful Grid" w:semiHidden="0" w:uiPriority="73" w:unhideWhenUsed="0"/>
+    <w:lsdException w:name="Light Shading Accent 1" w:semiHidden="0" w:uiPriority="60" w:unhideWhenUsed="0"/>
+    <w:lsdException w:name="Light List Accent 1" w:semiHidden="0" w:uiPriority="61" w:unhideWhenUsed="0"/>
+    <w:lsdException w:name="Light Grid Accent 1" w:semiHidden="0" w:uiPriority="62" w:unhideWhenUsed="0"/>
+    <w:lsdException w:name="Medium Shading 1 Accent 1" w:semiHidden="0" w:uiPriority="63" w:unhideWhenUsed="0"/>
+    <w:lsdException w:name="Medium Shading 2 Accent 1" w:semiHidden="0" w:uiPriority="64" w:unhideWhenUsed="0"/>
+    <w:lsdException w:name="Medium List 1 Accent 1" w:semiHidden="0" w:uiPriority="65" w:unhideWhenUsed="0"/>
+    <w:lsdException w:name="Revision" w:unhideWhenUsed="0"/>
+    <w:lsdException w:name="List Paragraph" w:semiHidden="0" w:uiPriority="1" w:unhideWhenUsed="0" w:qFormat="1"/>
+    <w:lsdException w:name="Quote" w:semiHidden="0" w:uiPriority="29" w:unhideWhenUsed="0" w:qFormat="1"/>
+    <w:lsdException w:name="Intense Quote" w:semiHidden="0" w:uiPriority="30" w:unhideWhenUsed="0" w:qFormat="1"/>
+    <w:lsdException w:name="Medium List 2 Accent 1" w:semiHidden="0" w:uiPriority="66" w:unhideWhenUsed="0"/>
+    <w:lsdException w:name="Medium Grid 1 Accent 1" w:semiHidden="0" w:uiPriority="67" w:unhideWhenUsed="0"/>
+    <w:lsdException w:name="Medium Grid 2 Accent 1" w:semiHidden="0" w:uiPriority="68" w:unhideWhenUsed="0"/>
+    <w:lsdException w:name="Medium Grid 3 Accent 1" w:semiHidden="0" w:uiPriority="69" w:unhideWhenUsed="0"/>
+    <w:lsdException w:name="Dark List Accent 1" w:semiHidden="0" w:uiPriority="70" w:unhideWhenUsed="0"/>
+    <w:lsdException w:name="Colorful Shading Accent 1" w:semiHidden="0" w:uiPriority="71" w:unhideWhenUsed="0"/>
+    <w:lsdException w:name="Colorful List Accent 1" w:semiHidden="0" w:uiPriority="72" w:unhideWhenUsed="0"/>
+    <w:lsdException w:name="Colorful Grid Accent 1" w:semiHidden="0" w:uiPriority="73" w:unhideWhenUsed="0"/>
+    <w:lsdException w:name="Light Shading Accent 2" w:semiHidden="0" w:uiPriority="60" w:unhideWhenUsed="0"/>
+    <w:lsdException w:name="Light List Accent 2" w:semiHidden="0" w:uiPriority="61" w:unhideWhenUsed="0"/>
+    <w:lsdException w:name="Light Grid Accent 2" w:semiHidden="0" w:uiPriority="62" w:unhideWhenUsed="0"/>
+    <w:lsdException w:name="Medium Shading 1 Accent 2" w:semiHidden="0" w:uiPriority="63" w:unhideWhenUsed="0"/>
+    <w:lsdException w:name="Medium Shading 2 Accent 2" w:semiHidden="0" w:uiPriority="64" w:unhideWhenUsed="0"/>
+    <w:lsdException w:name="Medium List 1 Accent 2" w:semiHidden="0" w:uiPriority="65" w:unhideWhenUsed="0"/>
+    <w:lsdException w:name="Medium List 2 Accent 2" w:semiHidden="0" w:uiPriority="66" w:unhideWhenUsed="0"/>
+    <w:lsdException w:name="Medium Grid 1 Accent 2" w:semiHidden="0" w:uiPriority="67" w:unhideWhenUsed="0"/>
+    <w:lsdException w:name="Medium Grid 2 Accent 2" w:semiHidden="0" w:uiPriority="68" w:unhideWhenUsed="0"/>
+    <w:lsdException w:name="Medium Grid 3 Accent 2" w:semiHidden="0" w:uiPriority="69" w:unhideWhenUsed="0"/>
+    <w:lsdException w:name="Dark List Accent 2" w:semiHidden="0" w:uiPriority="70" w:unhideWhenUsed="0"/>
+    <w:lsdException w:name="Colorful Shading Accent 2" w:semiHidden="0" w:uiPriority="71" w:unhideWhenUsed="0"/>
+    <w:lsdException w:name="Colorful List Accent 2" w:semiHidden="0" w:uiPriority="72" w:unhideWhenUsed="0"/>
+    <w:lsdException w:name="Colorful Grid Accent 2" w:semiHidden="0" w:uiPriority="73" w:unhideWhenUsed="0"/>
+    <w:lsdException w:name="Light Shading Accent 3" w:semiHidden="0" w:uiPriority="60" w:unhideWhenUsed="0"/>
+    <w:lsdException w:name="Light List Accent 3" w:semiHidden="0" w:uiPriority="61" w:unhideWhenUsed="0"/>
+    <w:lsdException w:name="Light Grid Accent 3" w:semiHidden="0" w:uiPriority="62" w:unhideWhenUsed="0"/>
+    <w:lsdException w:name="Medium Shading 1 Accent 3" w:semiHidden="0" w:uiPriority="63" w:unhideWhenUsed="0"/>
+    <w:lsdException w:name="Medium Shading 2 Accent 3" w:semiHidden="0" w:uiPriority="64" w:unhideWhenUsed="0"/>
+    <w:lsdException w:name="Medium List 1 Accent 3" w:semiHidden="0" w:uiPriority="65" w:unhideWhenUsed="0"/>
+    <w:lsdException w:name="Medium List 2 Accent 3" w:semiHidden="0" w:uiPriority="66" w:unhideWhenUsed="0"/>
+    <w:lsdException w:name="Medium Grid 1 Accent 3" w:semiHidden="0" w:uiPriority="67" w:unhideWhenUsed="0"/>
+    <w:lsdException w:name="Medium Grid 2 Accent 3" w:semiHidden="0" w:uiPriority="68" w:unhideWhenUsed="0"/>
+    <w:lsdException w:name="Medium Grid 3 Accent 3" w:semiHidden="0" w:uiPriority="69" w:unhideWhenUsed="0"/>
+    <w:lsdException w:name="Dark List Accent 3" w:semiHidden="0" w:uiPriority="70" w:unhideWhenUsed="0"/>
+    <w:lsdException w:name="Colorful Shading Accent 3" w:semiHidden="0" w:uiPriority="71" w:unhideWhenUsed="0"/>
+    <w:lsdException w:name="Colorful List Accent 3" w:semiHidden="0" w:uiPriority="72" w:unhideWhenUsed="0"/>
+    <w:lsdException w:name="Colorful Grid Accent 3" w:semiHidden="0" w:uiPriority="73" w:unhideWhenUsed="0"/>
+    <w:lsdException w:name="Light Shading Accent 4" w:semiHidden="0" w:uiPriority="60" w:unhideWhenUsed="0"/>
+    <w:lsdException w:name="Light List Accent 4" w:semiHidden="0" w:uiPriority="61" w:unhideWhenUsed="0"/>
+    <w:lsdException w:name="Light Grid Accent 4" w:semiHidden="0" w:uiPriority="62" w:unhideWhenUsed="0"/>
+    <w:lsdException w:name="Medium Shading 1 Accent 4" w:semiHidden="0" w:uiPriority="63" w:unhideWhenUsed="0"/>
+    <w:lsdException w:name="Medium Shading 2 Accent 4" w:semiHidden="0" w:uiPriority="64" w:unhideWhenUsed="0"/>
+    <w:lsdException w:name="Medium List 1 Accent 4" w:semiHidden="0" w:uiPriority="65" w:unhideWhenUsed="0"/>
+    <w:lsdException w:name="Medium List 2 Accent 4" w:semiHidden="0" w:uiPriority="66" w:unhideWhenUsed="0"/>
+    <w:lsdException w:name="Medium Grid 1 Accent 4" w:semiHidden="0" w:uiPriority="67" w:unhideWhenUsed="0"/>
+    <w:lsdException w:name="Medium Grid 2 Accent 4" w:semiHidden="0" w:uiPriority="68" w:unhideWhenUsed="0"/>
+    <w:lsdException w:name="Medium Grid 3 Accent 4" w:semiHidden="0" w:uiPriority="69" w:unhideWhenUsed="0"/>
+    <w:lsdException w:name="Dark List Accent 4" w:semiHidden="0" w:uiPriority="70" w:unhideWhenUsed="0"/>
+    <w:lsdException w:name="Colorful Shading Accent 4" w:semiHidden="0" w:uiPriority="71" w:unhideWhenUsed="0"/>
+    <w:lsdException w:name="Colorful List Accent 4" w:semiHidden="0" w:uiPriority="72" w:unhideWhenUsed="0"/>
+    <w:lsdException w:name="Colorful Grid Accent 4" w:semiHidden="0" w:uiPriority="73" w:unhideWhenUsed="0"/>
+    <w:lsdException w:name="Light Shading Accent 5" w:semiHidden="0" w:uiPriority="60" w:unhideWhenUsed="0"/>
+    <w:lsdException w:name="Light List Accent 5" w:semiHidden="0" w:uiPriority="61" w:unhideWhenUsed="0"/>
+    <w:lsdException w:name="Light Grid Accent 5" w:semiHidden="0" w:uiPriority="62" w:unhideWhenUsed="0"/>
+    <w:lsdException w:name="Medium Shading 1 Accent 5" w:semiHidden="0" w:uiPriority="63" w:unhideWhenUsed="0"/>
+    <w:lsdException w:name="Medium Shading 2 Accent 5" w:semiHidden="0" w:uiPriority="64" w:unhideWhenUsed="0"/>
+    <w:lsdException w:name="Medium List 1 Accent 5" w:semiHidden="0" w:uiPriority="65" w:unhideWhenUsed="0"/>
+    <w:lsdException w:name="Medium List 2 Accent 5" w:semiHidden="0" w:uiPriority="66" w:unhideWhenUsed="0"/>
+    <w:lsdException w:name="Medium Grid 1 Accent 5" w:semiHidden="0" w:uiPriority="67" w:unhideWhenUsed="0"/>
+    <w:lsdException w:name="Medium Grid 2 Accent 5" w:semiHidden="0" w:uiPriority="68" w:unhideWhenUsed="0"/>
+    <w:lsdException w:name="Medium Grid 3 Accent 5" w:semiHidden="0" w:uiPriority="69" w:unhideWhenUsed="0"/>
+    <w:lsdException w:name="Dark List Accent 5" w:semiHidden="0" w:uiPriority="70" w:unhideWhenUsed="0"/>
+    <w:lsdException w:name="Colorful Shading Accent 5" w:semiHidden="0" w:uiPriority="71" w:unhideWhenUsed="0"/>
+    <w:lsdException w:name="Colorful List Accent 5" w:semiHidden="0" w:uiPriority="72" w:unhideWhenUsed="0"/>
+    <w:lsdException w:name="Colorful Grid Accent 5" w:semiHidden="0" w:uiPriority="73" w:unhideWhenUsed="0"/>
+    <w:lsdException w:name="Light Shading Accent 6" w:semiHidden="0" w:uiPriority="60" w:unhideWhenUsed="0"/>
+    <w:lsdException w:name="Light List Accent 6" w:semiHidden="0" w:uiPriority="61" w:unhideWhenUsed="0"/>
+    <w:lsdException w:name="Light Grid Accent 6" w:semiHidden="0" w:uiPriority="62" w:unhideWhenUsed="0"/>
+    <w:lsdException w:name="Medium Shading 1 Accent 6" w:semiHidden="0" w:uiPriority="63" w:unhideWhenUsed="0"/>
+    <w:lsdException w:name="Medium Shading 2 Accent 6" w:semiHidden="0" w:uiPriority="64" w:unhideWhenUsed="0"/>
+    <w:lsdException w:name="Medium List 1 Accent 6" w:semiHidden="0" w:uiPriority="65" w:unhideWhenUsed="0"/>
+    <w:lsdException w:name="Medium List 2 Accent 6" w:semiHidden="0" w:uiPriority="66" w:unhideWhenUsed="0"/>
+    <w:lsdException w:name="Medium Grid 1 Accent 6" w:semiHidden="0" w:uiPriority="67" w:unhideWhenUsed="0"/>
+    <w:lsdException w:name="Medium Grid 2 Accent 6" w:semiHidden="0" w:uiPriority="68" w:unhideWhenUsed="0"/>
+    <w:lsdException w:name="Medium Grid 3 Accent 6" w:semiHidden="0" w:uiPriority="69" w:unhideWhenUsed="0"/>
+    <w:lsdException w:name="Dark List Accent 6" w:semiHidden="0" w:uiPriority="70" w:unhideWhenUsed="0"/>
+    <w:lsdException w:name="Colorful Shading Accent 6" w:semiHidden="0" w:uiPriority="71" w:unhideWhenUsed="0"/>
+    <w:lsdException w:name="Colorful List Accent 6" w:semiHidden="0" w:uiPriority="72" w:unhideWhenUsed="0"/>
+    <w:lsdException w:name="Colorful Grid Accent 6" w:semiHidden="0" w:uiPriority="73" w:unhideWhenUsed="0"/>
+    <w:lsdException w:name="Subtle Emphasis" w:semiHidden="0" w:uiPriority="19" w:unhideWhenUsed="0" w:qFormat="1"/>
+    <w:lsdException w:name="Intense Emphasis" w:semiHidden="0" w:uiPriority="21" w:unhideWhenUsed="0" w:qFormat="1"/>
+    <w:lsdException w:name="Subtle Reference" w:semiHidden="0" w:uiPriority="31" w:unhideWhenUsed="0" w:qFormat="1"/>
+    <w:lsdException w:name="Intense Reference" w:semiHidden="0" w:uiPriority="32" w:unhideWhenUsed="0" w:qFormat="1"/>
+    <w:lsdException w:name="Book Title" w:semiHidden="0" w:uiPriority="33" w:unhideWhenUsed="0" w:qFormat="1"/>
+    <w:lsdException w:name="Bibliography" w:uiPriority="37"/>
+    <w:lsdException w:name="TOC Heading" w:uiPriority="39" w:qFormat="1"/>
+  </w:latentStyles>
+  <w:style w:type="paragraph" w:default="1" w:styleId="a">
+    <w:name w:val="Normal"/>
+    <w:qFormat/>
+    <w:rsid w:val="00F14EA1"/>
+    <w:pPr>
+      <w:spacing w:after="0" w:line="360" w:lineRule="auto"/>
+      <w:ind w:firstLine="851"/>
+      <w:jc w:val="both"/>
+    </w:pPr>
+  </w:style>
+  <w:style w:type="paragraph" w:styleId="1">
+    <w:name w:val="heading 1"/>
+    <w:basedOn w:val="a"/>
+    <w:next w:val="a"/>
+    <w:link w:val="10"/>
+    <w:autoRedefine/>
+    <w:qFormat/>
+    <w:rsid w:val="003A28EC"/>
+    <w:pPr>
+      <w:ind w:firstLine="0"/>
+      <w:jc w:val="center"/>
+      <w:outlineLvl w:val="0"/>
+    </w:pPr>
+    <w:rPr>
+      <w:b/>
+      <w:bCs/>
+      <w:kern w:val="36"/>
+      <w:sz w:val="36"/>
+      <w:szCs w:val="48"/>
+    </w:rPr>
+  </w:style>
+  <w:style w:type="paragraph" w:styleId="2">
+    <w:name w:val="heading 2"/>
+    <w:basedOn w:val="a"/>
+    <w:next w:val="3"/>
+    <w:link w:val="20"/>
+    <w:uiPriority w:val="9"/>
+    <w:unhideWhenUsed/>
+    <w:qFormat/>
+    <w:rsid w:val="00D77930"/>
+    <w:pPr>
+      <w:keepNext/>
+      <w:keepLines/>
+      <w:numPr>
+        <w:ilvl w:val="3"/>
+        <w:numId w:val="5"/>
+      </w:numPr>
+      <w:jc w:val="center"/>
+      <w:outlineLvl w:val="1"/>
+    </w:pPr>
+    <w:rPr>
+      <w:rFonts w:eastAsiaTheme="majorEastAsia" w:cstheme="majorBidi"/>
+      <w:b/>
+      <w:sz w:val="32"/>
+      <w:szCs w:val="26"/>
+    </w:rPr>
+  </w:style>
+  <w:style w:type="paragraph" w:styleId="3">
+    <w:name w:val="heading 3"/>
+    <w:basedOn w:val="a"/>
+    <w:link w:val="30"/>
+    <w:qFormat/>
+    <w:rsid w:val="00600AC7"/>
+    <w:pPr>
+      <w:numPr>
+        <w:ilvl w:val="2"/>
+        <w:numId w:val="2"/>
+      </w:numPr>
+      <w:spacing w:beforeAutospacing="1" w:afterAutospacing="1"/>
+      <w:jc w:val="center"/>
+      <w:outlineLvl w:val="2"/>
+    </w:pPr>
+    <w:rPr>
+      <w:b/>
+      <w:bCs/>
+      <w:sz w:val="32"/>
+      <w:szCs w:val="27"/>
+    </w:rPr>
+  </w:style>
+  <w:style w:type="character" w:default="1" w:styleId="a0">
+    <w:name w:val="Default Paragraph Font"/>
+    <w:uiPriority w:val="1"/>
+    <w:semiHidden/>
+    <w:unhideWhenUsed/>
+  </w:style>
+  <w:style w:type="table" w:default="1" w:styleId="a1">
+    <w:name w:val="Normal Table"/>
+    <w:uiPriority w:val="99"/>
+    <w:semiHidden/>
+    <w:unhideWhenUsed/>
+    <w:tblPr>
+      <w:tblInd w:w="0" w:type="dxa"/>
+      <w:tblCellMar>
+        <w:top w:w="0" w:type="dxa"/>
+        <w:left w:w="108" w:type="dxa"/>
+        <w:bottom w:w="0" w:type="dxa"/>
+        <w:right w:w="108" w:type="dxa"/>
+      </w:tblCellMar>
+    </w:tblPr>
+  </w:style>
+  <w:style w:type="numbering" w:default="1" w:styleId="a2">
+    <w:name w:val="No List"/>
+    <w:uiPriority w:val="99"/>
+    <w:semiHidden/>
+    <w:unhideWhenUsed/>
+  </w:style>
+  <w:style w:type="paragraph" w:customStyle="1" w:styleId="rvps1">
+    <w:name w:val="rvps1"/>
+    <w:basedOn w:val="a"/>
+    <w:rsid w:val="009A17E3"/>
+    <w:pPr>
+      <w:jc w:val="center"/>
+    </w:pPr>
+  </w:style>
+  <w:style w:type="character" w:customStyle="1" w:styleId="rvts3">
+    <w:name w:val="rvts3"/>
+    <w:rsid w:val="009A17E3"/>
+    <w:rPr>
+      <w:rFonts w:ascii="Arial" w:hAnsi="Arial" w:cs="Arial" w:hint="default"/>
+      <w:i/>
+      <w:iCs/>
+      <w:color w:val="800000"/>
+      <w:sz w:val="20"/>
+      <w:szCs w:val="20"/>
+    </w:rPr>
+  </w:style>
+  <w:style w:type="character" w:customStyle="1" w:styleId="rvts6">
+    <w:name w:val="rvts6"/>
+    <w:rsid w:val="009A17E3"/>
+    <w:rPr>
+      <w:rFonts w:ascii="Times New Roman" w:hAnsi="Times New Roman" w:cs="Times New Roman" w:hint="default"/>
+      <w:b/>
+      <w:bCs/>
+      <w:sz w:val="24"/>
+      <w:szCs w:val="24"/>
+    </w:rPr>
+  </w:style>
+  <w:style w:type="character" w:customStyle="1" w:styleId="rvts7">
+    <w:name w:val="rvts7"/>
+    <w:rsid w:val="009A17E3"/>
+    <w:rPr>
+      <w:rFonts w:ascii="Times New Roman" w:hAnsi="Times New Roman" w:cs="Times New Roman" w:hint="default"/>
+      <w:sz w:val="24"/>
+      <w:szCs w:val="24"/>
+    </w:rPr>
+  </w:style>
+  <w:style w:type="paragraph" w:styleId="a3">
+    <w:name w:val="List Paragraph"/>
+    <w:basedOn w:val="a"/>
+    <w:uiPriority w:val="1"/>
+    <w:qFormat/>
+    <w:rsid w:val="009A17E3"/>
+    <w:pPr>
+      <w:spacing w:after="160"/>
+      <w:ind w:left="720"/>
+      <w:contextualSpacing/>
+      <w:jc w:val="left"/>
+    </w:pPr>
+    <w:rPr>
+      <w:rFonts w:ascii="Calibri" w:eastAsia="Calibri" w:hAnsi="Calibri"/>
+      <w:sz w:val="22"/>
+    </w:rPr>
+  </w:style>
+  <w:style w:type="paragraph" w:customStyle="1" w:styleId="a4">
+    <w:name w:val="Адрес"/>
+    <w:basedOn w:val="a"/>
+    <w:rsid w:val="009A17E3"/>
+    <w:pPr>
+      <w:keepNext/>
+      <w:keepLines/>
+      <w:suppressAutoHyphens/>
+      <w:overflowPunct w:val="0"/>
+      <w:autoSpaceDE w:val="0"/>
+      <w:autoSpaceDN w:val="0"/>
+      <w:adjustRightInd w:val="0"/>
+      <w:spacing w:after="180"/>
+      <w:jc w:val="center"/>
+      <w:textAlignment w:val="baseline"/>
+    </w:pPr>
+    <w:rPr>
+      <w:i/>
+      <w:sz w:val="26"/>
+      <w:lang w:val="en-US"/>
+    </w:rPr>
+  </w:style>
+  <w:style w:type="character" w:styleId="a5">
+    <w:name w:val="Emphasis"/>
+    <w:qFormat/>
+    <w:rsid w:val="009A17E3"/>
+    <w:rPr>
+      <w:i/>
+      <w:iCs/>
+    </w:rPr>
+  </w:style>
+  <w:style w:type="character" w:styleId="a6">
+    <w:name w:val="Hyperlink"/>
+    <w:uiPriority w:val="99"/>
+    <w:rsid w:val="009A17E3"/>
+    <w:rPr>
+      <w:color w:val="0000FF"/>
+      <w:u w:val="single"/>
+    </w:rPr>
+  </w:style>
+  <w:style w:type="character" w:customStyle="1" w:styleId="10">
+    <w:name w:val="Заголовок 1 Знак"/>
+    <w:basedOn w:val="a0"/>
+    <w:link w:val="1"/>
+    <w:rsid w:val="003A28EC"/>
+    <w:rPr>
+      <w:b/>
+      <w:bCs/>
+      <w:kern w:val="36"/>
+      <w:sz w:val="36"/>
+      <w:szCs w:val="48"/>
+    </w:rPr>
+  </w:style>
+  <w:style w:type="character" w:customStyle="1" w:styleId="30">
+    <w:name w:val="Заголовок 3 Знак"/>
+    <w:basedOn w:val="a0"/>
+    <w:link w:val="3"/>
+    <w:rsid w:val="00600AC7"/>
+    <w:rPr>
+      <w:rFonts w:ascii="Times New Roman" w:eastAsia="Times New Roman" w:hAnsi="Times New Roman" w:cs="Times New Roman"/>
+      <w:b/>
+      <w:bCs/>
+      <w:sz w:val="32"/>
+      <w:szCs w:val="27"/>
+      <w:lang w:eastAsia="ru-RU"/>
+    </w:rPr>
+  </w:style>
+  <w:style w:type="paragraph" w:customStyle="1" w:styleId="11">
+    <w:name w:val="Знак1"/>
+    <w:basedOn w:val="a"/>
+    <w:rsid w:val="009A17E3"/>
+    <w:pPr>
+      <w:spacing w:before="100" w:beforeAutospacing="1" w:after="100" w:afterAutospacing="1"/>
+    </w:pPr>
+    <w:rPr>
+      <w:rFonts w:ascii="Tahoma" w:hAnsi="Tahoma"/>
+      <w:sz w:val="20"/>
+      <w:lang w:val="en-US"/>
+    </w:rPr>
+  </w:style>
+  <w:style w:type="paragraph" w:customStyle="1" w:styleId="a7">
+    <w:name w:val="литератера"/>
+    <w:basedOn w:val="a"/>
+    <w:rsid w:val="009A17E3"/>
+    <w:pPr>
+      <w:spacing w:before="120"/>
+      <w:jc w:val="center"/>
+    </w:pPr>
+    <w:rPr>
+      <w:b/>
+      <w:caps/>
+      <w:sz w:val="18"/>
+      <w:szCs w:val="18"/>
+    </w:rPr>
+  </w:style>
+  <w:style w:type="paragraph" w:customStyle="1" w:styleId="a8">
+    <w:name w:val="название доклада"/>
+    <w:basedOn w:val="a"/>
+    <w:next w:val="a"/>
+    <w:link w:val="a9"/>
+    <w:rsid w:val="009A17E3"/>
+    <w:pPr>
+      <w:jc w:val="center"/>
+    </w:pPr>
+    <w:rPr>
+      <w:b/>
+      <w:caps/>
+      <w:sz w:val="20"/>
+    </w:rPr>
+  </w:style>
+  <w:style w:type="character" w:customStyle="1" w:styleId="a9">
+    <w:name w:val="название доклада Знак"/>
+    <w:link w:val="a8"/>
+    <w:rsid w:val="009A17E3"/>
+    <w:rPr>
+      <w:rFonts w:ascii="Times New Roman" w:eastAsia="Times New Roman" w:hAnsi="Times New Roman" w:cs="Times New Roman"/>
+      <w:b/>
+      <w:caps/>
+      <w:sz w:val="20"/>
+      <w:szCs w:val="20"/>
+      <w:lang w:eastAsia="ru-RU"/>
+    </w:rPr>
+  </w:style>
+  <w:style w:type="paragraph" w:styleId="aa">
+    <w:name w:val="Normal (Web)"/>
+    <w:basedOn w:val="a"/>
+    <w:uiPriority w:val="99"/>
+    <w:rsid w:val="009A17E3"/>
+    <w:pPr>
+      <w:spacing w:before="100" w:beforeAutospacing="1" w:after="100" w:afterAutospacing="1"/>
+    </w:pPr>
+  </w:style>
+  <w:style w:type="paragraph" w:customStyle="1" w:styleId="ab">
+    <w:name w:val="откуда"/>
+    <w:basedOn w:val="a"/>
+    <w:next w:val="a"/>
+    <w:link w:val="ac"/>
+    <w:rsid w:val="009A17E3"/>
+    <w:pPr>
+      <w:jc w:val="center"/>
+    </w:pPr>
+    <w:rPr>
+      <w:i/>
+      <w:sz w:val="20"/>
+    </w:rPr>
+  </w:style>
+  <w:style w:type="character" w:customStyle="1" w:styleId="ac">
+    <w:name w:val="откуда Знак"/>
+    <w:link w:val="ab"/>
+    <w:rsid w:val="009A17E3"/>
+    <w:rPr>
+      <w:rFonts w:ascii="Times New Roman" w:eastAsia="Times New Roman" w:hAnsi="Times New Roman" w:cs="Times New Roman"/>
+      <w:i/>
+      <w:sz w:val="20"/>
+      <w:szCs w:val="20"/>
+      <w:lang w:eastAsia="ru-RU"/>
+    </w:rPr>
+  </w:style>
+  <w:style w:type="paragraph" w:customStyle="1" w:styleId="ad">
+    <w:name w:val="позаголовки"/>
+    <w:basedOn w:val="a"/>
+    <w:rsid w:val="009A17E3"/>
+    <w:pPr>
+      <w:overflowPunct w:val="0"/>
+      <w:autoSpaceDE w:val="0"/>
+      <w:autoSpaceDN w:val="0"/>
+      <w:adjustRightInd w:val="0"/>
+      <w:spacing w:before="120" w:after="60"/>
+      <w:jc w:val="center"/>
+      <w:textAlignment w:val="baseline"/>
+    </w:pPr>
+    <w:rPr>
+      <w:b/>
+    </w:rPr>
+  </w:style>
+  <w:style w:type="paragraph" w:customStyle="1" w:styleId="ae">
+    <w:name w:val="рисунки"/>
+    <w:basedOn w:val="a"/>
+    <w:link w:val="af"/>
+    <w:rsid w:val="009A17E3"/>
+    <w:pPr>
+      <w:jc w:val="center"/>
+    </w:pPr>
+    <w:rPr>
+      <w:sz w:val="18"/>
+      <w:szCs w:val="18"/>
+    </w:rPr>
+  </w:style>
+  <w:style w:type="character" w:customStyle="1" w:styleId="af">
+    <w:name w:val="рисунки Знак"/>
+    <w:link w:val="ae"/>
+    <w:rsid w:val="009A17E3"/>
+    <w:rPr>
+      <w:rFonts w:ascii="Times New Roman" w:eastAsia="Times New Roman" w:hAnsi="Times New Roman" w:cs="Times New Roman"/>
+      <w:sz w:val="18"/>
+      <w:szCs w:val="18"/>
+      <w:lang w:eastAsia="ru-RU"/>
+    </w:rPr>
+  </w:style>
+  <w:style w:type="character" w:styleId="af0">
+    <w:name w:val="Strong"/>
+    <w:qFormat/>
+    <w:rsid w:val="009A17E3"/>
+    <w:rPr>
+      <w:b/>
+      <w:bCs/>
+    </w:rPr>
+  </w:style>
+  <w:style w:type="paragraph" w:styleId="af1">
+    <w:name w:val="Balloon Text"/>
+    <w:basedOn w:val="a"/>
+    <w:link w:val="af2"/>
+    <w:semiHidden/>
+    <w:rsid w:val="009A17E3"/>
+    <w:rPr>
+      <w:rFonts w:ascii="Tahoma" w:hAnsi="Tahoma" w:cs="Tahoma"/>
+      <w:sz w:val="16"/>
+      <w:szCs w:val="16"/>
+    </w:rPr>
+  </w:style>
+  <w:style w:type="character" w:customStyle="1" w:styleId="af2">
+    <w:name w:val="Текст выноски Знак"/>
+    <w:basedOn w:val="a0"/>
+    <w:link w:val="af1"/>
+    <w:semiHidden/>
+    <w:rsid w:val="009A17E3"/>
+    <w:rPr>
+      <w:rFonts w:ascii="Tahoma" w:eastAsia="Times New Roman" w:hAnsi="Tahoma" w:cs="Tahoma"/>
+      <w:sz w:val="16"/>
+      <w:szCs w:val="16"/>
+      <w:lang w:eastAsia="ru-RU"/>
+    </w:rPr>
+  </w:style>
+  <w:style w:type="paragraph" w:styleId="af3">
+    <w:name w:val="footnote text"/>
+    <w:aliases w:val="Текст сноски Знак1 Знак1, Знак1 Знак1 Знак1,Текст сноски Знак Знак1 Знак1,Текст сноски Знак Знак Знак1 Знак1,Текст сноски Знак Знак Знак Знак Знак1,Текст сноски Знак1 Знак Знак Знак Знак Знак1,Текст сноски Знак1, Знак1 Зна, Знак1 Знак1"/>
+    <w:basedOn w:val="a"/>
+    <w:link w:val="af4"/>
+    <w:semiHidden/>
+    <w:rsid w:val="009A17E3"/>
+    <w:pPr>
+      <w:jc w:val="left"/>
+    </w:pPr>
+    <w:rPr>
+      <w:sz w:val="20"/>
+    </w:rPr>
+  </w:style>
+  <w:style w:type="character" w:customStyle="1" w:styleId="af4">
+    <w:name w:val="Текст сноски Знак"/>
+    <w:aliases w:val="Текст сноски Знак1 Знак1 Знак, Знак1 Знак1 Знак1 Знак,Текст сноски Знак Знак1 Знак1 Знак,Текст сноски Знак Знак Знак1 Знак1 Знак,Текст сноски Знак Знак Знак Знак Знак1 Знак,Текст сноски Знак1 Знак Знак Знак Знак Знак1 Знак"/>
+    <w:link w:val="af3"/>
+    <w:semiHidden/>
+    <w:rsid w:val="009A17E3"/>
+    <w:rPr>
+      <w:rFonts w:ascii="Times New Roman" w:eastAsia="Times New Roman" w:hAnsi="Times New Roman" w:cs="Times New Roman"/>
+      <w:sz w:val="20"/>
+      <w:szCs w:val="20"/>
+      <w:lang w:eastAsia="ru-RU"/>
+    </w:rPr>
+  </w:style>
+  <w:style w:type="paragraph" w:customStyle="1" w:styleId="af5">
+    <w:name w:val="ФИО"/>
+    <w:basedOn w:val="a"/>
+    <w:rsid w:val="009A17E3"/>
+    <w:pPr>
+      <w:jc w:val="center"/>
+    </w:pPr>
+    <w:rPr>
+      <w:b/>
+      <w:i/>
+      <w:sz w:val="20"/>
+    </w:rPr>
+  </w:style>
+  <w:style w:type="paragraph" w:customStyle="1" w:styleId="af6">
+    <w:name w:val="Формула"/>
+    <w:basedOn w:val="a"/>
+    <w:rsid w:val="009A17E3"/>
+    <w:pPr>
+      <w:tabs>
+        <w:tab w:val="center" w:pos="3060"/>
+        <w:tab w:val="right" w:pos="6120"/>
+      </w:tabs>
+    </w:pPr>
+    <w:rPr>
+      <w:sz w:val="20"/>
+    </w:rPr>
+  </w:style>
+  <w:style w:type="paragraph" w:styleId="af7">
+    <w:name w:val="Subtitle"/>
+    <w:basedOn w:val="a"/>
+    <w:next w:val="a"/>
+    <w:link w:val="af8"/>
+    <w:uiPriority w:val="11"/>
+    <w:qFormat/>
+    <w:rsid w:val="00636547"/>
+    <w:pPr>
+      <w:numPr>
+        <w:ilvl w:val="1"/>
+      </w:numPr>
+      <w:ind w:firstLine="851"/>
+      <w:jc w:val="center"/>
+    </w:pPr>
+    <w:rPr>
+      <w:rFonts w:eastAsiaTheme="minorEastAsia"/>
+      <w:b/>
+      <w:spacing w:val="15"/>
+    </w:rPr>
+  </w:style>
+  <w:style w:type="character" w:customStyle="1" w:styleId="af8">
+    <w:name w:val="Подзаголовок Знак"/>
+    <w:basedOn w:val="a0"/>
+    <w:link w:val="af7"/>
+    <w:uiPriority w:val="11"/>
+    <w:rsid w:val="00636547"/>
+    <w:rPr>
+      <w:rFonts w:ascii="Times New Roman" w:eastAsiaTheme="minorEastAsia" w:hAnsi="Times New Roman"/>
+      <w:b/>
+      <w:spacing w:val="15"/>
+      <w:sz w:val="28"/>
+      <w:lang w:eastAsia="ru-RU"/>
+    </w:rPr>
+  </w:style>
+  <w:style w:type="character" w:customStyle="1" w:styleId="20">
+    <w:name w:val="Заголовок 2 Знак"/>
+    <w:basedOn w:val="a0"/>
+    <w:link w:val="2"/>
+    <w:uiPriority w:val="9"/>
+    <w:rsid w:val="00D77930"/>
+    <w:rPr>
+      <w:rFonts w:ascii="Times New Roman" w:eastAsiaTheme="majorEastAsia" w:hAnsi="Times New Roman" w:cstheme="majorBidi"/>
+      <w:b/>
+      <w:sz w:val="32"/>
+      <w:szCs w:val="26"/>
+      <w:lang w:eastAsia="ru-RU"/>
+    </w:rPr>
+  </w:style>
+  <w:style w:type="paragraph" w:styleId="af9">
+    <w:name w:val="header"/>
+    <w:basedOn w:val="a"/>
+    <w:link w:val="afa"/>
+    <w:uiPriority w:val="99"/>
+    <w:unhideWhenUsed/>
+    <w:rsid w:val="00F14EA1"/>
+    <w:pPr>
+      <w:tabs>
+        <w:tab w:val="center" w:pos="4677"/>
+        <w:tab w:val="right" w:pos="9355"/>
+      </w:tabs>
+      <w:spacing w:line="240" w:lineRule="auto"/>
+    </w:pPr>
+  </w:style>
+  <w:style w:type="character" w:customStyle="1" w:styleId="afa">
+    <w:name w:val="Верхний колонтитул Знак"/>
+    <w:basedOn w:val="a0"/>
+    <w:link w:val="af9"/>
+    <w:uiPriority w:val="99"/>
+    <w:rsid w:val="00F14EA1"/>
+    <w:rPr>
+      <w:rFonts w:ascii="Times New Roman" w:eastAsia="Times New Roman" w:hAnsi="Times New Roman" w:cs="Times New Roman"/>
+      <w:sz w:val="28"/>
+      <w:szCs w:val="20"/>
+      <w:lang w:eastAsia="ru-RU"/>
+    </w:rPr>
+  </w:style>
+  <w:style w:type="paragraph" w:styleId="afb">
+    <w:name w:val="footer"/>
+    <w:basedOn w:val="a"/>
+    <w:link w:val="afc"/>
+    <w:uiPriority w:val="99"/>
+    <w:unhideWhenUsed/>
+    <w:rsid w:val="00F14EA1"/>
+    <w:pPr>
+      <w:tabs>
+        <w:tab w:val="center" w:pos="4677"/>
+        <w:tab w:val="right" w:pos="9355"/>
+      </w:tabs>
+      <w:spacing w:line="240" w:lineRule="auto"/>
+    </w:pPr>
+  </w:style>
+  <w:style w:type="character" w:customStyle="1" w:styleId="afc">
+    <w:name w:val="Нижний колонтитул Знак"/>
+    <w:basedOn w:val="a0"/>
+    <w:link w:val="afb"/>
+    <w:uiPriority w:val="99"/>
+    <w:rsid w:val="00F14EA1"/>
+    <w:rPr>
+      <w:rFonts w:ascii="Times New Roman" w:eastAsia="Times New Roman" w:hAnsi="Times New Roman" w:cs="Times New Roman"/>
+      <w:sz w:val="28"/>
+      <w:szCs w:val="20"/>
+      <w:lang w:eastAsia="ru-RU"/>
+    </w:rPr>
+  </w:style>
+  <w:style w:type="paragraph" w:styleId="afd">
+    <w:name w:val="TOC Heading"/>
+    <w:basedOn w:val="1"/>
+    <w:next w:val="a"/>
+    <w:uiPriority w:val="39"/>
+    <w:unhideWhenUsed/>
+    <w:qFormat/>
+    <w:rsid w:val="00F14EA1"/>
+    <w:pPr>
+      <w:keepNext/>
+      <w:keepLines/>
+      <w:spacing w:before="240"/>
+      <w:jc w:val="left"/>
+      <w:outlineLvl w:val="9"/>
+    </w:pPr>
+    <w:rPr>
+      <w:rFonts w:asciiTheme="majorHAnsi" w:eastAsiaTheme="majorEastAsia" w:hAnsiTheme="majorHAnsi" w:cstheme="majorBidi"/>
+      <w:b w:val="0"/>
+      <w:bCs w:val="0"/>
+      <w:color w:val="2F5496" w:themeColor="accent1" w:themeShade="BF"/>
+      <w:kern w:val="0"/>
+      <w:sz w:val="32"/>
+      <w:szCs w:val="32"/>
+    </w:rPr>
+  </w:style>
+  <w:style w:type="paragraph" w:styleId="12">
+    <w:name w:val="toc 1"/>
+    <w:basedOn w:val="a"/>
+    <w:next w:val="a"/>
+    <w:autoRedefine/>
+    <w:uiPriority w:val="39"/>
+    <w:unhideWhenUsed/>
+    <w:rsid w:val="0091683D"/>
+    <w:pPr>
+      <w:spacing w:after="100"/>
+    </w:pPr>
+  </w:style>
+  <w:style w:type="paragraph" w:styleId="21">
+    <w:name w:val="toc 2"/>
+    <w:basedOn w:val="a"/>
+    <w:next w:val="a"/>
+    <w:autoRedefine/>
+    <w:uiPriority w:val="39"/>
+    <w:unhideWhenUsed/>
+    <w:rsid w:val="0091683D"/>
+    <w:pPr>
+      <w:spacing w:after="100"/>
+      <w:ind w:left="280"/>
+    </w:pPr>
+  </w:style>
+  <w:style w:type="character" w:styleId="afe">
+    <w:name w:val="Placeholder Text"/>
+    <w:basedOn w:val="a0"/>
+    <w:uiPriority w:val="99"/>
+    <w:semiHidden/>
+    <w:rsid w:val="00E56995"/>
+    <w:rPr>
+      <w:color w:val="808080"/>
+    </w:rPr>
+  </w:style>
+  <w:style w:type="paragraph" w:customStyle="1" w:styleId="stdtxt">
+    <w:name w:val="stdtxt"/>
+    <w:basedOn w:val="a"/>
+    <w:rsid w:val="00D900F0"/>
+    <w:pPr>
+      <w:spacing w:before="100" w:beforeAutospacing="1" w:after="100" w:afterAutospacing="1" w:line="240" w:lineRule="auto"/>
+      <w:ind w:firstLine="0"/>
+      <w:jc w:val="left"/>
+    </w:pPr>
+    <w:rPr>
+      <w:sz w:val="24"/>
+      <w:szCs w:val="24"/>
+    </w:rPr>
+  </w:style>
+  <w:style w:type="table" w:styleId="aff">
+    <w:name w:val="Table Grid"/>
+    <w:basedOn w:val="a1"/>
+    <w:uiPriority w:val="59"/>
+    <w:rsid w:val="00DD648F"/>
+    <w:pPr>
+      <w:spacing w:after="0" w:line="240" w:lineRule="auto"/>
+    </w:pPr>
+    <w:tblPr>
+      <w:tblInd w:w="0" w:type="dxa"/>
+      <w:tblBorders>
+        <w:top w:val="single" w:sz="4" w:space="0" w:color="auto"/>
+        <w:left w:val="single" w:sz="4" w:space="0" w:color="auto"/>
+        <w:bottom w:val="single" w:sz="4" w:space="0" w:color="auto"/>
+        <w:right w:val="single" w:sz="4" w:space="0" w:color="auto"/>
+        <w:insideH w:val="single" w:sz="4" w:space="0" w:color="auto"/>
+        <w:insideV w:val="single" w:sz="4" w:space="0" w:color="auto"/>
+      </w:tblBorders>
+      <w:tblCellMar>
+        <w:top w:w="0" w:type="dxa"/>
+        <w:left w:w="108" w:type="dxa"/>
+        <w:bottom w:w="0" w:type="dxa"/>
+        <w:right w:w="108" w:type="dxa"/>
+      </w:tblCellMar>
     </w:tblPr>
   </w:style>
   <w:style w:type="paragraph" w:styleId="aff0">
@@ -9500,7 +10538,7 @@
   <a:extraClrSchemeLst/>
   <a:extLst>
     <a:ext uri="{05A4C25C-085E-4340-85A3-A5531E510DB2}">
-      <thm15:themeFamily xmlns:thm15="http://schemas.microsoft.com/office/thememl/2012/main" name="Office Theme" id="{62F939B6-93AF-4DB8-9C6B-D6C7DFDC589F}" vid="{4A3C46E8-61CC-4603-A589-7422A47A8E4A}"/>
+      <thm15:themeFamily xmlns:thm15="http://schemas.microsoft.com/office/thememl/2012/main" xmlns="" name="Office Theme" id="{62F939B6-93AF-4DB8-9C6B-D6C7DFDC589F}" vid="{4A3C46E8-61CC-4603-A589-7422A47A8E4A}"/>
     </a:ext>
   </a:extLst>
 </a:theme>
@@ -9511,7 +10549,7 @@
 </file>
 
 <file path=customXml/itemProps1.xml><?xml version="1.0" encoding="utf-8"?>
-<ds:datastoreItem xmlns:ds="http://schemas.openxmlformats.org/officeDocument/2006/customXml" ds:itemID="{2B071066-FC63-4B6E-80B7-4302E07256AF}">
+<ds:datastoreItem xmlns:ds="http://schemas.openxmlformats.org/officeDocument/2006/customXml" ds:itemID="{882478A3-8D6C-4179-A534-4BE7450F7DE5}">
   <ds:schemaRefs>
     <ds:schemaRef ds:uri="http://schemas.openxmlformats.org/officeDocument/2006/bibliography"/>
   </ds:schemaRefs>

</xml_diff>